<commit_message>
added infos for smalltalk and overall MVC tried to run a smalltalk example in browser. got stuck. example not running on amber-smalltalk(jtalk), or anything else (different smalltalk versions?)
</commit_message>
<xml_diff>
--- a/MVC/Zusammenfassung.docx
+++ b/MVC/Zusammenfassung.docx
@@ -24,7 +24,950 @@
           <w:szCs w:val="36"/>
         </w:rPr>
       </w:pPr>
-      <w:hyperlink r:id="rId5" w:history="1">
+      <w:hyperlink r:id="rId6" w:history="1">
+        <w:r>
+          <w:rPr>
+            <w:rStyle w:val="Hyperlink"/>
+          </w:rPr>
+          <w:t>http://amix.dk/blog/post/19615</w:t>
+        </w:r>
+      </w:hyperlink>
+    </w:p>
+    <w:p>
+      <w:pPr>
+        <w:rPr>
+          <w:sz w:val="36"/>
+          <w:szCs w:val="36"/>
+        </w:rPr>
+      </w:pPr>
+    </w:p>
+    <w:p>
+      <w:pPr>
+        <w:rPr>
+          <w:sz w:val="36"/>
+          <w:szCs w:val="36"/>
+        </w:rPr>
+      </w:pPr>
+      <w:r>
+        <w:rPr>
+          <w:sz w:val="36"/>
+          <w:szCs w:val="36"/>
+        </w:rPr>
+        <w:t>Definition</w:t>
+      </w:r>
+    </w:p>
+    <w:p>
+      <w:r>
+        <w:t>MVC behandelt drei Rollen:</w:t>
+      </w:r>
+    </w:p>
+    <w:p>
+      <w:r>
+        <w:tab/>
+        <w:t>Model</w:t>
+      </w:r>
+    </w:p>
+    <w:p>
+      <w:pPr>
+        <w:pStyle w:val="Listenabsatz"/>
+        <w:numPr>
+          <w:ilvl w:val="0"/>
+          <w:numId w:val="2"/>
+        </w:numPr>
+      </w:pPr>
+      <w:r>
+        <w:t>Implementiert die zentrale Struktur der Anwendung. (Datenhaltung)</w:t>
+      </w:r>
+    </w:p>
+    <w:p>
+      <w:r>
+        <w:tab/>
+        <w:t>View</w:t>
+      </w:r>
+    </w:p>
+    <w:p>
+      <w:pPr>
+        <w:pStyle w:val="Listenabsatz"/>
+        <w:numPr>
+          <w:ilvl w:val="0"/>
+          <w:numId w:val="2"/>
+        </w:numPr>
+      </w:pPr>
+      <w:r>
+        <w:t>Repräsentiert die Anzeige des Models in dem User Interface</w:t>
+      </w:r>
+    </w:p>
+    <w:p>
+      <w:pPr>
+        <w:ind w:firstLine="708"/>
+      </w:pPr>
+      <w:r>
+        <w:t>Controller</w:t>
+      </w:r>
+    </w:p>
+    <w:p>
+      <w:pPr>
+        <w:pStyle w:val="Listenabsatz"/>
+        <w:numPr>
+          <w:ilvl w:val="0"/>
+          <w:numId w:val="2"/>
+        </w:numPr>
+      </w:pPr>
+      <w:r>
+        <w:t>Verwaltet Benutzereingaben, manipuliert das Model und aktualisiert die View</w:t>
+      </w:r>
+    </w:p>
+    <w:p>
+      <w:r>
+        <w:t>Es gibt keine Standarddefinition für MVC. Viele Frameworks benutzen unterschiedliche Versionen.</w:t>
+      </w:r>
+    </w:p>
+    <w:p>
+      <w:r>
+        <w:t>Sc</w:t>
+      </w:r>
+      <w:r>
+        <w:t>hlüsselaspekte von MVC sind</w:t>
+      </w:r>
+      <w:r>
+        <w:t>:</w:t>
+      </w:r>
+    </w:p>
+    <w:p>
+      <w:r>
+        <w:tab/>
+        <w:t>Die Präsentation/Ansicht von dem Modell trennen</w:t>
+      </w:r>
+    </w:p>
+    <w:p>
+      <w:pPr>
+        <w:pStyle w:val="Listenabsatz"/>
+        <w:numPr>
+          <w:ilvl w:val="0"/>
+          <w:numId w:val="1"/>
+        </w:numPr>
+      </w:pPr>
+      <w:r>
+        <w:t>Ermöglicht es mehrere verschiedene User Interfaces zu implementieren und die Module besser zu testen</w:t>
+      </w:r>
+    </w:p>
+    <w:p>
+      <w:r>
+        <w:tab/>
+        <w:t>Den Controller von der Präsentation trennen.</w:t>
+      </w:r>
+    </w:p>
+    <w:p>
+      <w:pPr>
+        <w:pStyle w:val="Listenabsatz"/>
+        <w:numPr>
+          <w:ilvl w:val="0"/>
+          <w:numId w:val="1"/>
+        </w:numPr>
+      </w:pPr>
+      <w:r>
+        <w:t xml:space="preserve">Besonders nützlich mit Web Interfaces. (bei GUI </w:t>
+      </w:r>
+      <w:proofErr w:type="spellStart"/>
+      <w:r>
+        <w:t>frameworkds</w:t>
+      </w:r>
+      <w:proofErr w:type="spellEnd"/>
+      <w:r>
+        <w:t xml:space="preserve"> eher weniger)</w:t>
+      </w:r>
+    </w:p>
+    <w:p/>
+    <w:p>
+      <w:r>
+        <w:t>Das wichtigste jedoch sei die Trennung von Model und View.</w:t>
+      </w:r>
+    </w:p>
+    <w:p>
+      <w:r>
+        <w:t xml:space="preserve">Martin Fowler: „The </w:t>
+      </w:r>
+      <w:proofErr w:type="spellStart"/>
+      <w:r>
+        <w:t>irony</w:t>
+      </w:r>
+      <w:proofErr w:type="spellEnd"/>
+      <w:r>
+        <w:t xml:space="preserve"> ist hat </w:t>
+      </w:r>
+      <w:proofErr w:type="spellStart"/>
+      <w:r>
+        <w:t>almost</w:t>
+      </w:r>
+      <w:proofErr w:type="spellEnd"/>
+      <w:r>
+        <w:t xml:space="preserve"> </w:t>
+      </w:r>
+      <w:proofErr w:type="spellStart"/>
+      <w:r>
+        <w:t>every</w:t>
+      </w:r>
+      <w:proofErr w:type="spellEnd"/>
+      <w:r>
+        <w:t xml:space="preserve"> </w:t>
+      </w:r>
+      <w:proofErr w:type="spellStart"/>
+      <w:r>
+        <w:t>version</w:t>
+      </w:r>
+      <w:proofErr w:type="spellEnd"/>
+      <w:r>
+        <w:t xml:space="preserve"> </w:t>
+      </w:r>
+      <w:proofErr w:type="spellStart"/>
+      <w:r>
+        <w:t>of</w:t>
+      </w:r>
+      <w:proofErr w:type="spellEnd"/>
+      <w:r>
+        <w:t xml:space="preserve"> </w:t>
+      </w:r>
+      <w:proofErr w:type="spellStart"/>
+      <w:r>
+        <w:t>smalltalk</w:t>
+      </w:r>
+      <w:proofErr w:type="spellEnd"/>
+      <w:r>
+        <w:t xml:space="preserve"> </w:t>
+      </w:r>
+      <w:proofErr w:type="spellStart"/>
+      <w:r>
+        <w:t>didn’t</w:t>
+      </w:r>
+      <w:proofErr w:type="spellEnd"/>
+      <w:r>
+        <w:t xml:space="preserve"> </w:t>
+      </w:r>
+      <w:proofErr w:type="spellStart"/>
+      <w:r>
+        <w:t>actually</w:t>
+      </w:r>
+      <w:proofErr w:type="spellEnd"/>
+      <w:r>
+        <w:t xml:space="preserve"> </w:t>
+      </w:r>
+      <w:proofErr w:type="spellStart"/>
+      <w:r>
+        <w:t>make</w:t>
+      </w:r>
+      <w:proofErr w:type="spellEnd"/>
+      <w:r>
+        <w:t xml:space="preserve"> a </w:t>
+      </w:r>
+      <w:proofErr w:type="spellStart"/>
+      <w:r>
+        <w:t>view</w:t>
+      </w:r>
+      <w:proofErr w:type="spellEnd"/>
+      <w:r>
+        <w:t>/</w:t>
+      </w:r>
+      <w:proofErr w:type="spellStart"/>
+      <w:r>
+        <w:t>controller</w:t>
+      </w:r>
+      <w:proofErr w:type="spellEnd"/>
+      <w:r>
+        <w:t xml:space="preserve"> </w:t>
+      </w:r>
+      <w:proofErr w:type="spellStart"/>
+      <w:r>
+        <w:t>separation</w:t>
+      </w:r>
+      <w:proofErr w:type="spellEnd"/>
+      <w:r>
+        <w:t>“</w:t>
+      </w:r>
+    </w:p>
+    <w:p>
+      <w:r>
+        <w:br w:type="page"/>
+      </w:r>
+    </w:p>
+    <w:p>
+      <w:pPr>
+        <w:rPr>
+          <w:sz w:val="36"/>
+          <w:szCs w:val="36"/>
+        </w:rPr>
+      </w:pPr>
+      <w:r>
+        <w:rPr>
+          <w:sz w:val="36"/>
+          <w:szCs w:val="36"/>
+        </w:rPr>
+        <w:lastRenderedPageBreak/>
+        <w:t>Smalltalk:</w:t>
+      </w:r>
+    </w:p>
+    <w:p>
+      <w:r>
+        <w:rPr>
+          <w:noProof/>
+          <w:lang w:eastAsia="de-DE"/>
+        </w:rPr>
+        <w:drawing>
+          <wp:inline distT="0" distB="0" distL="0" distR="0">
+            <wp:extent cx="3907766" cy="2497614"/>
+            <wp:effectExtent l="0" t="0" r="0" b="0"/>
+            <wp:docPr id="1" name="Grafik 1" descr="E:\Eigene Dateien\Dropbox\__Studium\6.Semester\Design Patterns\Design-Pattern-MVC_git\MVC\small_talk_seperation.png"/>
+            <wp:cNvGraphicFramePr>
+              <a:graphicFrameLocks xmlns:a="http://schemas.openxmlformats.org/drawingml/2006/main" noChangeAspect="1"/>
+            </wp:cNvGraphicFramePr>
+            <a:graphic xmlns:a="http://schemas.openxmlformats.org/drawingml/2006/main">
+              <a:graphicData uri="http://schemas.openxmlformats.org/drawingml/2006/picture">
+                <pic:pic xmlns:pic="http://schemas.openxmlformats.org/drawingml/2006/picture">
+                  <pic:nvPicPr>
+                    <pic:cNvPr id="0" name="Picture 1" descr="E:\Eigene Dateien\Dropbox\__Studium\6.Semester\Design Patterns\Design-Pattern-MVC_git\MVC\small_talk_seperation.png"/>
+                    <pic:cNvPicPr>
+                      <a:picLocks noChangeAspect="1" noChangeArrowheads="1"/>
+                    </pic:cNvPicPr>
+                  </pic:nvPicPr>
+                  <pic:blipFill>
+                    <a:blip r:embed="rId7">
+                      <a:extLst>
+                        <a:ext uri="{28A0092B-C50C-407E-A947-70E740481C1C}">
+                          <a14:useLocalDpi xmlns:a14="http://schemas.microsoft.com/office/drawing/2010/main" val="0"/>
+                        </a:ext>
+                      </a:extLst>
+                    </a:blip>
+                    <a:srcRect/>
+                    <a:stretch>
+                      <a:fillRect/>
+                    </a:stretch>
+                  </pic:blipFill>
+                  <pic:spPr bwMode="auto">
+                    <a:xfrm>
+                      <a:off x="0" y="0"/>
+                      <a:ext cx="3908047" cy="2497794"/>
+                    </a:xfrm>
+                    <a:prstGeom prst="rect">
+                      <a:avLst/>
+                    </a:prstGeom>
+                    <a:noFill/>
+                    <a:ln>
+                      <a:noFill/>
+                    </a:ln>
+                  </pic:spPr>
+                </pic:pic>
+              </a:graphicData>
+            </a:graphic>
+          </wp:inline>
+        </w:drawing>
+      </w:r>
+    </w:p>
+    <w:p>
+      <w:pPr>
+        <w:pStyle w:val="StandardWeb"/>
+        <w:spacing w:before="240" w:beforeAutospacing="0" w:after="240" w:afterAutospacing="0" w:line="360" w:lineRule="atLeast"/>
+        <w:rPr>
+          <w:rFonts w:ascii="Calibri" w:hAnsi="Calibri"/>
+          <w:color w:val="222222"/>
+          <w:sz w:val="23"/>
+          <w:szCs w:val="23"/>
+        </w:rPr>
+      </w:pPr>
+      <w:r>
+        <w:rPr>
+          <w:rFonts w:ascii="Calibri" w:hAnsi="Calibri"/>
+          <w:color w:val="222222"/>
+          <w:sz w:val="23"/>
+          <w:szCs w:val="23"/>
+        </w:rPr>
+        <w:t xml:space="preserve">Things </w:t>
+      </w:r>
+      <w:proofErr w:type="spellStart"/>
+      <w:r>
+        <w:rPr>
+          <w:rFonts w:ascii="Calibri" w:hAnsi="Calibri"/>
+          <w:color w:val="222222"/>
+          <w:sz w:val="23"/>
+          <w:szCs w:val="23"/>
+        </w:rPr>
+        <w:t>to</w:t>
+      </w:r>
+      <w:proofErr w:type="spellEnd"/>
+      <w:r>
+        <w:rPr>
+          <w:rFonts w:ascii="Calibri" w:hAnsi="Calibri"/>
+          <w:color w:val="222222"/>
+          <w:sz w:val="23"/>
+          <w:szCs w:val="23"/>
+        </w:rPr>
+        <w:t xml:space="preserve"> </w:t>
+      </w:r>
+      <w:proofErr w:type="spellStart"/>
+      <w:r>
+        <w:rPr>
+          <w:rFonts w:ascii="Calibri" w:hAnsi="Calibri"/>
+          <w:color w:val="222222"/>
+          <w:sz w:val="23"/>
+          <w:szCs w:val="23"/>
+        </w:rPr>
+        <w:t>note</w:t>
+      </w:r>
+      <w:proofErr w:type="spellEnd"/>
+      <w:r>
+        <w:rPr>
+          <w:rFonts w:ascii="Calibri" w:hAnsi="Calibri"/>
+          <w:color w:val="222222"/>
+          <w:sz w:val="23"/>
+          <w:szCs w:val="23"/>
+        </w:rPr>
+        <w:t xml:space="preserve"> </w:t>
+      </w:r>
+      <w:proofErr w:type="spellStart"/>
+      <w:r>
+        <w:rPr>
+          <w:rFonts w:ascii="Calibri" w:hAnsi="Calibri"/>
+          <w:color w:val="222222"/>
+          <w:sz w:val="23"/>
+          <w:szCs w:val="23"/>
+        </w:rPr>
+        <w:t>about</w:t>
+      </w:r>
+      <w:proofErr w:type="spellEnd"/>
+      <w:r>
+        <w:rPr>
+          <w:rFonts w:ascii="Calibri" w:hAnsi="Calibri"/>
+          <w:color w:val="222222"/>
+          <w:sz w:val="23"/>
+          <w:szCs w:val="23"/>
+        </w:rPr>
+        <w:t xml:space="preserve"> </w:t>
+      </w:r>
+      <w:proofErr w:type="spellStart"/>
+      <w:r>
+        <w:rPr>
+          <w:rFonts w:ascii="Calibri" w:hAnsi="Calibri"/>
+          <w:color w:val="222222"/>
+          <w:sz w:val="23"/>
+          <w:szCs w:val="23"/>
+        </w:rPr>
+        <w:t>Smalltalk's</w:t>
+      </w:r>
+      <w:proofErr w:type="spellEnd"/>
+      <w:r>
+        <w:rPr>
+          <w:rFonts w:ascii="Calibri" w:hAnsi="Calibri"/>
+          <w:color w:val="222222"/>
+          <w:sz w:val="23"/>
+          <w:szCs w:val="23"/>
+        </w:rPr>
+        <w:t xml:space="preserve"> </w:t>
+      </w:r>
+      <w:proofErr w:type="spellStart"/>
+      <w:r>
+        <w:rPr>
+          <w:rFonts w:ascii="Calibri" w:hAnsi="Calibri"/>
+          <w:color w:val="222222"/>
+          <w:sz w:val="23"/>
+          <w:szCs w:val="23"/>
+        </w:rPr>
+        <w:t>dependency</w:t>
+      </w:r>
+      <w:proofErr w:type="spellEnd"/>
+      <w:r>
+        <w:rPr>
+          <w:rFonts w:ascii="Calibri" w:hAnsi="Calibri"/>
+          <w:color w:val="222222"/>
+          <w:sz w:val="23"/>
+          <w:szCs w:val="23"/>
+        </w:rPr>
+        <w:t xml:space="preserve"> </w:t>
+      </w:r>
+      <w:proofErr w:type="spellStart"/>
+      <w:r>
+        <w:rPr>
+          <w:rFonts w:ascii="Calibri" w:hAnsi="Calibri"/>
+          <w:color w:val="222222"/>
+          <w:sz w:val="23"/>
+          <w:szCs w:val="23"/>
+        </w:rPr>
+        <w:t>structure</w:t>
+      </w:r>
+      <w:proofErr w:type="spellEnd"/>
+      <w:r>
+        <w:rPr>
+          <w:rFonts w:ascii="Calibri" w:hAnsi="Calibri"/>
+          <w:color w:val="222222"/>
+          <w:sz w:val="23"/>
+          <w:szCs w:val="23"/>
+        </w:rPr>
+        <w:t>:</w:t>
+      </w:r>
+    </w:p>
+    <w:p>
+      <w:pPr>
+        <w:numPr>
+          <w:ilvl w:val="0"/>
+          <w:numId w:val="3"/>
+        </w:numPr>
+        <w:spacing w:before="100" w:beforeAutospacing="1" w:after="100" w:afterAutospacing="1" w:line="360" w:lineRule="atLeast"/>
+        <w:ind w:left="0"/>
+        <w:rPr>
+          <w:rFonts w:ascii="Calibri" w:hAnsi="Calibri"/>
+          <w:color w:val="222222"/>
+          <w:sz w:val="23"/>
+          <w:szCs w:val="23"/>
+        </w:rPr>
+      </w:pPr>
+      <w:r>
+        <w:rPr>
+          <w:rFonts w:ascii="Calibri" w:hAnsi="Calibri"/>
+          <w:color w:val="222222"/>
+          <w:sz w:val="23"/>
+          <w:szCs w:val="23"/>
+        </w:rPr>
+        <w:t xml:space="preserve">The </w:t>
+      </w:r>
+      <w:proofErr w:type="spellStart"/>
+      <w:r>
+        <w:rPr>
+          <w:rFonts w:ascii="Calibri" w:hAnsi="Calibri"/>
+          <w:color w:val="222222"/>
+          <w:sz w:val="23"/>
+          <w:szCs w:val="23"/>
+        </w:rPr>
+        <w:t>model</w:t>
+      </w:r>
+      <w:proofErr w:type="spellEnd"/>
+      <w:r>
+        <w:rPr>
+          <w:rFonts w:ascii="Calibri" w:hAnsi="Calibri"/>
+          <w:color w:val="222222"/>
+          <w:sz w:val="23"/>
+          <w:szCs w:val="23"/>
+        </w:rPr>
+        <w:t xml:space="preserve"> </w:t>
+      </w:r>
+      <w:proofErr w:type="spellStart"/>
+      <w:r>
+        <w:rPr>
+          <w:rFonts w:ascii="Calibri" w:hAnsi="Calibri"/>
+          <w:color w:val="222222"/>
+          <w:sz w:val="23"/>
+          <w:szCs w:val="23"/>
+        </w:rPr>
+        <w:t>does</w:t>
+      </w:r>
+      <w:proofErr w:type="spellEnd"/>
+      <w:r>
+        <w:rPr>
+          <w:rFonts w:ascii="Calibri" w:hAnsi="Calibri"/>
+          <w:color w:val="222222"/>
+          <w:sz w:val="23"/>
+          <w:szCs w:val="23"/>
+        </w:rPr>
+        <w:t xml:space="preserve"> not </w:t>
+      </w:r>
+      <w:proofErr w:type="spellStart"/>
+      <w:r>
+        <w:rPr>
+          <w:rFonts w:ascii="Calibri" w:hAnsi="Calibri"/>
+          <w:color w:val="222222"/>
+          <w:sz w:val="23"/>
+          <w:szCs w:val="23"/>
+        </w:rPr>
+        <w:t>depend</w:t>
+      </w:r>
+      <w:proofErr w:type="spellEnd"/>
+      <w:r>
+        <w:rPr>
+          <w:rFonts w:ascii="Calibri" w:hAnsi="Calibri"/>
+          <w:color w:val="222222"/>
+          <w:sz w:val="23"/>
+          <w:szCs w:val="23"/>
+        </w:rPr>
+        <w:t xml:space="preserve"> on </w:t>
+      </w:r>
+      <w:proofErr w:type="spellStart"/>
+      <w:r>
+        <w:rPr>
+          <w:rFonts w:ascii="Calibri" w:hAnsi="Calibri"/>
+          <w:color w:val="222222"/>
+          <w:sz w:val="23"/>
+          <w:szCs w:val="23"/>
+        </w:rPr>
+        <w:t>the</w:t>
+      </w:r>
+      <w:proofErr w:type="spellEnd"/>
+      <w:r>
+        <w:rPr>
+          <w:rFonts w:ascii="Calibri" w:hAnsi="Calibri"/>
+          <w:color w:val="222222"/>
+          <w:sz w:val="23"/>
+          <w:szCs w:val="23"/>
+        </w:rPr>
+        <w:t xml:space="preserve"> </w:t>
+      </w:r>
+      <w:proofErr w:type="spellStart"/>
+      <w:r>
+        <w:rPr>
+          <w:rFonts w:ascii="Calibri" w:hAnsi="Calibri"/>
+          <w:color w:val="222222"/>
+          <w:sz w:val="23"/>
+          <w:szCs w:val="23"/>
+        </w:rPr>
+        <w:t>view</w:t>
+      </w:r>
+      <w:proofErr w:type="spellEnd"/>
+      <w:r>
+        <w:rPr>
+          <w:rFonts w:ascii="Calibri" w:hAnsi="Calibri"/>
+          <w:color w:val="222222"/>
+          <w:sz w:val="23"/>
+          <w:szCs w:val="23"/>
+        </w:rPr>
+        <w:t xml:space="preserve"> </w:t>
+      </w:r>
+      <w:proofErr w:type="spellStart"/>
+      <w:r>
+        <w:rPr>
+          <w:rFonts w:ascii="Calibri" w:hAnsi="Calibri"/>
+          <w:color w:val="222222"/>
+          <w:sz w:val="23"/>
+          <w:szCs w:val="23"/>
+        </w:rPr>
+        <w:t>or</w:t>
+      </w:r>
+      <w:proofErr w:type="spellEnd"/>
+      <w:r>
+        <w:rPr>
+          <w:rFonts w:ascii="Calibri" w:hAnsi="Calibri"/>
+          <w:color w:val="222222"/>
+          <w:sz w:val="23"/>
+          <w:szCs w:val="23"/>
+        </w:rPr>
+        <w:t xml:space="preserve"> </w:t>
+      </w:r>
+      <w:proofErr w:type="spellStart"/>
+      <w:r>
+        <w:rPr>
+          <w:rFonts w:ascii="Calibri" w:hAnsi="Calibri"/>
+          <w:color w:val="222222"/>
+          <w:sz w:val="23"/>
+          <w:szCs w:val="23"/>
+        </w:rPr>
+        <w:t>the</w:t>
+      </w:r>
+      <w:proofErr w:type="spellEnd"/>
+      <w:r>
+        <w:rPr>
+          <w:rFonts w:ascii="Calibri" w:hAnsi="Calibri"/>
+          <w:color w:val="222222"/>
+          <w:sz w:val="23"/>
+          <w:szCs w:val="23"/>
+        </w:rPr>
+        <w:t xml:space="preserve"> </w:t>
+      </w:r>
+      <w:proofErr w:type="spellStart"/>
+      <w:r>
+        <w:rPr>
+          <w:rFonts w:ascii="Calibri" w:hAnsi="Calibri"/>
+          <w:color w:val="222222"/>
+          <w:sz w:val="23"/>
+          <w:szCs w:val="23"/>
+        </w:rPr>
+        <w:t>controller</w:t>
+      </w:r>
+      <w:proofErr w:type="spellEnd"/>
+    </w:p>
+    <w:p>
+      <w:pPr>
+        <w:numPr>
+          <w:ilvl w:val="0"/>
+          <w:numId w:val="3"/>
+        </w:numPr>
+        <w:spacing w:before="100" w:beforeAutospacing="1" w:after="100" w:afterAutospacing="1" w:line="360" w:lineRule="atLeast"/>
+        <w:ind w:left="0"/>
+        <w:rPr>
+          <w:rFonts w:ascii="Calibri" w:hAnsi="Calibri"/>
+          <w:color w:val="222222"/>
+          <w:sz w:val="23"/>
+          <w:szCs w:val="23"/>
+        </w:rPr>
+      </w:pPr>
+      <w:hyperlink r:id="rId8" w:tgtFrame="_blank" w:history="1">
+        <w:r>
+          <w:rPr>
+            <w:rStyle w:val="Hyperlink"/>
+            <w:rFonts w:ascii="Calibri" w:hAnsi="Calibri"/>
+            <w:color w:val="0049B7"/>
+            <w:sz w:val="23"/>
+            <w:szCs w:val="23"/>
+            <w:u w:val="none"/>
+          </w:rPr>
+          <w:t xml:space="preserve">Observer </w:t>
+        </w:r>
+        <w:proofErr w:type="spellStart"/>
+        <w:r>
+          <w:rPr>
+            <w:rStyle w:val="Hyperlink"/>
+            <w:rFonts w:ascii="Calibri" w:hAnsi="Calibri"/>
+            <w:color w:val="0049B7"/>
+            <w:sz w:val="23"/>
+            <w:szCs w:val="23"/>
+            <w:u w:val="none"/>
+          </w:rPr>
+          <w:t>pattern</w:t>
+        </w:r>
+        <w:proofErr w:type="spellEnd"/>
+      </w:hyperlink>
+      <w:r>
+        <w:rPr>
+          <w:rStyle w:val="apple-converted-space"/>
+          <w:rFonts w:ascii="Calibri" w:hAnsi="Calibri"/>
+          <w:color w:val="222222"/>
+          <w:sz w:val="23"/>
+          <w:szCs w:val="23"/>
+        </w:rPr>
+        <w:t> </w:t>
+      </w:r>
+      <w:r>
+        <w:rPr>
+          <w:rFonts w:ascii="Calibri" w:hAnsi="Calibri"/>
+          <w:color w:val="222222"/>
+          <w:sz w:val="23"/>
+          <w:szCs w:val="23"/>
+        </w:rPr>
+        <w:t xml:space="preserve">was </w:t>
+      </w:r>
+      <w:proofErr w:type="spellStart"/>
+      <w:r>
+        <w:rPr>
+          <w:rFonts w:ascii="Calibri" w:hAnsi="Calibri"/>
+          <w:color w:val="222222"/>
+          <w:sz w:val="23"/>
+          <w:szCs w:val="23"/>
+        </w:rPr>
+        <w:t>used</w:t>
+      </w:r>
+      <w:proofErr w:type="spellEnd"/>
+      <w:r>
+        <w:rPr>
+          <w:rFonts w:ascii="Calibri" w:hAnsi="Calibri"/>
+          <w:color w:val="222222"/>
+          <w:sz w:val="23"/>
+          <w:szCs w:val="23"/>
+        </w:rPr>
+        <w:t xml:space="preserve"> </w:t>
+      </w:r>
+      <w:proofErr w:type="spellStart"/>
+      <w:r>
+        <w:rPr>
+          <w:rFonts w:ascii="Calibri" w:hAnsi="Calibri"/>
+          <w:color w:val="222222"/>
+          <w:sz w:val="23"/>
+          <w:szCs w:val="23"/>
+        </w:rPr>
+        <w:t>to</w:t>
+      </w:r>
+      <w:proofErr w:type="spellEnd"/>
+      <w:r>
+        <w:rPr>
+          <w:rFonts w:ascii="Calibri" w:hAnsi="Calibri"/>
+          <w:color w:val="222222"/>
+          <w:sz w:val="23"/>
+          <w:szCs w:val="23"/>
+        </w:rPr>
+        <w:t xml:space="preserve"> update </w:t>
+      </w:r>
+      <w:proofErr w:type="spellStart"/>
+      <w:r>
+        <w:rPr>
+          <w:rFonts w:ascii="Calibri" w:hAnsi="Calibri"/>
+          <w:color w:val="222222"/>
+          <w:sz w:val="23"/>
+          <w:szCs w:val="23"/>
+        </w:rPr>
+        <w:t>views</w:t>
+      </w:r>
+      <w:proofErr w:type="spellEnd"/>
+      <w:r>
+        <w:rPr>
+          <w:rFonts w:ascii="Calibri" w:hAnsi="Calibri"/>
+          <w:color w:val="222222"/>
+          <w:sz w:val="23"/>
+          <w:szCs w:val="23"/>
+        </w:rPr>
+        <w:t xml:space="preserve"> </w:t>
+      </w:r>
+      <w:proofErr w:type="spellStart"/>
+      <w:r>
+        <w:rPr>
+          <w:rFonts w:ascii="Calibri" w:hAnsi="Calibri"/>
+          <w:color w:val="222222"/>
+          <w:sz w:val="23"/>
+          <w:szCs w:val="23"/>
+        </w:rPr>
+        <w:t>when</w:t>
+      </w:r>
+      <w:proofErr w:type="spellEnd"/>
+      <w:r>
+        <w:rPr>
+          <w:rFonts w:ascii="Calibri" w:hAnsi="Calibri"/>
+          <w:color w:val="222222"/>
+          <w:sz w:val="23"/>
+          <w:szCs w:val="23"/>
+        </w:rPr>
+        <w:t xml:space="preserve"> </w:t>
+      </w:r>
+      <w:proofErr w:type="spellStart"/>
+      <w:r>
+        <w:rPr>
+          <w:rFonts w:ascii="Calibri" w:hAnsi="Calibri"/>
+          <w:color w:val="222222"/>
+          <w:sz w:val="23"/>
+          <w:szCs w:val="23"/>
+        </w:rPr>
+        <w:t>models</w:t>
+      </w:r>
+      <w:proofErr w:type="spellEnd"/>
+      <w:r>
+        <w:rPr>
+          <w:rFonts w:ascii="Calibri" w:hAnsi="Calibri"/>
+          <w:color w:val="222222"/>
+          <w:sz w:val="23"/>
+          <w:szCs w:val="23"/>
+        </w:rPr>
+        <w:t xml:space="preserve"> </w:t>
+      </w:r>
+      <w:proofErr w:type="spellStart"/>
+      <w:r>
+        <w:rPr>
+          <w:rFonts w:ascii="Calibri" w:hAnsi="Calibri"/>
+          <w:color w:val="222222"/>
+          <w:sz w:val="23"/>
+          <w:szCs w:val="23"/>
+        </w:rPr>
+        <w:t>changed</w:t>
+      </w:r>
+      <w:proofErr w:type="spellEnd"/>
+    </w:p>
+    <w:p>
+      <w:pPr>
+        <w:numPr>
+          <w:ilvl w:val="0"/>
+          <w:numId w:val="3"/>
+        </w:numPr>
+        <w:spacing w:before="100" w:beforeAutospacing="1" w:after="100" w:afterAutospacing="1" w:line="360" w:lineRule="atLeast"/>
+        <w:ind w:left="0"/>
+        <w:rPr>
+          <w:rFonts w:ascii="Calibri" w:hAnsi="Calibri"/>
+          <w:color w:val="222222"/>
+          <w:sz w:val="23"/>
+          <w:szCs w:val="23"/>
+        </w:rPr>
+      </w:pPr>
+      <w:r>
+        <w:rPr>
+          <w:rFonts w:ascii="Calibri" w:hAnsi="Calibri"/>
+          <w:color w:val="222222"/>
+          <w:sz w:val="23"/>
+          <w:szCs w:val="23"/>
+        </w:rPr>
+        <w:t xml:space="preserve">Smalltalk-80 MVC </w:t>
+      </w:r>
+      <w:proofErr w:type="spellStart"/>
+      <w:r>
+        <w:rPr>
+          <w:rFonts w:ascii="Calibri" w:hAnsi="Calibri"/>
+          <w:color w:val="222222"/>
+          <w:sz w:val="23"/>
+          <w:szCs w:val="23"/>
+        </w:rPr>
+        <w:t>did</w:t>
+      </w:r>
+      <w:proofErr w:type="spellEnd"/>
+      <w:r>
+        <w:rPr>
+          <w:rFonts w:ascii="Calibri" w:hAnsi="Calibri"/>
+          <w:color w:val="222222"/>
+          <w:sz w:val="23"/>
+          <w:szCs w:val="23"/>
+        </w:rPr>
+        <w:t xml:space="preserve"> not </w:t>
+      </w:r>
+      <w:proofErr w:type="spellStart"/>
+      <w:r>
+        <w:rPr>
+          <w:rFonts w:ascii="Calibri" w:hAnsi="Calibri"/>
+          <w:color w:val="222222"/>
+          <w:sz w:val="23"/>
+          <w:szCs w:val="23"/>
+        </w:rPr>
+        <w:t>make</w:t>
+      </w:r>
+      <w:proofErr w:type="spellEnd"/>
+      <w:r>
+        <w:rPr>
+          <w:rFonts w:ascii="Calibri" w:hAnsi="Calibri"/>
+          <w:color w:val="222222"/>
+          <w:sz w:val="23"/>
+          <w:szCs w:val="23"/>
+        </w:rPr>
+        <w:t xml:space="preserve"> a </w:t>
+      </w:r>
+      <w:proofErr w:type="spellStart"/>
+      <w:r>
+        <w:rPr>
+          <w:rFonts w:ascii="Calibri" w:hAnsi="Calibri"/>
+          <w:color w:val="222222"/>
+          <w:sz w:val="23"/>
+          <w:szCs w:val="23"/>
+        </w:rPr>
+        <w:t>view</w:t>
+      </w:r>
+      <w:proofErr w:type="spellEnd"/>
+      <w:r>
+        <w:rPr>
+          <w:rFonts w:ascii="Calibri" w:hAnsi="Calibri"/>
+          <w:color w:val="222222"/>
+          <w:sz w:val="23"/>
+          <w:szCs w:val="23"/>
+        </w:rPr>
+        <w:t>/</w:t>
+      </w:r>
+      <w:proofErr w:type="spellStart"/>
+      <w:r>
+        <w:rPr>
+          <w:rFonts w:ascii="Calibri" w:hAnsi="Calibri"/>
+          <w:color w:val="222222"/>
+          <w:sz w:val="23"/>
+          <w:szCs w:val="23"/>
+        </w:rPr>
+        <w:t>controller</w:t>
+      </w:r>
+      <w:proofErr w:type="spellEnd"/>
+      <w:r>
+        <w:rPr>
+          <w:rFonts w:ascii="Calibri" w:hAnsi="Calibri"/>
+          <w:color w:val="222222"/>
+          <w:sz w:val="23"/>
+          <w:szCs w:val="23"/>
+        </w:rPr>
+        <w:t xml:space="preserve"> </w:t>
+      </w:r>
+      <w:proofErr w:type="spellStart"/>
+      <w:r>
+        <w:rPr>
+          <w:rFonts w:ascii="Calibri" w:hAnsi="Calibri"/>
+          <w:color w:val="222222"/>
+          <w:sz w:val="23"/>
+          <w:szCs w:val="23"/>
+        </w:rPr>
+        <w:t>separation</w:t>
+      </w:r>
+      <w:proofErr w:type="spellEnd"/>
+    </w:p>
+    <w:p>
+      <w:hyperlink r:id="rId9" w:history="1">
         <w:r>
           <w:rPr>
             <w:rStyle w:val="Hyperlink"/>
@@ -35,6 +978,8 @@
       <w:bookmarkStart w:id="0" w:name="_GoBack"/>
       <w:bookmarkEnd w:id="0"/>
     </w:p>
+    <w:p/>
+    <w:p/>
     <w:p>
       <w:pPr>
         <w:rPr>
@@ -42,22 +987,93 @@
           <w:szCs w:val="36"/>
         </w:rPr>
       </w:pPr>
-    </w:p>
-    <w:p>
-      <w:pPr>
+      <w:r>
         <w:rPr>
           <w:sz w:val="36"/>
           <w:szCs w:val="36"/>
         </w:rPr>
-      </w:pPr>
-      <w:r>
-        <w:rPr>
-          <w:sz w:val="36"/>
-          <w:szCs w:val="36"/>
-        </w:rPr>
-        <w:t>Definitionen</w:t>
-      </w:r>
-    </w:p>
+        <w:t>Geschichte</w:t>
+      </w:r>
+    </w:p>
+    <w:p>
+      <w:r>
+        <w:rPr>
+          <w:rFonts w:ascii="Calibri" w:hAnsi="Calibri"/>
+          <w:color w:val="222222"/>
+          <w:sz w:val="23"/>
+          <w:szCs w:val="23"/>
+        </w:rPr>
+        <w:t xml:space="preserve">MVC </w:t>
+      </w:r>
+      <w:r>
+        <w:rPr>
+          <w:rFonts w:ascii="Calibri" w:hAnsi="Calibri"/>
+          <w:color w:val="222222"/>
+          <w:sz w:val="23"/>
+          <w:szCs w:val="23"/>
+        </w:rPr>
+        <w:t xml:space="preserve">wurde von </w:t>
+      </w:r>
+      <w:proofErr w:type="spellStart"/>
+      <w:r>
+        <w:rPr>
+          <w:rFonts w:ascii="Calibri" w:hAnsi="Calibri"/>
+          <w:color w:val="222222"/>
+          <w:sz w:val="23"/>
+          <w:szCs w:val="23"/>
+        </w:rPr>
+        <w:t>Trygve</w:t>
+      </w:r>
+      <w:proofErr w:type="spellEnd"/>
+      <w:r>
+        <w:rPr>
+          <w:rFonts w:ascii="Calibri" w:hAnsi="Calibri"/>
+          <w:color w:val="222222"/>
+          <w:sz w:val="23"/>
+          <w:szCs w:val="23"/>
+        </w:rPr>
+        <w:t xml:space="preserve"> </w:t>
+      </w:r>
+      <w:proofErr w:type="spellStart"/>
+      <w:r>
+        <w:rPr>
+          <w:rFonts w:ascii="Calibri" w:hAnsi="Calibri"/>
+          <w:color w:val="222222"/>
+          <w:sz w:val="23"/>
+          <w:szCs w:val="23"/>
+        </w:rPr>
+        <w:t>Reenskaug</w:t>
+      </w:r>
+      <w:proofErr w:type="spellEnd"/>
+      <w:r>
+        <w:rPr>
+          <w:rFonts w:ascii="Calibri" w:hAnsi="Calibri"/>
+          <w:color w:val="222222"/>
+          <w:sz w:val="23"/>
+          <w:szCs w:val="23"/>
+        </w:rPr>
+        <w:t xml:space="preserve"> im Jahre 1979 </w:t>
+      </w:r>
+      <w:r>
+        <w:rPr>
+          <w:rFonts w:ascii="Calibri" w:hAnsi="Calibri"/>
+          <w:color w:val="222222"/>
+          <w:sz w:val="23"/>
+          <w:szCs w:val="23"/>
+        </w:rPr>
+        <w:t>das erste M</w:t>
+      </w:r>
+      <w:r>
+        <w:rPr>
+          <w:rFonts w:ascii="Calibri" w:hAnsi="Calibri"/>
+          <w:color w:val="222222"/>
+          <w:sz w:val="23"/>
+          <w:szCs w:val="23"/>
+        </w:rPr>
+        <w:t>al beschrieben.</w:t>
+      </w:r>
+    </w:p>
+    <w:p/>
     <w:p>
       <w:r>
         <w:t xml:space="preserve">Smalltalk-80 </w:t>
@@ -192,10 +1208,7 @@
         <w:fldChar w:fldCharType="begin"/>
       </w:r>
       <w:r>
-        <w:instrText xml:space="preserve"> HYPERLINK "http:</w:instrText>
-      </w:r>
-      <w:r>
-        <w:instrText xml:space="preserve">//c2.com/cgi/wiki?ModelViewController" </w:instrText>
+        <w:instrText xml:space="preserve"> HYPERLINK "http://c2.com/cgi/wiki?ModelViewController" </w:instrText>
       </w:r>
       <w:r>
         <w:fldChar w:fldCharType="separate"/>
@@ -402,6 +1415,7 @@
       </w:r>
       <w:proofErr w:type="spellStart"/>
       <w:r>
+        <w:lastRenderedPageBreak/>
         <w:t>the</w:t>
       </w:r>
       <w:proofErr w:type="spellEnd"/>
@@ -562,9 +1576,153 @@
       </w:r>
     </w:p>
     <w:p>
-      <w:proofErr w:type="spellStart"/>
-      <w:r>
-        <w:t>Later</w:t>
+      <w:r>
+        <w:t>Die einzelnen Module werden wie folgt beschrieben</w:t>
+      </w:r>
+      <w:r>
+        <w:t>:</w:t>
+      </w:r>
+    </w:p>
+    <w:p>
+      <w:r>
+        <w:t xml:space="preserve">"Models -- The </w:t>
+      </w:r>
+      <w:proofErr w:type="spellStart"/>
+      <w:r>
+        <w:t>model</w:t>
+      </w:r>
+      <w:proofErr w:type="spellEnd"/>
+      <w:r>
+        <w:t xml:space="preserve"> </w:t>
+      </w:r>
+      <w:proofErr w:type="spellStart"/>
+      <w:r>
+        <w:t>of</w:t>
+      </w:r>
+      <w:proofErr w:type="spellEnd"/>
+      <w:r>
+        <w:t xml:space="preserve"> an </w:t>
+      </w:r>
+      <w:proofErr w:type="spellStart"/>
+      <w:r>
+        <w:t>application</w:t>
+      </w:r>
+      <w:proofErr w:type="spellEnd"/>
+      <w:r>
+        <w:t xml:space="preserve"> </w:t>
+      </w:r>
+      <w:proofErr w:type="spellStart"/>
+      <w:r>
+        <w:t>is</w:t>
+      </w:r>
+      <w:proofErr w:type="spellEnd"/>
+      <w:r>
+        <w:t xml:space="preserve"> </w:t>
+      </w:r>
+      <w:proofErr w:type="spellStart"/>
+      <w:r>
+        <w:t>the</w:t>
+      </w:r>
+      <w:proofErr w:type="spellEnd"/>
+      <w:r>
+        <w:t xml:space="preserve"> domain-</w:t>
+      </w:r>
+      <w:proofErr w:type="spellStart"/>
+      <w:r>
+        <w:t>specific</w:t>
+      </w:r>
+      <w:proofErr w:type="spellEnd"/>
+      <w:r>
+        <w:t xml:space="preserve"> </w:t>
+      </w:r>
+      <w:proofErr w:type="spellStart"/>
+      <w:r>
+        <w:t>software</w:t>
+      </w:r>
+      <w:proofErr w:type="spellEnd"/>
+      <w:r>
+        <w:t xml:space="preserve"> </w:t>
+      </w:r>
+      <w:proofErr w:type="spellStart"/>
+      <w:r>
+        <w:t>simulation</w:t>
+      </w:r>
+      <w:proofErr w:type="spellEnd"/>
+      <w:r>
+        <w:t xml:space="preserve"> </w:t>
+      </w:r>
+      <w:proofErr w:type="spellStart"/>
+      <w:r>
+        <w:t>or</w:t>
+      </w:r>
+      <w:proofErr w:type="spellEnd"/>
+      <w:r>
+        <w:t xml:space="preserve"> </w:t>
+      </w:r>
+      <w:proofErr w:type="spellStart"/>
+      <w:r>
+        <w:t>implementation</w:t>
+      </w:r>
+      <w:proofErr w:type="spellEnd"/>
+      <w:r>
+        <w:t xml:space="preserve"> </w:t>
+      </w:r>
+      <w:proofErr w:type="spellStart"/>
+      <w:r>
+        <w:t>of</w:t>
+      </w:r>
+      <w:proofErr w:type="spellEnd"/>
+      <w:r>
+        <w:t xml:space="preserve"> </w:t>
+      </w:r>
+      <w:proofErr w:type="spellStart"/>
+      <w:r>
+        <w:t>the</w:t>
+      </w:r>
+      <w:proofErr w:type="spellEnd"/>
+      <w:r>
+        <w:t xml:space="preserve"> </w:t>
+      </w:r>
+      <w:proofErr w:type="spellStart"/>
+      <w:r>
+        <w:t>application's</w:t>
+      </w:r>
+      <w:proofErr w:type="spellEnd"/>
+      <w:r>
+        <w:t xml:space="preserve"> </w:t>
+      </w:r>
+      <w:proofErr w:type="spellStart"/>
+      <w:r>
+        <w:t>central</w:t>
+      </w:r>
+      <w:proofErr w:type="spellEnd"/>
+      <w:r>
+        <w:t xml:space="preserve"> </w:t>
+      </w:r>
+      <w:proofErr w:type="spellStart"/>
+      <w:r>
+        <w:t>structure</w:t>
+      </w:r>
+      <w:proofErr w:type="spellEnd"/>
+      <w:r>
+        <w:t>."</w:t>
+      </w:r>
+    </w:p>
+    <w:p>
+      <w:r>
+        <w:t xml:space="preserve">"Views -- In </w:t>
+      </w:r>
+      <w:proofErr w:type="spellStart"/>
+      <w:r>
+        <w:t>this</w:t>
+      </w:r>
+      <w:proofErr w:type="spellEnd"/>
+      <w:r>
+        <w:t xml:space="preserve"> </w:t>
+      </w:r>
+      <w:proofErr w:type="spellStart"/>
+      <w:r>
+        <w:t>metaphor</w:t>
       </w:r>
       <w:proofErr w:type="spellEnd"/>
       <w:r>
@@ -572,6 +1730,102 @@
       </w:r>
       <w:proofErr w:type="spellStart"/>
       <w:r>
+        <w:t>views</w:t>
+      </w:r>
+      <w:proofErr w:type="spellEnd"/>
+      <w:r>
+        <w:t xml:space="preserve"> deal </w:t>
+      </w:r>
+      <w:proofErr w:type="spellStart"/>
+      <w:r>
+        <w:t>with</w:t>
+      </w:r>
+      <w:proofErr w:type="spellEnd"/>
+      <w:r>
+        <w:t xml:space="preserve"> </w:t>
+      </w:r>
+      <w:proofErr w:type="spellStart"/>
+      <w:r>
+        <w:t>everything</w:t>
+      </w:r>
+      <w:proofErr w:type="spellEnd"/>
+      <w:r>
+        <w:t xml:space="preserve"> </w:t>
+      </w:r>
+      <w:proofErr w:type="spellStart"/>
+      <w:r>
+        <w:t>graphical</w:t>
+      </w:r>
+      <w:proofErr w:type="spellEnd"/>
+      <w:r>
+        <w:t xml:space="preserve">: </w:t>
+      </w:r>
+      <w:proofErr w:type="spellStart"/>
+      <w:r>
+        <w:t>they</w:t>
+      </w:r>
+      <w:proofErr w:type="spellEnd"/>
+      <w:r>
+        <w:t xml:space="preserve"> </w:t>
+      </w:r>
+      <w:proofErr w:type="spellStart"/>
+      <w:r>
+        <w:t>request</w:t>
+      </w:r>
+      <w:proofErr w:type="spellEnd"/>
+      <w:r>
+        <w:t xml:space="preserve"> </w:t>
+      </w:r>
+      <w:proofErr w:type="spellStart"/>
+      <w:r>
+        <w:t>data</w:t>
+      </w:r>
+      <w:proofErr w:type="spellEnd"/>
+      <w:r>
+        <w:t xml:space="preserve"> </w:t>
+      </w:r>
+      <w:proofErr w:type="spellStart"/>
+      <w:r>
+        <w:t>from</w:t>
+      </w:r>
+      <w:proofErr w:type="spellEnd"/>
+      <w:r>
+        <w:t xml:space="preserve"> </w:t>
+      </w:r>
+      <w:proofErr w:type="spellStart"/>
+      <w:r>
+        <w:t>their</w:t>
+      </w:r>
+      <w:proofErr w:type="spellEnd"/>
+      <w:r>
+        <w:t xml:space="preserve"> </w:t>
+      </w:r>
+      <w:proofErr w:type="spellStart"/>
+      <w:r>
+        <w:t>model</w:t>
+      </w:r>
+      <w:proofErr w:type="spellEnd"/>
+      <w:r>
+        <w:t xml:space="preserve"> </w:t>
+      </w:r>
+      <w:proofErr w:type="spellStart"/>
+      <w:r>
+        <w:t>and</w:t>
+      </w:r>
+      <w:proofErr w:type="spellEnd"/>
+      <w:r>
+        <w:t xml:space="preserve"> </w:t>
+      </w:r>
+      <w:proofErr w:type="spellStart"/>
+      <w:r>
+        <w:t>display</w:t>
+      </w:r>
+      <w:proofErr w:type="spellEnd"/>
+      <w:r>
+        <w:t xml:space="preserve"> </w:t>
+      </w:r>
+      <w:proofErr w:type="spellStart"/>
+      <w:r>
         <w:t>the</w:t>
       </w:r>
       <w:proofErr w:type="spellEnd"/>
@@ -580,84 +1834,28 @@
       </w:r>
       <w:proofErr w:type="spellStart"/>
       <w:r>
-        <w:t>article</w:t>
-      </w:r>
-      <w:proofErr w:type="spellEnd"/>
-      <w:r>
-        <w:t xml:space="preserve"> </w:t>
-      </w:r>
-      <w:proofErr w:type="spellStart"/>
-      <w:r>
-        <w:t>more</w:t>
-      </w:r>
-      <w:proofErr w:type="spellEnd"/>
-      <w:r>
-        <w:t xml:space="preserve"> </w:t>
-      </w:r>
-      <w:proofErr w:type="spellStart"/>
-      <w:r>
-        <w:t>closely</w:t>
-      </w:r>
-      <w:proofErr w:type="spellEnd"/>
-      <w:r>
-        <w:t xml:space="preserve"> </w:t>
-      </w:r>
-      <w:proofErr w:type="spellStart"/>
-      <w:r>
-        <w:t>defines</w:t>
-      </w:r>
-      <w:proofErr w:type="spellEnd"/>
-      <w:r>
-        <w:t xml:space="preserve"> </w:t>
-      </w:r>
-      <w:proofErr w:type="spellStart"/>
-      <w:r>
-        <w:t>these</w:t>
-      </w:r>
-      <w:proofErr w:type="spellEnd"/>
-      <w:r>
-        <w:t xml:space="preserve"> </w:t>
-      </w:r>
-      <w:proofErr w:type="spellStart"/>
-      <w:r>
-        <w:t>terms</w:t>
-      </w:r>
-      <w:proofErr w:type="spellEnd"/>
-      <w:r>
-        <w:t>:</w:t>
-      </w:r>
-    </w:p>
-    <w:p>
-      <w:r>
-        <w:t xml:space="preserve">"Models -- The </w:t>
-      </w:r>
-      <w:proofErr w:type="spellStart"/>
-      <w:r>
-        <w:t>model</w:t>
-      </w:r>
-      <w:proofErr w:type="spellEnd"/>
-      <w:r>
-        <w:t xml:space="preserve"> </w:t>
-      </w:r>
-      <w:proofErr w:type="spellStart"/>
-      <w:r>
-        <w:t>of</w:t>
-      </w:r>
-      <w:proofErr w:type="spellEnd"/>
-      <w:r>
-        <w:t xml:space="preserve"> an </w:t>
-      </w:r>
-      <w:proofErr w:type="spellStart"/>
-      <w:r>
-        <w:t>application</w:t>
-      </w:r>
-      <w:proofErr w:type="spellEnd"/>
-      <w:r>
-        <w:t xml:space="preserve"> </w:t>
-      </w:r>
-      <w:proofErr w:type="spellStart"/>
-      <w:r>
-        <w:t>is</w:t>
+        <w:t>data</w:t>
+      </w:r>
+      <w:proofErr w:type="spellEnd"/>
+      <w:r>
+        <w:t>."</w:t>
+      </w:r>
+    </w:p>
+    <w:p>
+      <w:r>
+        <w:t xml:space="preserve">"Controllers -- </w:t>
+      </w:r>
+      <w:proofErr w:type="spellStart"/>
+      <w:r>
+        <w:t>Controllers</w:t>
+      </w:r>
+      <w:proofErr w:type="spellEnd"/>
+      <w:r>
+        <w:t xml:space="preserve"> </w:t>
+      </w:r>
+      <w:proofErr w:type="spellStart"/>
+      <w:r>
+        <w:t>contain</w:t>
       </w:r>
       <w:proofErr w:type="spellEnd"/>
       <w:r>
@@ -669,51 +1867,67 @@
       </w:r>
       <w:proofErr w:type="spellEnd"/>
       <w:r>
-        <w:t xml:space="preserve"> domain-</w:t>
-      </w:r>
-      <w:proofErr w:type="spellStart"/>
-      <w:r>
-        <w:t>specific</w:t>
-      </w:r>
-      <w:proofErr w:type="spellEnd"/>
-      <w:r>
-        <w:t xml:space="preserve"> </w:t>
-      </w:r>
-      <w:proofErr w:type="spellStart"/>
-      <w:r>
-        <w:t>software</w:t>
-      </w:r>
-      <w:proofErr w:type="spellEnd"/>
-      <w:r>
-        <w:t xml:space="preserve"> </w:t>
-      </w:r>
-      <w:proofErr w:type="spellStart"/>
-      <w:r>
-        <w:t>simulation</w:t>
-      </w:r>
-      <w:proofErr w:type="spellEnd"/>
-      <w:r>
-        <w:t xml:space="preserve"> </w:t>
-      </w:r>
-      <w:proofErr w:type="spellStart"/>
-      <w:r>
-        <w:t>or</w:t>
-      </w:r>
-      <w:proofErr w:type="spellEnd"/>
-      <w:r>
-        <w:t xml:space="preserve"> </w:t>
-      </w:r>
-      <w:proofErr w:type="spellStart"/>
-      <w:r>
-        <w:t>implementation</w:t>
-      </w:r>
-      <w:proofErr w:type="spellEnd"/>
-      <w:r>
-        <w:t xml:space="preserve"> </w:t>
-      </w:r>
-      <w:proofErr w:type="spellStart"/>
-      <w:r>
-        <w:t>of</w:t>
+        <w:t xml:space="preserve"> </w:t>
+      </w:r>
+      <w:proofErr w:type="spellStart"/>
+      <w:r>
+        <w:t>interface</w:t>
+      </w:r>
+      <w:proofErr w:type="spellEnd"/>
+      <w:r>
+        <w:t xml:space="preserve"> </w:t>
+      </w:r>
+      <w:proofErr w:type="spellStart"/>
+      <w:r>
+        <w:t>between</w:t>
+      </w:r>
+      <w:proofErr w:type="spellEnd"/>
+      <w:r>
+        <w:t xml:space="preserve"> </w:t>
+      </w:r>
+      <w:proofErr w:type="spellStart"/>
+      <w:r>
+        <w:t>their</w:t>
+      </w:r>
+      <w:proofErr w:type="spellEnd"/>
+      <w:r>
+        <w:t xml:space="preserve"> </w:t>
+      </w:r>
+      <w:proofErr w:type="spellStart"/>
+      <w:r>
+        <w:t>associated</w:t>
+      </w:r>
+      <w:proofErr w:type="spellEnd"/>
+      <w:r>
+        <w:t xml:space="preserve"> </w:t>
+      </w:r>
+      <w:proofErr w:type="spellStart"/>
+      <w:r>
+        <w:t>models</w:t>
+      </w:r>
+      <w:proofErr w:type="spellEnd"/>
+      <w:r>
+        <w:t xml:space="preserve"> </w:t>
+      </w:r>
+      <w:proofErr w:type="spellStart"/>
+      <w:r>
+        <w:t>and</w:t>
+      </w:r>
+      <w:proofErr w:type="spellEnd"/>
+      <w:r>
+        <w:t xml:space="preserve"> </w:t>
+      </w:r>
+      <w:proofErr w:type="spellStart"/>
+      <w:r>
+        <w:t>views</w:t>
+      </w:r>
+      <w:proofErr w:type="spellEnd"/>
+      <w:r>
+        <w:t xml:space="preserve"> </w:t>
+      </w:r>
+      <w:proofErr w:type="spellStart"/>
+      <w:r>
+        <w:t>and</w:t>
       </w:r>
       <w:proofErr w:type="spellEnd"/>
       <w:r>
@@ -729,44 +1943,23 @@
       </w:r>
       <w:proofErr w:type="spellStart"/>
       <w:r>
-        <w:t>application's</w:t>
-      </w:r>
-      <w:proofErr w:type="spellEnd"/>
-      <w:r>
-        <w:t xml:space="preserve"> </w:t>
-      </w:r>
-      <w:proofErr w:type="spellStart"/>
-      <w:r>
-        <w:t>central</w:t>
-      </w:r>
-      <w:proofErr w:type="spellEnd"/>
-      <w:r>
-        <w:t xml:space="preserve"> </w:t>
-      </w:r>
-      <w:proofErr w:type="spellStart"/>
-      <w:r>
-        <w:t>structure</w:t>
-      </w:r>
-      <w:proofErr w:type="spellEnd"/>
-      <w:r>
-        <w:t>."</w:t>
-      </w:r>
-    </w:p>
-    <w:p>
-      <w:r>
-        <w:t xml:space="preserve">"Views -- In </w:t>
-      </w:r>
-      <w:proofErr w:type="spellStart"/>
-      <w:r>
-        <w:t>this</w:t>
-      </w:r>
-      <w:proofErr w:type="spellEnd"/>
-      <w:r>
-        <w:t xml:space="preserve"> </w:t>
-      </w:r>
-      <w:proofErr w:type="spellStart"/>
-      <w:r>
-        <w:t>metaphor</w:t>
+        <w:t>input</w:t>
+      </w:r>
+      <w:proofErr w:type="spellEnd"/>
+      <w:r>
+        <w:t xml:space="preserve"> </w:t>
+      </w:r>
+      <w:proofErr w:type="spellStart"/>
+      <w:r>
+        <w:t>devices</w:t>
+      </w:r>
+      <w:proofErr w:type="spellEnd"/>
+      <w:r>
+        <w:t xml:space="preserve"> (e.g., </w:t>
+      </w:r>
+      <w:proofErr w:type="spellStart"/>
+      <w:r>
+        <w:t>keyboard</w:t>
       </w:r>
       <w:proofErr w:type="spellEnd"/>
       <w:r>
@@ -774,243 +1967,6 @@
       </w:r>
       <w:proofErr w:type="spellStart"/>
       <w:r>
-        <w:t>views</w:t>
-      </w:r>
-      <w:proofErr w:type="spellEnd"/>
-      <w:r>
-        <w:t xml:space="preserve"> deal </w:t>
-      </w:r>
-      <w:proofErr w:type="spellStart"/>
-      <w:r>
-        <w:t>with</w:t>
-      </w:r>
-      <w:proofErr w:type="spellEnd"/>
-      <w:r>
-        <w:t xml:space="preserve"> </w:t>
-      </w:r>
-      <w:proofErr w:type="spellStart"/>
-      <w:r>
-        <w:t>everything</w:t>
-      </w:r>
-      <w:proofErr w:type="spellEnd"/>
-      <w:r>
-        <w:t xml:space="preserve"> </w:t>
-      </w:r>
-      <w:proofErr w:type="spellStart"/>
-      <w:r>
-        <w:t>graphical</w:t>
-      </w:r>
-      <w:proofErr w:type="spellEnd"/>
-      <w:r>
-        <w:t xml:space="preserve">: </w:t>
-      </w:r>
-      <w:proofErr w:type="spellStart"/>
-      <w:r>
-        <w:t>they</w:t>
-      </w:r>
-      <w:proofErr w:type="spellEnd"/>
-      <w:r>
-        <w:t xml:space="preserve"> </w:t>
-      </w:r>
-      <w:proofErr w:type="spellStart"/>
-      <w:r>
-        <w:t>request</w:t>
-      </w:r>
-      <w:proofErr w:type="spellEnd"/>
-      <w:r>
-        <w:t xml:space="preserve"> </w:t>
-      </w:r>
-      <w:proofErr w:type="spellStart"/>
-      <w:r>
-        <w:t>data</w:t>
-      </w:r>
-      <w:proofErr w:type="spellEnd"/>
-      <w:r>
-        <w:t xml:space="preserve"> </w:t>
-      </w:r>
-      <w:proofErr w:type="spellStart"/>
-      <w:r>
-        <w:t>from</w:t>
-      </w:r>
-      <w:proofErr w:type="spellEnd"/>
-      <w:r>
-        <w:t xml:space="preserve"> </w:t>
-      </w:r>
-      <w:proofErr w:type="spellStart"/>
-      <w:r>
-        <w:t>their</w:t>
-      </w:r>
-      <w:proofErr w:type="spellEnd"/>
-      <w:r>
-        <w:t xml:space="preserve"> </w:t>
-      </w:r>
-      <w:proofErr w:type="spellStart"/>
-      <w:r>
-        <w:t>model</w:t>
-      </w:r>
-      <w:proofErr w:type="spellEnd"/>
-      <w:r>
-        <w:t xml:space="preserve"> </w:t>
-      </w:r>
-      <w:proofErr w:type="spellStart"/>
-      <w:r>
-        <w:t>and</w:t>
-      </w:r>
-      <w:proofErr w:type="spellEnd"/>
-      <w:r>
-        <w:t xml:space="preserve"> </w:t>
-      </w:r>
-      <w:proofErr w:type="spellStart"/>
-      <w:r>
-        <w:t>display</w:t>
-      </w:r>
-      <w:proofErr w:type="spellEnd"/>
-      <w:r>
-        <w:t xml:space="preserve"> </w:t>
-      </w:r>
-      <w:proofErr w:type="spellStart"/>
-      <w:r>
-        <w:t>the</w:t>
-      </w:r>
-      <w:proofErr w:type="spellEnd"/>
-      <w:r>
-        <w:t xml:space="preserve"> </w:t>
-      </w:r>
-      <w:proofErr w:type="spellStart"/>
-      <w:r>
-        <w:t>data</w:t>
-      </w:r>
-      <w:proofErr w:type="spellEnd"/>
-      <w:r>
-        <w:t>."</w:t>
-      </w:r>
-    </w:p>
-    <w:p>
-      <w:r>
-        <w:t xml:space="preserve">"Controllers -- </w:t>
-      </w:r>
-      <w:proofErr w:type="spellStart"/>
-      <w:r>
-        <w:t>Controllers</w:t>
-      </w:r>
-      <w:proofErr w:type="spellEnd"/>
-      <w:r>
-        <w:t xml:space="preserve"> </w:t>
-      </w:r>
-      <w:proofErr w:type="spellStart"/>
-      <w:r>
-        <w:t>contain</w:t>
-      </w:r>
-      <w:proofErr w:type="spellEnd"/>
-      <w:r>
-        <w:t xml:space="preserve"> </w:t>
-      </w:r>
-      <w:proofErr w:type="spellStart"/>
-      <w:r>
-        <w:t>the</w:t>
-      </w:r>
-      <w:proofErr w:type="spellEnd"/>
-      <w:r>
-        <w:t xml:space="preserve"> </w:t>
-      </w:r>
-      <w:proofErr w:type="spellStart"/>
-      <w:r>
-        <w:t>interface</w:t>
-      </w:r>
-      <w:proofErr w:type="spellEnd"/>
-      <w:r>
-        <w:t xml:space="preserve"> </w:t>
-      </w:r>
-      <w:proofErr w:type="spellStart"/>
-      <w:r>
-        <w:t>between</w:t>
-      </w:r>
-      <w:proofErr w:type="spellEnd"/>
-      <w:r>
-        <w:t xml:space="preserve"> </w:t>
-      </w:r>
-      <w:proofErr w:type="spellStart"/>
-      <w:r>
-        <w:t>their</w:t>
-      </w:r>
-      <w:proofErr w:type="spellEnd"/>
-      <w:r>
-        <w:t xml:space="preserve"> </w:t>
-      </w:r>
-      <w:proofErr w:type="spellStart"/>
-      <w:r>
-        <w:t>associated</w:t>
-      </w:r>
-      <w:proofErr w:type="spellEnd"/>
-      <w:r>
-        <w:t xml:space="preserve"> </w:t>
-      </w:r>
-      <w:proofErr w:type="spellStart"/>
-      <w:r>
-        <w:t>models</w:t>
-      </w:r>
-      <w:proofErr w:type="spellEnd"/>
-      <w:r>
-        <w:t xml:space="preserve"> </w:t>
-      </w:r>
-      <w:proofErr w:type="spellStart"/>
-      <w:r>
-        <w:t>and</w:t>
-      </w:r>
-      <w:proofErr w:type="spellEnd"/>
-      <w:r>
-        <w:t xml:space="preserve"> </w:t>
-      </w:r>
-      <w:proofErr w:type="spellStart"/>
-      <w:r>
-        <w:t>views</w:t>
-      </w:r>
-      <w:proofErr w:type="spellEnd"/>
-      <w:r>
-        <w:t xml:space="preserve"> </w:t>
-      </w:r>
-      <w:proofErr w:type="spellStart"/>
-      <w:r>
-        <w:t>and</w:t>
-      </w:r>
-      <w:proofErr w:type="spellEnd"/>
-      <w:r>
-        <w:t xml:space="preserve"> </w:t>
-      </w:r>
-      <w:proofErr w:type="spellStart"/>
-      <w:r>
-        <w:t>the</w:t>
-      </w:r>
-      <w:proofErr w:type="spellEnd"/>
-      <w:r>
-        <w:t xml:space="preserve"> </w:t>
-      </w:r>
-      <w:proofErr w:type="spellStart"/>
-      <w:r>
-        <w:t>input</w:t>
-      </w:r>
-      <w:proofErr w:type="spellEnd"/>
-      <w:r>
-        <w:t xml:space="preserve"> </w:t>
-      </w:r>
-      <w:proofErr w:type="spellStart"/>
-      <w:r>
-        <w:t>devices</w:t>
-      </w:r>
-      <w:proofErr w:type="spellEnd"/>
-      <w:r>
-        <w:t xml:space="preserve"> (e.g., </w:t>
-      </w:r>
-      <w:proofErr w:type="spellStart"/>
-      <w:r>
-        <w:t>keyboard</w:t>
-      </w:r>
-      <w:proofErr w:type="spellEnd"/>
-      <w:r>
-        <w:t xml:space="preserve">, </w:t>
-      </w:r>
-      <w:proofErr w:type="spellStart"/>
-      <w:r>
         <w:t>pointing</w:t>
       </w:r>
       <w:proofErr w:type="spellEnd"/>
@@ -1118,7 +2074,6 @@
     </w:p>
     <w:p>
       <w:r>
-        <w:lastRenderedPageBreak/>
         <w:t>Nachdem ein Anforderungsmodell definiert wurde, wird ein Analysemodell definiert. Seine eigenen Worte dabei: „Dieses Modell zielt darauf ab, das System unabhängig von der eigentlichen Entwicklungsumgebung zu strukturieren.“</w:t>
       </w:r>
     </w:p>
@@ -1201,7 +2156,7 @@
       <w:r>
         <w:t xml:space="preserve"> </w:t>
       </w:r>
-      <w:hyperlink r:id="rId6" w:history="1">
+      <w:hyperlink r:id="rId10" w:history="1">
         <w:proofErr w:type="spellStart"/>
         <w:r>
           <w:rPr>
@@ -1249,7 +2204,7 @@
       <w:r>
         <w:t>aus „</w:t>
       </w:r>
-      <w:hyperlink r:id="rId7" w:history="1">
+      <w:hyperlink r:id="rId11" w:history="1">
         <w:r>
           <w:rPr>
             <w:rStyle w:val="Hyperlink"/>
@@ -1331,6 +2286,7 @@
     </w:p>
     <w:p>
       <w:r>
+        <w:lastRenderedPageBreak/>
         <w:t xml:space="preserve">In 1992 haben </w:t>
       </w:r>
       <w:r>
@@ -1483,6 +2439,393 @@
     </w:sectPr>
   </w:body>
 </w:document>
+</file>
+
+<file path=word/numbering.xml><?xml version="1.0" encoding="utf-8"?>
+<w:numbering xmlns:wpc="http://schemas.microsoft.com/office/word/2010/wordprocessingCanvas" xmlns:mc="http://schemas.openxmlformats.org/markup-compatibility/2006" xmlns:o="urn:schemas-microsoft-com:office:office" xmlns:r="http://schemas.openxmlformats.org/officeDocument/2006/relationships" xmlns:m="http://schemas.openxmlformats.org/officeDocument/2006/math" xmlns:v="urn:schemas-microsoft-com:vml" xmlns:wp14="http://schemas.microsoft.com/office/word/2010/wordprocessingDrawing" xmlns:wp="http://schemas.openxmlformats.org/drawingml/2006/wordprocessingDrawing" xmlns:w10="urn:schemas-microsoft-com:office:word" xmlns:w="http://schemas.openxmlformats.org/wordprocessingml/2006/main" xmlns:w14="http://schemas.microsoft.com/office/word/2010/wordml" xmlns:wpg="http://schemas.microsoft.com/office/word/2010/wordprocessingGroup" xmlns:wpi="http://schemas.microsoft.com/office/word/2010/wordprocessingInk" xmlns:wne="http://schemas.microsoft.com/office/word/2006/wordml" xmlns:wps="http://schemas.microsoft.com/office/word/2010/wordprocessingShape" mc:Ignorable="w14 wp14">
+  <w:abstractNum w:abstractNumId="0">
+    <w:nsid w:val="049A4136"/>
+    <w:multiLevelType w:val="multilevel"/>
+    <w:tmpl w:val="F760DEB6"/>
+    <w:lvl w:ilvl="0">
+      <w:start w:val="1"/>
+      <w:numFmt w:val="bullet"/>
+      <w:lvlText w:val=""/>
+      <w:lvlJc w:val="left"/>
+      <w:pPr>
+        <w:tabs>
+          <w:tab w:val="num" w:pos="720"/>
+        </w:tabs>
+        <w:ind w:left="720" w:hanging="360"/>
+      </w:pPr>
+      <w:rPr>
+        <w:rFonts w:ascii="Symbol" w:hAnsi="Symbol" w:hint="default"/>
+        <w:sz w:val="20"/>
+      </w:rPr>
+    </w:lvl>
+    <w:lvl w:ilvl="1" w:tentative="1">
+      <w:start w:val="1"/>
+      <w:numFmt w:val="bullet"/>
+      <w:lvlText w:val="o"/>
+      <w:lvlJc w:val="left"/>
+      <w:pPr>
+        <w:tabs>
+          <w:tab w:val="num" w:pos="1440"/>
+        </w:tabs>
+        <w:ind w:left="1440" w:hanging="360"/>
+      </w:pPr>
+      <w:rPr>
+        <w:rFonts w:ascii="Courier New" w:hAnsi="Courier New" w:hint="default"/>
+        <w:sz w:val="20"/>
+      </w:rPr>
+    </w:lvl>
+    <w:lvl w:ilvl="2" w:tentative="1">
+      <w:start w:val="1"/>
+      <w:numFmt w:val="bullet"/>
+      <w:lvlText w:val=""/>
+      <w:lvlJc w:val="left"/>
+      <w:pPr>
+        <w:tabs>
+          <w:tab w:val="num" w:pos="2160"/>
+        </w:tabs>
+        <w:ind w:left="2160" w:hanging="360"/>
+      </w:pPr>
+      <w:rPr>
+        <w:rFonts w:ascii="Wingdings" w:hAnsi="Wingdings" w:hint="default"/>
+        <w:sz w:val="20"/>
+      </w:rPr>
+    </w:lvl>
+    <w:lvl w:ilvl="3" w:tentative="1">
+      <w:start w:val="1"/>
+      <w:numFmt w:val="bullet"/>
+      <w:lvlText w:val=""/>
+      <w:lvlJc w:val="left"/>
+      <w:pPr>
+        <w:tabs>
+          <w:tab w:val="num" w:pos="2880"/>
+        </w:tabs>
+        <w:ind w:left="2880" w:hanging="360"/>
+      </w:pPr>
+      <w:rPr>
+        <w:rFonts w:ascii="Wingdings" w:hAnsi="Wingdings" w:hint="default"/>
+        <w:sz w:val="20"/>
+      </w:rPr>
+    </w:lvl>
+    <w:lvl w:ilvl="4" w:tentative="1">
+      <w:start w:val="1"/>
+      <w:numFmt w:val="bullet"/>
+      <w:lvlText w:val=""/>
+      <w:lvlJc w:val="left"/>
+      <w:pPr>
+        <w:tabs>
+          <w:tab w:val="num" w:pos="3600"/>
+        </w:tabs>
+        <w:ind w:left="3600" w:hanging="360"/>
+      </w:pPr>
+      <w:rPr>
+        <w:rFonts w:ascii="Wingdings" w:hAnsi="Wingdings" w:hint="default"/>
+        <w:sz w:val="20"/>
+      </w:rPr>
+    </w:lvl>
+    <w:lvl w:ilvl="5" w:tentative="1">
+      <w:start w:val="1"/>
+      <w:numFmt w:val="bullet"/>
+      <w:lvlText w:val=""/>
+      <w:lvlJc w:val="left"/>
+      <w:pPr>
+        <w:tabs>
+          <w:tab w:val="num" w:pos="4320"/>
+        </w:tabs>
+        <w:ind w:left="4320" w:hanging="360"/>
+      </w:pPr>
+      <w:rPr>
+        <w:rFonts w:ascii="Wingdings" w:hAnsi="Wingdings" w:hint="default"/>
+        <w:sz w:val="20"/>
+      </w:rPr>
+    </w:lvl>
+    <w:lvl w:ilvl="6" w:tentative="1">
+      <w:start w:val="1"/>
+      <w:numFmt w:val="bullet"/>
+      <w:lvlText w:val=""/>
+      <w:lvlJc w:val="left"/>
+      <w:pPr>
+        <w:tabs>
+          <w:tab w:val="num" w:pos="5040"/>
+        </w:tabs>
+        <w:ind w:left="5040" w:hanging="360"/>
+      </w:pPr>
+      <w:rPr>
+        <w:rFonts w:ascii="Wingdings" w:hAnsi="Wingdings" w:hint="default"/>
+        <w:sz w:val="20"/>
+      </w:rPr>
+    </w:lvl>
+    <w:lvl w:ilvl="7" w:tentative="1">
+      <w:start w:val="1"/>
+      <w:numFmt w:val="bullet"/>
+      <w:lvlText w:val=""/>
+      <w:lvlJc w:val="left"/>
+      <w:pPr>
+        <w:tabs>
+          <w:tab w:val="num" w:pos="5760"/>
+        </w:tabs>
+        <w:ind w:left="5760" w:hanging="360"/>
+      </w:pPr>
+      <w:rPr>
+        <w:rFonts w:ascii="Wingdings" w:hAnsi="Wingdings" w:hint="default"/>
+        <w:sz w:val="20"/>
+      </w:rPr>
+    </w:lvl>
+    <w:lvl w:ilvl="8" w:tentative="1">
+      <w:start w:val="1"/>
+      <w:numFmt w:val="bullet"/>
+      <w:lvlText w:val=""/>
+      <w:lvlJc w:val="left"/>
+      <w:pPr>
+        <w:tabs>
+          <w:tab w:val="num" w:pos="6480"/>
+        </w:tabs>
+        <w:ind w:left="6480" w:hanging="360"/>
+      </w:pPr>
+      <w:rPr>
+        <w:rFonts w:ascii="Wingdings" w:hAnsi="Wingdings" w:hint="default"/>
+        <w:sz w:val="20"/>
+      </w:rPr>
+    </w:lvl>
+  </w:abstractNum>
+  <w:abstractNum w:abstractNumId="1">
+    <w:nsid w:val="645B4E19"/>
+    <w:multiLevelType w:val="hybridMultilevel"/>
+    <w:tmpl w:val="BD5E63AE"/>
+    <w:lvl w:ilvl="0" w:tplc="44200A40">
+      <w:numFmt w:val="bullet"/>
+      <w:lvlText w:val=""/>
+      <w:lvlJc w:val="left"/>
+      <w:pPr>
+        <w:ind w:left="1770" w:hanging="360"/>
+      </w:pPr>
+      <w:rPr>
+        <w:rFonts w:ascii="Wingdings" w:eastAsiaTheme="minorHAnsi" w:hAnsi="Wingdings" w:cstheme="minorBidi" w:hint="default"/>
+      </w:rPr>
+    </w:lvl>
+    <w:lvl w:ilvl="1" w:tplc="04070003" w:tentative="1">
+      <w:start w:val="1"/>
+      <w:numFmt w:val="bullet"/>
+      <w:lvlText w:val="o"/>
+      <w:lvlJc w:val="left"/>
+      <w:pPr>
+        <w:ind w:left="2490" w:hanging="360"/>
+      </w:pPr>
+      <w:rPr>
+        <w:rFonts w:ascii="Courier New" w:hAnsi="Courier New" w:cs="Courier New" w:hint="default"/>
+      </w:rPr>
+    </w:lvl>
+    <w:lvl w:ilvl="2" w:tplc="04070005" w:tentative="1">
+      <w:start w:val="1"/>
+      <w:numFmt w:val="bullet"/>
+      <w:lvlText w:val=""/>
+      <w:lvlJc w:val="left"/>
+      <w:pPr>
+        <w:ind w:left="3210" w:hanging="360"/>
+      </w:pPr>
+      <w:rPr>
+        <w:rFonts w:ascii="Wingdings" w:hAnsi="Wingdings" w:hint="default"/>
+      </w:rPr>
+    </w:lvl>
+    <w:lvl w:ilvl="3" w:tplc="04070001" w:tentative="1">
+      <w:start w:val="1"/>
+      <w:numFmt w:val="bullet"/>
+      <w:lvlText w:val=""/>
+      <w:lvlJc w:val="left"/>
+      <w:pPr>
+        <w:ind w:left="3930" w:hanging="360"/>
+      </w:pPr>
+      <w:rPr>
+        <w:rFonts w:ascii="Symbol" w:hAnsi="Symbol" w:hint="default"/>
+      </w:rPr>
+    </w:lvl>
+    <w:lvl w:ilvl="4" w:tplc="04070003" w:tentative="1">
+      <w:start w:val="1"/>
+      <w:numFmt w:val="bullet"/>
+      <w:lvlText w:val="o"/>
+      <w:lvlJc w:val="left"/>
+      <w:pPr>
+        <w:ind w:left="4650" w:hanging="360"/>
+      </w:pPr>
+      <w:rPr>
+        <w:rFonts w:ascii="Courier New" w:hAnsi="Courier New" w:cs="Courier New" w:hint="default"/>
+      </w:rPr>
+    </w:lvl>
+    <w:lvl w:ilvl="5" w:tplc="04070005" w:tentative="1">
+      <w:start w:val="1"/>
+      <w:numFmt w:val="bullet"/>
+      <w:lvlText w:val=""/>
+      <w:lvlJc w:val="left"/>
+      <w:pPr>
+        <w:ind w:left="5370" w:hanging="360"/>
+      </w:pPr>
+      <w:rPr>
+        <w:rFonts w:ascii="Wingdings" w:hAnsi="Wingdings" w:hint="default"/>
+      </w:rPr>
+    </w:lvl>
+    <w:lvl w:ilvl="6" w:tplc="04070001" w:tentative="1">
+      <w:start w:val="1"/>
+      <w:numFmt w:val="bullet"/>
+      <w:lvlText w:val=""/>
+      <w:lvlJc w:val="left"/>
+      <w:pPr>
+        <w:ind w:left="6090" w:hanging="360"/>
+      </w:pPr>
+      <w:rPr>
+        <w:rFonts w:ascii="Symbol" w:hAnsi="Symbol" w:hint="default"/>
+      </w:rPr>
+    </w:lvl>
+    <w:lvl w:ilvl="7" w:tplc="04070003" w:tentative="1">
+      <w:start w:val="1"/>
+      <w:numFmt w:val="bullet"/>
+      <w:lvlText w:val="o"/>
+      <w:lvlJc w:val="left"/>
+      <w:pPr>
+        <w:ind w:left="6810" w:hanging="360"/>
+      </w:pPr>
+      <w:rPr>
+        <w:rFonts w:ascii="Courier New" w:hAnsi="Courier New" w:cs="Courier New" w:hint="default"/>
+      </w:rPr>
+    </w:lvl>
+    <w:lvl w:ilvl="8" w:tplc="04070005" w:tentative="1">
+      <w:start w:val="1"/>
+      <w:numFmt w:val="bullet"/>
+      <w:lvlText w:val=""/>
+      <w:lvlJc w:val="left"/>
+      <w:pPr>
+        <w:ind w:left="7530" w:hanging="360"/>
+      </w:pPr>
+      <w:rPr>
+        <w:rFonts w:ascii="Wingdings" w:hAnsi="Wingdings" w:hint="default"/>
+      </w:rPr>
+    </w:lvl>
+  </w:abstractNum>
+  <w:abstractNum w:abstractNumId="2">
+    <w:nsid w:val="67543DC6"/>
+    <w:multiLevelType w:val="hybridMultilevel"/>
+    <w:tmpl w:val="949490D8"/>
+    <w:lvl w:ilvl="0" w:tplc="5D4816BC">
+      <w:numFmt w:val="bullet"/>
+      <w:lvlText w:val=""/>
+      <w:lvlJc w:val="left"/>
+      <w:pPr>
+        <w:ind w:left="1770" w:hanging="360"/>
+      </w:pPr>
+      <w:rPr>
+        <w:rFonts w:ascii="Wingdings" w:eastAsiaTheme="minorHAnsi" w:hAnsi="Wingdings" w:cstheme="minorBidi" w:hint="default"/>
+      </w:rPr>
+    </w:lvl>
+    <w:lvl w:ilvl="1" w:tplc="04070003" w:tentative="1">
+      <w:start w:val="1"/>
+      <w:numFmt w:val="bullet"/>
+      <w:lvlText w:val="o"/>
+      <w:lvlJc w:val="left"/>
+      <w:pPr>
+        <w:ind w:left="2490" w:hanging="360"/>
+      </w:pPr>
+      <w:rPr>
+        <w:rFonts w:ascii="Courier New" w:hAnsi="Courier New" w:cs="Courier New" w:hint="default"/>
+      </w:rPr>
+    </w:lvl>
+    <w:lvl w:ilvl="2" w:tplc="04070005" w:tentative="1">
+      <w:start w:val="1"/>
+      <w:numFmt w:val="bullet"/>
+      <w:lvlText w:val=""/>
+      <w:lvlJc w:val="left"/>
+      <w:pPr>
+        <w:ind w:left="3210" w:hanging="360"/>
+      </w:pPr>
+      <w:rPr>
+        <w:rFonts w:ascii="Wingdings" w:hAnsi="Wingdings" w:hint="default"/>
+      </w:rPr>
+    </w:lvl>
+    <w:lvl w:ilvl="3" w:tplc="04070001" w:tentative="1">
+      <w:start w:val="1"/>
+      <w:numFmt w:val="bullet"/>
+      <w:lvlText w:val=""/>
+      <w:lvlJc w:val="left"/>
+      <w:pPr>
+        <w:ind w:left="3930" w:hanging="360"/>
+      </w:pPr>
+      <w:rPr>
+        <w:rFonts w:ascii="Symbol" w:hAnsi="Symbol" w:hint="default"/>
+      </w:rPr>
+    </w:lvl>
+    <w:lvl w:ilvl="4" w:tplc="04070003" w:tentative="1">
+      <w:start w:val="1"/>
+      <w:numFmt w:val="bullet"/>
+      <w:lvlText w:val="o"/>
+      <w:lvlJc w:val="left"/>
+      <w:pPr>
+        <w:ind w:left="4650" w:hanging="360"/>
+      </w:pPr>
+      <w:rPr>
+        <w:rFonts w:ascii="Courier New" w:hAnsi="Courier New" w:cs="Courier New" w:hint="default"/>
+      </w:rPr>
+    </w:lvl>
+    <w:lvl w:ilvl="5" w:tplc="04070005" w:tentative="1">
+      <w:start w:val="1"/>
+      <w:numFmt w:val="bullet"/>
+      <w:lvlText w:val=""/>
+      <w:lvlJc w:val="left"/>
+      <w:pPr>
+        <w:ind w:left="5370" w:hanging="360"/>
+      </w:pPr>
+      <w:rPr>
+        <w:rFonts w:ascii="Wingdings" w:hAnsi="Wingdings" w:hint="default"/>
+      </w:rPr>
+    </w:lvl>
+    <w:lvl w:ilvl="6" w:tplc="04070001" w:tentative="1">
+      <w:start w:val="1"/>
+      <w:numFmt w:val="bullet"/>
+      <w:lvlText w:val=""/>
+      <w:lvlJc w:val="left"/>
+      <w:pPr>
+        <w:ind w:left="6090" w:hanging="360"/>
+      </w:pPr>
+      <w:rPr>
+        <w:rFonts w:ascii="Symbol" w:hAnsi="Symbol" w:hint="default"/>
+      </w:rPr>
+    </w:lvl>
+    <w:lvl w:ilvl="7" w:tplc="04070003" w:tentative="1">
+      <w:start w:val="1"/>
+      <w:numFmt w:val="bullet"/>
+      <w:lvlText w:val="o"/>
+      <w:lvlJc w:val="left"/>
+      <w:pPr>
+        <w:ind w:left="6810" w:hanging="360"/>
+      </w:pPr>
+      <w:rPr>
+        <w:rFonts w:ascii="Courier New" w:hAnsi="Courier New" w:cs="Courier New" w:hint="default"/>
+      </w:rPr>
+    </w:lvl>
+    <w:lvl w:ilvl="8" w:tplc="04070005" w:tentative="1">
+      <w:start w:val="1"/>
+      <w:numFmt w:val="bullet"/>
+      <w:lvlText w:val=""/>
+      <w:lvlJc w:val="left"/>
+      <w:pPr>
+        <w:ind w:left="7530" w:hanging="360"/>
+      </w:pPr>
+      <w:rPr>
+        <w:rFonts w:ascii="Wingdings" w:hAnsi="Wingdings" w:hint="default"/>
+      </w:rPr>
+    </w:lvl>
+  </w:abstractNum>
+  <w:num w:numId="1">
+    <w:abstractNumId w:val="2"/>
+  </w:num>
+  <w:num w:numId="2">
+    <w:abstractNumId w:val="1"/>
+  </w:num>
+  <w:num w:numId="3">
+    <w:abstractNumId w:val="0"/>
+  </w:num>
+</w:numbering>
 </file>
 
 <file path=word/styles.xml><?xml version="1.0" encoding="utf-8"?>
@@ -1684,6 +3027,81 @@
       <w:u w:val="single"/>
     </w:rPr>
   </w:style>
+  <w:style w:type="character" w:styleId="BesuchterHyperlink">
+    <w:name w:val="FollowedHyperlink"/>
+    <w:basedOn w:val="Absatz-Standardschriftart"/>
+    <w:uiPriority w:val="99"/>
+    <w:semiHidden/>
+    <w:unhideWhenUsed/>
+    <w:rsid w:val="003D13E8"/>
+    <w:rPr>
+      <w:color w:val="800080" w:themeColor="followedHyperlink"/>
+      <w:u w:val="single"/>
+    </w:rPr>
+  </w:style>
+  <w:style w:type="paragraph" w:styleId="Listenabsatz">
+    <w:name w:val="List Paragraph"/>
+    <w:basedOn w:val="Standard"/>
+    <w:uiPriority w:val="34"/>
+    <w:qFormat/>
+    <w:rsid w:val="000C55D6"/>
+    <w:pPr>
+      <w:ind w:left="720"/>
+      <w:contextualSpacing/>
+    </w:pPr>
+  </w:style>
+  <w:style w:type="paragraph" w:styleId="StandardWeb">
+    <w:name w:val="Normal (Web)"/>
+    <w:basedOn w:val="Standard"/>
+    <w:uiPriority w:val="99"/>
+    <w:semiHidden/>
+    <w:unhideWhenUsed/>
+    <w:rsid w:val="00CE06BE"/>
+    <w:pPr>
+      <w:spacing w:before="100" w:beforeAutospacing="1" w:after="100" w:afterAutospacing="1" w:line="240" w:lineRule="auto"/>
+    </w:pPr>
+    <w:rPr>
+      <w:rFonts w:ascii="Times New Roman" w:eastAsia="Times New Roman" w:hAnsi="Times New Roman" w:cs="Times New Roman"/>
+      <w:sz w:val="24"/>
+      <w:szCs w:val="24"/>
+      <w:lang w:eastAsia="de-DE"/>
+    </w:rPr>
+  </w:style>
+  <w:style w:type="character" w:customStyle="1" w:styleId="apple-converted-space">
+    <w:name w:val="apple-converted-space"/>
+    <w:basedOn w:val="Absatz-Standardschriftart"/>
+    <w:rsid w:val="00CE06BE"/>
+  </w:style>
+  <w:style w:type="paragraph" w:styleId="Sprechblasentext">
+    <w:name w:val="Balloon Text"/>
+    <w:basedOn w:val="Standard"/>
+    <w:link w:val="SprechblasentextZchn"/>
+    <w:uiPriority w:val="99"/>
+    <w:semiHidden/>
+    <w:unhideWhenUsed/>
+    <w:rsid w:val="00CE06BE"/>
+    <w:pPr>
+      <w:spacing w:after="0" w:line="240" w:lineRule="auto"/>
+    </w:pPr>
+    <w:rPr>
+      <w:rFonts w:ascii="Tahoma" w:hAnsi="Tahoma" w:cs="Tahoma"/>
+      <w:sz w:val="16"/>
+      <w:szCs w:val="16"/>
+    </w:rPr>
+  </w:style>
+  <w:style w:type="character" w:customStyle="1" w:styleId="SprechblasentextZchn">
+    <w:name w:val="Sprechblasentext Zchn"/>
+    <w:basedOn w:val="Absatz-Standardschriftart"/>
+    <w:link w:val="Sprechblasentext"/>
+    <w:uiPriority w:val="99"/>
+    <w:semiHidden/>
+    <w:rsid w:val="00CE06BE"/>
+    <w:rPr>
+      <w:rFonts w:ascii="Tahoma" w:hAnsi="Tahoma" w:cs="Tahoma"/>
+      <w:sz w:val="16"/>
+      <w:szCs w:val="16"/>
+    </w:rPr>
+  </w:style>
 </w:styles>
 </file>
 
@@ -1884,6 +3302,81 @@
     <w:rPr>
       <w:color w:val="0000FF"/>
       <w:u w:val="single"/>
+    </w:rPr>
+  </w:style>
+  <w:style w:type="character" w:styleId="BesuchterHyperlink">
+    <w:name w:val="FollowedHyperlink"/>
+    <w:basedOn w:val="Absatz-Standardschriftart"/>
+    <w:uiPriority w:val="99"/>
+    <w:semiHidden/>
+    <w:unhideWhenUsed/>
+    <w:rsid w:val="003D13E8"/>
+    <w:rPr>
+      <w:color w:val="800080" w:themeColor="followedHyperlink"/>
+      <w:u w:val="single"/>
+    </w:rPr>
+  </w:style>
+  <w:style w:type="paragraph" w:styleId="Listenabsatz">
+    <w:name w:val="List Paragraph"/>
+    <w:basedOn w:val="Standard"/>
+    <w:uiPriority w:val="34"/>
+    <w:qFormat/>
+    <w:rsid w:val="000C55D6"/>
+    <w:pPr>
+      <w:ind w:left="720"/>
+      <w:contextualSpacing/>
+    </w:pPr>
+  </w:style>
+  <w:style w:type="paragraph" w:styleId="StandardWeb">
+    <w:name w:val="Normal (Web)"/>
+    <w:basedOn w:val="Standard"/>
+    <w:uiPriority w:val="99"/>
+    <w:semiHidden/>
+    <w:unhideWhenUsed/>
+    <w:rsid w:val="00CE06BE"/>
+    <w:pPr>
+      <w:spacing w:before="100" w:beforeAutospacing="1" w:after="100" w:afterAutospacing="1" w:line="240" w:lineRule="auto"/>
+    </w:pPr>
+    <w:rPr>
+      <w:rFonts w:ascii="Times New Roman" w:eastAsia="Times New Roman" w:hAnsi="Times New Roman" w:cs="Times New Roman"/>
+      <w:sz w:val="24"/>
+      <w:szCs w:val="24"/>
+      <w:lang w:eastAsia="de-DE"/>
+    </w:rPr>
+  </w:style>
+  <w:style w:type="character" w:customStyle="1" w:styleId="apple-converted-space">
+    <w:name w:val="apple-converted-space"/>
+    <w:basedOn w:val="Absatz-Standardschriftart"/>
+    <w:rsid w:val="00CE06BE"/>
+  </w:style>
+  <w:style w:type="paragraph" w:styleId="Sprechblasentext">
+    <w:name w:val="Balloon Text"/>
+    <w:basedOn w:val="Standard"/>
+    <w:link w:val="SprechblasentextZchn"/>
+    <w:uiPriority w:val="99"/>
+    <w:semiHidden/>
+    <w:unhideWhenUsed/>
+    <w:rsid w:val="00CE06BE"/>
+    <w:pPr>
+      <w:spacing w:after="0" w:line="240" w:lineRule="auto"/>
+    </w:pPr>
+    <w:rPr>
+      <w:rFonts w:ascii="Tahoma" w:hAnsi="Tahoma" w:cs="Tahoma"/>
+      <w:sz w:val="16"/>
+      <w:szCs w:val="16"/>
+    </w:rPr>
+  </w:style>
+  <w:style w:type="character" w:customStyle="1" w:styleId="SprechblasentextZchn">
+    <w:name w:val="Sprechblasentext Zchn"/>
+    <w:basedOn w:val="Absatz-Standardschriftart"/>
+    <w:link w:val="Sprechblasentext"/>
+    <w:uiPriority w:val="99"/>
+    <w:semiHidden/>
+    <w:rsid w:val="00CE06BE"/>
+    <w:rPr>
+      <w:rFonts w:ascii="Tahoma" w:hAnsi="Tahoma" w:cs="Tahoma"/>
+      <w:sz w:val="16"/>
+      <w:szCs w:val="16"/>
     </w:rPr>
   </w:style>
 </w:styles>

</xml_diff>

<commit_message>
included MVC stuff in latex (about 3 pages) added some graphics
</commit_message>
<xml_diff>
--- a/MVC/Zusammenfassung.docx
+++ b/MVC/Zusammenfassung.docx
@@ -14,16 +14,17 @@
           <w:sz w:val="36"/>
           <w:szCs w:val="36"/>
         </w:rPr>
-        <w:t>Name: ModelViewController</w:t>
-      </w:r>
-    </w:p>
-    <w:p>
-      <w:pPr>
+        <w:t xml:space="preserve">Name: </w:t>
+      </w:r>
+      <w:proofErr w:type="spellStart"/>
+      <w:r>
         <w:rPr>
           <w:sz w:val="36"/>
           <w:szCs w:val="36"/>
         </w:rPr>
-      </w:pPr>
+        <w:t>ModelViewController</w:t>
+      </w:r>
+      <w:proofErr w:type="spellEnd"/>
     </w:p>
     <w:p>
       <w:pPr>
@@ -32,11 +33,19 @@
           <w:szCs w:val="36"/>
         </w:rPr>
       </w:pPr>
-      <w:r>
+    </w:p>
+    <w:p>
+      <w:pPr>
         <w:rPr>
           <w:sz w:val="36"/>
           <w:szCs w:val="36"/>
         </w:rPr>
+      </w:pPr>
+      <w:r>
+        <w:rPr>
+          <w:sz w:val="36"/>
+          <w:szCs w:val="36"/>
+        </w:rPr>
         <w:t>Problem:</w:t>
       </w:r>
     </w:p>
@@ -85,8 +94,6 @@
         </w:rPr>
         <w:t>, Punktdiagramm, Liniendiagramm, Kreisdiagramm</w:t>
       </w:r>
-      <w:bookmarkStart w:id="0" w:name="_GoBack"/>
-      <w:bookmarkEnd w:id="0"/>
       <w:r>
         <w:rPr>
           <w:sz w:val="24"/>
@@ -259,7 +266,15 @@
         </w:numPr>
       </w:pPr>
       <w:r>
-        <w:t>Besonders nützlich mit Web Interfaces. (bei GUI frameworkds eher weniger)</w:t>
+        <w:t xml:space="preserve">Besonders nützlich mit Web Interfaces. (bei GUI </w:t>
+      </w:r>
+      <w:proofErr w:type="spellStart"/>
+      <w:r>
+        <w:t>frameworkds</w:t>
+      </w:r>
+      <w:proofErr w:type="spellEnd"/>
+      <w:r>
+        <w:t xml:space="preserve"> eher weniger)</w:t>
       </w:r>
     </w:p>
     <w:p/>
@@ -271,14 +286,106 @@
     </w:p>
     <w:p>
       <w:r>
-        <w:t>Martin Fowler: „The irony ist hat almost every version of smalltalk didn’t actually make a view/controller separation“</w:t>
-      </w:r>
-    </w:p>
-    <w:p>
-      <w:r>
-        <w:br w:type="page"/>
-      </w:r>
-    </w:p>
+        <w:t xml:space="preserve">Martin Fowler: „The </w:t>
+      </w:r>
+      <w:proofErr w:type="spellStart"/>
+      <w:r>
+        <w:t>irony</w:t>
+      </w:r>
+      <w:proofErr w:type="spellEnd"/>
+      <w:r>
+        <w:t xml:space="preserve"> ist hat </w:t>
+      </w:r>
+      <w:proofErr w:type="spellStart"/>
+      <w:r>
+        <w:t>almost</w:t>
+      </w:r>
+      <w:proofErr w:type="spellEnd"/>
+      <w:r>
+        <w:t xml:space="preserve"> </w:t>
+      </w:r>
+      <w:proofErr w:type="spellStart"/>
+      <w:r>
+        <w:t>every</w:t>
+      </w:r>
+      <w:proofErr w:type="spellEnd"/>
+      <w:r>
+        <w:t xml:space="preserve"> </w:t>
+      </w:r>
+      <w:proofErr w:type="spellStart"/>
+      <w:r>
+        <w:t>version</w:t>
+      </w:r>
+      <w:proofErr w:type="spellEnd"/>
+      <w:r>
+        <w:t xml:space="preserve"> </w:t>
+      </w:r>
+      <w:proofErr w:type="spellStart"/>
+      <w:r>
+        <w:t>of</w:t>
+      </w:r>
+      <w:proofErr w:type="spellEnd"/>
+      <w:r>
+        <w:t xml:space="preserve"> </w:t>
+      </w:r>
+      <w:proofErr w:type="spellStart"/>
+      <w:r>
+        <w:t>smalltalk</w:t>
+      </w:r>
+      <w:proofErr w:type="spellEnd"/>
+      <w:r>
+        <w:t xml:space="preserve"> </w:t>
+      </w:r>
+      <w:proofErr w:type="spellStart"/>
+      <w:r>
+        <w:t>didn’t</w:t>
+      </w:r>
+      <w:proofErr w:type="spellEnd"/>
+      <w:r>
+        <w:t xml:space="preserve"> </w:t>
+      </w:r>
+      <w:proofErr w:type="spellStart"/>
+      <w:r>
+        <w:t>actually</w:t>
+      </w:r>
+      <w:proofErr w:type="spellEnd"/>
+      <w:r>
+        <w:t xml:space="preserve"> </w:t>
+      </w:r>
+      <w:proofErr w:type="spellStart"/>
+      <w:r>
+        <w:t>make</w:t>
+      </w:r>
+      <w:proofErr w:type="spellEnd"/>
+      <w:r>
+        <w:t xml:space="preserve"> a </w:t>
+      </w:r>
+      <w:proofErr w:type="spellStart"/>
+      <w:r>
+        <w:t>view</w:t>
+      </w:r>
+      <w:proofErr w:type="spellEnd"/>
+      <w:r>
+        <w:t>/</w:t>
+      </w:r>
+      <w:proofErr w:type="spellStart"/>
+      <w:r>
+        <w:t>controller</w:t>
+      </w:r>
+      <w:proofErr w:type="spellEnd"/>
+      <w:r>
+        <w:t xml:space="preserve"> </w:t>
+      </w:r>
+      <w:proofErr w:type="spellStart"/>
+      <w:r>
+        <w:t>separation</w:t>
+      </w:r>
+      <w:proofErr w:type="spellEnd"/>
+      <w:r>
+        <w:t>“</w:t>
+      </w:r>
+    </w:p>
+    <w:p/>
     <w:p>
       <w:pPr>
         <w:rPr>
@@ -291,7 +398,6 @@
           <w:sz w:val="36"/>
           <w:szCs w:val="36"/>
         </w:rPr>
-        <w:lastRenderedPageBreak/>
         <w:t>Smalltalk:</w:t>
       </w:r>
     </w:p>
@@ -369,7 +475,127 @@
           <w:sz w:val="23"/>
           <w:szCs w:val="23"/>
         </w:rPr>
-        <w:t>Things to note about Smalltalk's dependency structure:</w:t>
+        <w:t xml:space="preserve">Things </w:t>
+      </w:r>
+      <w:proofErr w:type="spellStart"/>
+      <w:r>
+        <w:rPr>
+          <w:rFonts w:ascii="Calibri" w:hAnsi="Calibri"/>
+          <w:color w:val="222222"/>
+          <w:sz w:val="23"/>
+          <w:szCs w:val="23"/>
+        </w:rPr>
+        <w:t>to</w:t>
+      </w:r>
+      <w:proofErr w:type="spellEnd"/>
+      <w:r>
+        <w:rPr>
+          <w:rFonts w:ascii="Calibri" w:hAnsi="Calibri"/>
+          <w:color w:val="222222"/>
+          <w:sz w:val="23"/>
+          <w:szCs w:val="23"/>
+        </w:rPr>
+        <w:t xml:space="preserve"> </w:t>
+      </w:r>
+      <w:proofErr w:type="spellStart"/>
+      <w:r>
+        <w:rPr>
+          <w:rFonts w:ascii="Calibri" w:hAnsi="Calibri"/>
+          <w:color w:val="222222"/>
+          <w:sz w:val="23"/>
+          <w:szCs w:val="23"/>
+        </w:rPr>
+        <w:t>note</w:t>
+      </w:r>
+      <w:proofErr w:type="spellEnd"/>
+      <w:r>
+        <w:rPr>
+          <w:rFonts w:ascii="Calibri" w:hAnsi="Calibri"/>
+          <w:color w:val="222222"/>
+          <w:sz w:val="23"/>
+          <w:szCs w:val="23"/>
+        </w:rPr>
+        <w:t xml:space="preserve"> </w:t>
+      </w:r>
+      <w:proofErr w:type="spellStart"/>
+      <w:r>
+        <w:rPr>
+          <w:rFonts w:ascii="Calibri" w:hAnsi="Calibri"/>
+          <w:color w:val="222222"/>
+          <w:sz w:val="23"/>
+          <w:szCs w:val="23"/>
+        </w:rPr>
+        <w:t>about</w:t>
+      </w:r>
+      <w:proofErr w:type="spellEnd"/>
+      <w:r>
+        <w:rPr>
+          <w:rFonts w:ascii="Calibri" w:hAnsi="Calibri"/>
+          <w:color w:val="222222"/>
+          <w:sz w:val="23"/>
+          <w:szCs w:val="23"/>
+        </w:rPr>
+        <w:t xml:space="preserve"> </w:t>
+      </w:r>
+      <w:proofErr w:type="spellStart"/>
+      <w:r>
+        <w:rPr>
+          <w:rFonts w:ascii="Calibri" w:hAnsi="Calibri"/>
+          <w:color w:val="222222"/>
+          <w:sz w:val="23"/>
+          <w:szCs w:val="23"/>
+        </w:rPr>
+        <w:t>Smalltalk's</w:t>
+      </w:r>
+      <w:proofErr w:type="spellEnd"/>
+      <w:r>
+        <w:rPr>
+          <w:rFonts w:ascii="Calibri" w:hAnsi="Calibri"/>
+          <w:color w:val="222222"/>
+          <w:sz w:val="23"/>
+          <w:szCs w:val="23"/>
+        </w:rPr>
+        <w:t xml:space="preserve"> </w:t>
+      </w:r>
+      <w:proofErr w:type="spellStart"/>
+      <w:r>
+        <w:rPr>
+          <w:rFonts w:ascii="Calibri" w:hAnsi="Calibri"/>
+          <w:color w:val="222222"/>
+          <w:sz w:val="23"/>
+          <w:szCs w:val="23"/>
+        </w:rPr>
+        <w:t>dependency</w:t>
+      </w:r>
+      <w:proofErr w:type="spellEnd"/>
+      <w:r>
+        <w:rPr>
+          <w:rFonts w:ascii="Calibri" w:hAnsi="Calibri"/>
+          <w:color w:val="222222"/>
+          <w:sz w:val="23"/>
+          <w:szCs w:val="23"/>
+        </w:rPr>
+        <w:t xml:space="preserve"> </w:t>
+      </w:r>
+      <w:proofErr w:type="spellStart"/>
+      <w:r>
+        <w:rPr>
+          <w:rFonts w:ascii="Calibri" w:hAnsi="Calibri"/>
+          <w:color w:val="222222"/>
+          <w:sz w:val="23"/>
+          <w:szCs w:val="23"/>
+        </w:rPr>
+        <w:t>structure</w:t>
+      </w:r>
+      <w:proofErr w:type="spellEnd"/>
+      <w:r>
+        <w:rPr>
+          <w:rFonts w:ascii="Calibri" w:hAnsi="Calibri"/>
+          <w:color w:val="222222"/>
+          <w:sz w:val="23"/>
+          <w:szCs w:val="23"/>
+        </w:rPr>
+        <w:t>:</w:t>
       </w:r>
     </w:p>
     <w:p>
@@ -463,8 +689,159 @@
           <w:sz w:val="23"/>
           <w:szCs w:val="23"/>
         </w:rPr>
-        <w:t>The model does not depend on the view or the controller</w:t>
-      </w:r>
+        <w:t xml:space="preserve">The </w:t>
+      </w:r>
+      <w:proofErr w:type="spellStart"/>
+      <w:r>
+        <w:rPr>
+          <w:rFonts w:ascii="Calibri" w:hAnsi="Calibri"/>
+          <w:color w:val="222222"/>
+          <w:sz w:val="23"/>
+          <w:szCs w:val="23"/>
+        </w:rPr>
+        <w:t>model</w:t>
+      </w:r>
+      <w:proofErr w:type="spellEnd"/>
+      <w:r>
+        <w:rPr>
+          <w:rFonts w:ascii="Calibri" w:hAnsi="Calibri"/>
+          <w:color w:val="222222"/>
+          <w:sz w:val="23"/>
+          <w:szCs w:val="23"/>
+        </w:rPr>
+        <w:t xml:space="preserve"> </w:t>
+      </w:r>
+      <w:proofErr w:type="spellStart"/>
+      <w:r>
+        <w:rPr>
+          <w:rFonts w:ascii="Calibri" w:hAnsi="Calibri"/>
+          <w:color w:val="222222"/>
+          <w:sz w:val="23"/>
+          <w:szCs w:val="23"/>
+        </w:rPr>
+        <w:t>does</w:t>
+      </w:r>
+      <w:proofErr w:type="spellEnd"/>
+      <w:r>
+        <w:rPr>
+          <w:rFonts w:ascii="Calibri" w:hAnsi="Calibri"/>
+          <w:color w:val="222222"/>
+          <w:sz w:val="23"/>
+          <w:szCs w:val="23"/>
+        </w:rPr>
+        <w:t xml:space="preserve"> not </w:t>
+      </w:r>
+      <w:proofErr w:type="spellStart"/>
+      <w:r>
+        <w:rPr>
+          <w:rFonts w:ascii="Calibri" w:hAnsi="Calibri"/>
+          <w:color w:val="222222"/>
+          <w:sz w:val="23"/>
+          <w:szCs w:val="23"/>
+        </w:rPr>
+        <w:t>depend</w:t>
+      </w:r>
+      <w:proofErr w:type="spellEnd"/>
+      <w:r>
+        <w:rPr>
+          <w:rFonts w:ascii="Calibri" w:hAnsi="Calibri"/>
+          <w:color w:val="222222"/>
+          <w:sz w:val="23"/>
+          <w:szCs w:val="23"/>
+        </w:rPr>
+        <w:t xml:space="preserve"> on </w:t>
+      </w:r>
+      <w:proofErr w:type="spellStart"/>
+      <w:r>
+        <w:rPr>
+          <w:rFonts w:ascii="Calibri" w:hAnsi="Calibri"/>
+          <w:color w:val="222222"/>
+          <w:sz w:val="23"/>
+          <w:szCs w:val="23"/>
+        </w:rPr>
+        <w:t>the</w:t>
+      </w:r>
+      <w:proofErr w:type="spellEnd"/>
+      <w:r>
+        <w:rPr>
+          <w:rFonts w:ascii="Calibri" w:hAnsi="Calibri"/>
+          <w:color w:val="222222"/>
+          <w:sz w:val="23"/>
+          <w:szCs w:val="23"/>
+        </w:rPr>
+        <w:t xml:space="preserve"> </w:t>
+      </w:r>
+      <w:proofErr w:type="spellStart"/>
+      <w:r>
+        <w:rPr>
+          <w:rFonts w:ascii="Calibri" w:hAnsi="Calibri"/>
+          <w:color w:val="222222"/>
+          <w:sz w:val="23"/>
+          <w:szCs w:val="23"/>
+        </w:rPr>
+        <w:t>view</w:t>
+      </w:r>
+      <w:proofErr w:type="spellEnd"/>
+      <w:r>
+        <w:rPr>
+          <w:rFonts w:ascii="Calibri" w:hAnsi="Calibri"/>
+          <w:color w:val="222222"/>
+          <w:sz w:val="23"/>
+          <w:szCs w:val="23"/>
+        </w:rPr>
+        <w:t xml:space="preserve"> </w:t>
+      </w:r>
+      <w:proofErr w:type="spellStart"/>
+      <w:r>
+        <w:rPr>
+          <w:rFonts w:ascii="Calibri" w:hAnsi="Calibri"/>
+          <w:color w:val="222222"/>
+          <w:sz w:val="23"/>
+          <w:szCs w:val="23"/>
+        </w:rPr>
+        <w:t>or</w:t>
+      </w:r>
+      <w:proofErr w:type="spellEnd"/>
+      <w:r>
+        <w:rPr>
+          <w:rFonts w:ascii="Calibri" w:hAnsi="Calibri"/>
+          <w:color w:val="222222"/>
+          <w:sz w:val="23"/>
+          <w:szCs w:val="23"/>
+        </w:rPr>
+        <w:t xml:space="preserve"> </w:t>
+      </w:r>
+      <w:proofErr w:type="spellStart"/>
+      <w:r>
+        <w:rPr>
+          <w:rFonts w:ascii="Calibri" w:hAnsi="Calibri"/>
+          <w:color w:val="222222"/>
+          <w:sz w:val="23"/>
+          <w:szCs w:val="23"/>
+        </w:rPr>
+        <w:t>the</w:t>
+      </w:r>
+      <w:proofErr w:type="spellEnd"/>
+      <w:r>
+        <w:rPr>
+          <w:rFonts w:ascii="Calibri" w:hAnsi="Calibri"/>
+          <w:color w:val="222222"/>
+          <w:sz w:val="23"/>
+          <w:szCs w:val="23"/>
+        </w:rPr>
+        <w:t xml:space="preserve"> </w:t>
+      </w:r>
+      <w:proofErr w:type="spellStart"/>
+      <w:r>
+        <w:rPr>
+          <w:rFonts w:ascii="Calibri" w:hAnsi="Calibri"/>
+          <w:color w:val="222222"/>
+          <w:sz w:val="23"/>
+          <w:szCs w:val="23"/>
+        </w:rPr>
+        <w:t>controller</w:t>
+      </w:r>
+      <w:proofErr w:type="spellEnd"/>
     </w:p>
     <w:p>
       <w:pPr>
@@ -491,8 +868,21 @@
             <w:szCs w:val="23"/>
             <w:u w:val="none"/>
           </w:rPr>
-          <w:t>Observer pattern</w:t>
+          <w:t xml:space="preserve">Observer </w:t>
         </w:r>
+        <w:proofErr w:type="spellStart"/>
+        <w:r>
+          <w:rPr>
+            <w:rStyle w:val="Hyperlink"/>
+            <w:rFonts w:ascii="Calibri" w:hAnsi="Calibri"/>
+            <w:color w:val="0049B7"/>
+            <w:sz w:val="23"/>
+            <w:szCs w:val="23"/>
+            <w:u w:val="none"/>
+          </w:rPr>
+          <w:t>pattern</w:t>
+        </w:r>
+        <w:proofErr w:type="spellEnd"/>
       </w:hyperlink>
       <w:r>
         <w:rPr>
@@ -511,8 +901,119 @@
           <w:sz w:val="23"/>
           <w:szCs w:val="23"/>
         </w:rPr>
-        <w:t>was used to update views when models changed</w:t>
-      </w:r>
+        <w:t xml:space="preserve">was </w:t>
+      </w:r>
+      <w:proofErr w:type="spellStart"/>
+      <w:r>
+        <w:rPr>
+          <w:rFonts w:ascii="Calibri" w:hAnsi="Calibri"/>
+          <w:color w:val="222222"/>
+          <w:sz w:val="23"/>
+          <w:szCs w:val="23"/>
+        </w:rPr>
+        <w:t>used</w:t>
+      </w:r>
+      <w:proofErr w:type="spellEnd"/>
+      <w:r>
+        <w:rPr>
+          <w:rFonts w:ascii="Calibri" w:hAnsi="Calibri"/>
+          <w:color w:val="222222"/>
+          <w:sz w:val="23"/>
+          <w:szCs w:val="23"/>
+        </w:rPr>
+        <w:t xml:space="preserve"> </w:t>
+      </w:r>
+      <w:proofErr w:type="spellStart"/>
+      <w:r>
+        <w:rPr>
+          <w:rFonts w:ascii="Calibri" w:hAnsi="Calibri"/>
+          <w:color w:val="222222"/>
+          <w:sz w:val="23"/>
+          <w:szCs w:val="23"/>
+        </w:rPr>
+        <w:t>to</w:t>
+      </w:r>
+      <w:proofErr w:type="spellEnd"/>
+      <w:r>
+        <w:rPr>
+          <w:rFonts w:ascii="Calibri" w:hAnsi="Calibri"/>
+          <w:color w:val="222222"/>
+          <w:sz w:val="23"/>
+          <w:szCs w:val="23"/>
+        </w:rPr>
+        <w:t xml:space="preserve"> update </w:t>
+      </w:r>
+      <w:proofErr w:type="spellStart"/>
+      <w:r>
+        <w:rPr>
+          <w:rFonts w:ascii="Calibri" w:hAnsi="Calibri"/>
+          <w:color w:val="222222"/>
+          <w:sz w:val="23"/>
+          <w:szCs w:val="23"/>
+        </w:rPr>
+        <w:t>views</w:t>
+      </w:r>
+      <w:proofErr w:type="spellEnd"/>
+      <w:r>
+        <w:rPr>
+          <w:rFonts w:ascii="Calibri" w:hAnsi="Calibri"/>
+          <w:color w:val="222222"/>
+          <w:sz w:val="23"/>
+          <w:szCs w:val="23"/>
+        </w:rPr>
+        <w:t xml:space="preserve"> </w:t>
+      </w:r>
+      <w:proofErr w:type="spellStart"/>
+      <w:r>
+        <w:rPr>
+          <w:rFonts w:ascii="Calibri" w:hAnsi="Calibri"/>
+          <w:color w:val="222222"/>
+          <w:sz w:val="23"/>
+          <w:szCs w:val="23"/>
+        </w:rPr>
+        <w:t>when</w:t>
+      </w:r>
+      <w:proofErr w:type="spellEnd"/>
+      <w:r>
+        <w:rPr>
+          <w:rFonts w:ascii="Calibri" w:hAnsi="Calibri"/>
+          <w:color w:val="222222"/>
+          <w:sz w:val="23"/>
+          <w:szCs w:val="23"/>
+        </w:rPr>
+        <w:t xml:space="preserve"> </w:t>
+      </w:r>
+      <w:proofErr w:type="spellStart"/>
+      <w:r>
+        <w:rPr>
+          <w:rFonts w:ascii="Calibri" w:hAnsi="Calibri"/>
+          <w:color w:val="222222"/>
+          <w:sz w:val="23"/>
+          <w:szCs w:val="23"/>
+        </w:rPr>
+        <w:t>models</w:t>
+      </w:r>
+      <w:proofErr w:type="spellEnd"/>
+      <w:r>
+        <w:rPr>
+          <w:rFonts w:ascii="Calibri" w:hAnsi="Calibri"/>
+          <w:color w:val="222222"/>
+          <w:sz w:val="23"/>
+          <w:szCs w:val="23"/>
+        </w:rPr>
+        <w:t xml:space="preserve"> </w:t>
+      </w:r>
+      <w:proofErr w:type="spellStart"/>
+      <w:r>
+        <w:rPr>
+          <w:rFonts w:ascii="Calibri" w:hAnsi="Calibri"/>
+          <w:color w:val="222222"/>
+          <w:sz w:val="23"/>
+          <w:szCs w:val="23"/>
+        </w:rPr>
+        <w:t>changed</w:t>
+      </w:r>
+      <w:proofErr w:type="spellEnd"/>
     </w:p>
     <w:p>
       <w:pPr>
@@ -536,8 +1037,99 @@
           <w:sz w:val="23"/>
           <w:szCs w:val="23"/>
         </w:rPr>
-        <w:t>Smalltalk-80 MVC did not make a view/controller separation</w:t>
-      </w:r>
+        <w:t xml:space="preserve">Smalltalk-80 MVC </w:t>
+      </w:r>
+      <w:proofErr w:type="spellStart"/>
+      <w:r>
+        <w:rPr>
+          <w:rFonts w:ascii="Calibri" w:hAnsi="Calibri"/>
+          <w:color w:val="222222"/>
+          <w:sz w:val="23"/>
+          <w:szCs w:val="23"/>
+        </w:rPr>
+        <w:t>did</w:t>
+      </w:r>
+      <w:proofErr w:type="spellEnd"/>
+      <w:r>
+        <w:rPr>
+          <w:rFonts w:ascii="Calibri" w:hAnsi="Calibri"/>
+          <w:color w:val="222222"/>
+          <w:sz w:val="23"/>
+          <w:szCs w:val="23"/>
+        </w:rPr>
+        <w:t xml:space="preserve"> not </w:t>
+      </w:r>
+      <w:proofErr w:type="spellStart"/>
+      <w:r>
+        <w:rPr>
+          <w:rFonts w:ascii="Calibri" w:hAnsi="Calibri"/>
+          <w:color w:val="222222"/>
+          <w:sz w:val="23"/>
+          <w:szCs w:val="23"/>
+        </w:rPr>
+        <w:t>make</w:t>
+      </w:r>
+      <w:proofErr w:type="spellEnd"/>
+      <w:r>
+        <w:rPr>
+          <w:rFonts w:ascii="Calibri" w:hAnsi="Calibri"/>
+          <w:color w:val="222222"/>
+          <w:sz w:val="23"/>
+          <w:szCs w:val="23"/>
+        </w:rPr>
+        <w:t xml:space="preserve"> a </w:t>
+      </w:r>
+      <w:proofErr w:type="spellStart"/>
+      <w:r>
+        <w:rPr>
+          <w:rFonts w:ascii="Calibri" w:hAnsi="Calibri"/>
+          <w:color w:val="222222"/>
+          <w:sz w:val="23"/>
+          <w:szCs w:val="23"/>
+        </w:rPr>
+        <w:t>view</w:t>
+      </w:r>
+      <w:proofErr w:type="spellEnd"/>
+      <w:r>
+        <w:rPr>
+          <w:rFonts w:ascii="Calibri" w:hAnsi="Calibri"/>
+          <w:color w:val="222222"/>
+          <w:sz w:val="23"/>
+          <w:szCs w:val="23"/>
+        </w:rPr>
+        <w:t>/</w:t>
+      </w:r>
+      <w:proofErr w:type="spellStart"/>
+      <w:r>
+        <w:rPr>
+          <w:rFonts w:ascii="Calibri" w:hAnsi="Calibri"/>
+          <w:color w:val="222222"/>
+          <w:sz w:val="23"/>
+          <w:szCs w:val="23"/>
+        </w:rPr>
+        <w:t>controller</w:t>
+      </w:r>
+      <w:proofErr w:type="spellEnd"/>
+      <w:r>
+        <w:rPr>
+          <w:rFonts w:ascii="Calibri" w:hAnsi="Calibri"/>
+          <w:color w:val="222222"/>
+          <w:sz w:val="23"/>
+          <w:szCs w:val="23"/>
+        </w:rPr>
+        <w:t xml:space="preserve"> </w:t>
+      </w:r>
+      <w:proofErr w:type="spellStart"/>
+      <w:r>
+        <w:rPr>
+          <w:rFonts w:ascii="Calibri" w:hAnsi="Calibri"/>
+          <w:color w:val="222222"/>
+          <w:sz w:val="23"/>
+          <w:szCs w:val="23"/>
+        </w:rPr>
+        <w:t>separation</w:t>
+      </w:r>
+      <w:proofErr w:type="spellEnd"/>
     </w:p>
     <w:p>
       <w:hyperlink r:id="rId9" w:history="1">
@@ -549,8 +1141,63 @@
         </w:r>
       </w:hyperlink>
     </w:p>
-    <w:p/>
-    <w:p/>
+    <w:p>
+      <w:r>
+        <w:rPr>
+          <w:noProof/>
+          <w:lang w:eastAsia="de-DE"/>
+        </w:rPr>
+        <w:lastRenderedPageBreak/>
+        <w:drawing>
+          <wp:inline distT="0" distB="0" distL="0" distR="0">
+            <wp:extent cx="5753735" cy="2752090"/>
+            <wp:effectExtent l="0" t="0" r="0" b="0"/>
+            <wp:docPr id="2" name="Grafik 2" descr="E:\Eigene Dateien\Dropbox\__Studium\6.Semester\Design Patterns\Design-Pattern-MVC_git\MVC\mvc_pope_krasner.png"/>
+            <wp:cNvGraphicFramePr>
+              <a:graphicFrameLocks xmlns:a="http://schemas.openxmlformats.org/drawingml/2006/main" noChangeAspect="1"/>
+            </wp:cNvGraphicFramePr>
+            <a:graphic xmlns:a="http://schemas.openxmlformats.org/drawingml/2006/main">
+              <a:graphicData uri="http://schemas.openxmlformats.org/drawingml/2006/picture">
+                <pic:pic xmlns:pic="http://schemas.openxmlformats.org/drawingml/2006/picture">
+                  <pic:nvPicPr>
+                    <pic:cNvPr id="0" name="Picture 1" descr="E:\Eigene Dateien\Dropbox\__Studium\6.Semester\Design Patterns\Design-Pattern-MVC_git\MVC\mvc_pope_krasner.png"/>
+                    <pic:cNvPicPr>
+                      <a:picLocks noChangeAspect="1" noChangeArrowheads="1"/>
+                    </pic:cNvPicPr>
+                  </pic:nvPicPr>
+                  <pic:blipFill>
+                    <a:blip r:embed="rId10">
+                      <a:extLst>
+                        <a:ext uri="{28A0092B-C50C-407E-A947-70E740481C1C}">
+                          <a14:useLocalDpi xmlns:a14="http://schemas.microsoft.com/office/drawing/2010/main" val="0"/>
+                        </a:ext>
+                      </a:extLst>
+                    </a:blip>
+                    <a:srcRect/>
+                    <a:stretch>
+                      <a:fillRect/>
+                    </a:stretch>
+                  </pic:blipFill>
+                  <pic:spPr bwMode="auto">
+                    <a:xfrm>
+                      <a:off x="0" y="0"/>
+                      <a:ext cx="5753735" cy="2752090"/>
+                    </a:xfrm>
+                    <a:prstGeom prst="rect">
+                      <a:avLst/>
+                    </a:prstGeom>
+                    <a:noFill/>
+                    <a:ln>
+                      <a:noFill/>
+                    </a:ln>
+                  </pic:spPr>
+                </pic:pic>
+              </a:graphicData>
+            </a:graphic>
+          </wp:inline>
+        </w:drawing>
+      </w:r>
+    </w:p>
     <w:p>
       <w:pPr>
         <w:rPr>
@@ -558,36 +1205,1208 @@
           <w:szCs w:val="36"/>
         </w:rPr>
       </w:pPr>
-    </w:p>
-    <w:p>
-      <w:pPr>
+      <w:r>
         <w:rPr>
           <w:sz w:val="36"/>
           <w:szCs w:val="36"/>
         </w:rPr>
-      </w:pPr>
-    </w:p>
-    <w:p>
-      <w:pPr>
+        <w:t xml:space="preserve">Smalltalk </w:t>
+      </w:r>
+      <w:proofErr w:type="spellStart"/>
+      <w:r>
         <w:rPr>
           <w:sz w:val="36"/>
           <w:szCs w:val="36"/>
         </w:rPr>
-      </w:pPr>
-    </w:p>
-    <w:p>
-      <w:pPr>
+        <w:t>example</w:t>
+      </w:r>
+      <w:proofErr w:type="spellEnd"/>
+      <w:r>
         <w:rPr>
           <w:sz w:val="36"/>
           <w:szCs w:val="36"/>
         </w:rPr>
-      </w:pPr>
-      <w:r>
+        <w:t>:</w:t>
+      </w:r>
+    </w:p>
+    <w:p>
+      <w:pPr>
+        <w:spacing w:after="0"/>
+        <w:rPr>
+          <w:sz w:val="20"/>
+          <w:szCs w:val="20"/>
+        </w:rPr>
+      </w:pPr>
+      <w:proofErr w:type="spellStart"/>
+      <w:r>
+        <w:rPr>
+          <w:sz w:val="20"/>
+          <w:szCs w:val="20"/>
+        </w:rPr>
+        <w:t>class</w:t>
+      </w:r>
+      <w:proofErr w:type="spellEnd"/>
+      <w:r>
+        <w:rPr>
+          <w:sz w:val="20"/>
+          <w:szCs w:val="20"/>
+        </w:rPr>
+        <w:t xml:space="preserve"> </w:t>
+      </w:r>
+      <w:proofErr w:type="spellStart"/>
+      <w:r>
+        <w:rPr>
+          <w:sz w:val="20"/>
+          <w:szCs w:val="20"/>
+        </w:rPr>
+        <w:t>ModelCounter</w:t>
+      </w:r>
+      <w:proofErr w:type="spellEnd"/>
+    </w:p>
+    <w:p>
+      <w:pPr>
+        <w:spacing w:after="0"/>
+        <w:rPr>
+          <w:sz w:val="20"/>
+          <w:szCs w:val="20"/>
+        </w:rPr>
+      </w:pPr>
+      <w:r>
+        <w:rPr>
+          <w:sz w:val="20"/>
+          <w:szCs w:val="20"/>
+        </w:rPr>
+        <w:t xml:space="preserve">    </w:t>
+      </w:r>
+      <w:proofErr w:type="spellStart"/>
+      <w:r>
+        <w:rPr>
+          <w:sz w:val="20"/>
+          <w:szCs w:val="20"/>
+        </w:rPr>
+        <w:t>constructor</w:t>
+      </w:r>
+      <w:proofErr w:type="spellEnd"/>
+      <w:r>
+        <w:rPr>
+          <w:sz w:val="20"/>
+          <w:szCs w:val="20"/>
+        </w:rPr>
+        <w:t>: -&gt;</w:t>
+      </w:r>
+    </w:p>
+    <w:p>
+      <w:pPr>
+        <w:spacing w:after="0"/>
+        <w:rPr>
+          <w:sz w:val="20"/>
+          <w:szCs w:val="20"/>
+        </w:rPr>
+      </w:pPr>
+      <w:r>
+        <w:rPr>
+          <w:sz w:val="20"/>
+          <w:szCs w:val="20"/>
+        </w:rPr>
+        <w:t xml:space="preserve">        @</w:t>
+      </w:r>
+      <w:proofErr w:type="spellStart"/>
+      <w:r>
+        <w:rPr>
+          <w:sz w:val="20"/>
+          <w:szCs w:val="20"/>
+        </w:rPr>
+        <w:t>observers</w:t>
+      </w:r>
+      <w:proofErr w:type="spellEnd"/>
+      <w:r>
+        <w:rPr>
+          <w:sz w:val="20"/>
+          <w:szCs w:val="20"/>
+        </w:rPr>
+        <w:t xml:space="preserve"> = []</w:t>
+      </w:r>
+    </w:p>
+    <w:p>
+      <w:pPr>
+        <w:spacing w:after="0"/>
+        <w:rPr>
+          <w:sz w:val="20"/>
+          <w:szCs w:val="20"/>
+        </w:rPr>
+      </w:pPr>
+      <w:r>
+        <w:rPr>
+          <w:sz w:val="20"/>
+          <w:szCs w:val="20"/>
+        </w:rPr>
+        <w:t xml:space="preserve">        @</w:t>
+      </w:r>
+      <w:proofErr w:type="spellStart"/>
+      <w:r>
+        <w:rPr>
+          <w:sz w:val="20"/>
+          <w:szCs w:val="20"/>
+        </w:rPr>
+        <w:t>value</w:t>
+      </w:r>
+      <w:proofErr w:type="spellEnd"/>
+      <w:r>
+        <w:rPr>
+          <w:sz w:val="20"/>
+          <w:szCs w:val="20"/>
+        </w:rPr>
+        <w:t xml:space="preserve"> = 1</w:t>
+      </w:r>
+    </w:p>
+    <w:p>
+      <w:pPr>
+        <w:spacing w:after="0"/>
+        <w:rPr>
+          <w:sz w:val="20"/>
+          <w:szCs w:val="20"/>
+        </w:rPr>
+      </w:pPr>
+    </w:p>
+    <w:p>
+      <w:pPr>
+        <w:spacing w:after="0"/>
+        <w:rPr>
+          <w:sz w:val="20"/>
+          <w:szCs w:val="20"/>
+        </w:rPr>
+      </w:pPr>
+      <w:r>
+        <w:rPr>
+          <w:sz w:val="20"/>
+          <w:szCs w:val="20"/>
+        </w:rPr>
+        <w:t xml:space="preserve">    </w:t>
+      </w:r>
+      <w:proofErr w:type="spellStart"/>
+      <w:r>
+        <w:rPr>
+          <w:sz w:val="20"/>
+          <w:szCs w:val="20"/>
+        </w:rPr>
+        <w:t>increaseValue</w:t>
+      </w:r>
+      <w:proofErr w:type="spellEnd"/>
+      <w:r>
+        <w:rPr>
+          <w:sz w:val="20"/>
+          <w:szCs w:val="20"/>
+        </w:rPr>
+        <w:t>: (</w:t>
+      </w:r>
+      <w:proofErr w:type="spellStart"/>
+      <w:r>
+        <w:rPr>
+          <w:sz w:val="20"/>
+          <w:szCs w:val="20"/>
+        </w:rPr>
+        <w:t>delta</w:t>
+      </w:r>
+      <w:proofErr w:type="spellEnd"/>
+      <w:r>
+        <w:rPr>
+          <w:sz w:val="20"/>
+          <w:szCs w:val="20"/>
+        </w:rPr>
+        <w:t>) =&gt;</w:t>
+      </w:r>
+    </w:p>
+    <w:p>
+      <w:pPr>
+        <w:spacing w:after="0"/>
+        <w:rPr>
+          <w:sz w:val="20"/>
+          <w:szCs w:val="20"/>
+        </w:rPr>
+      </w:pPr>
+      <w:r>
+        <w:rPr>
+          <w:sz w:val="20"/>
+          <w:szCs w:val="20"/>
+        </w:rPr>
+        <w:t xml:space="preserve">        @</w:t>
+      </w:r>
+      <w:proofErr w:type="spellStart"/>
+      <w:r>
+        <w:rPr>
+          <w:sz w:val="20"/>
+          <w:szCs w:val="20"/>
+        </w:rPr>
+        <w:t>value</w:t>
+      </w:r>
+      <w:proofErr w:type="spellEnd"/>
+      <w:r>
+        <w:rPr>
+          <w:sz w:val="20"/>
+          <w:szCs w:val="20"/>
+        </w:rPr>
+        <w:t xml:space="preserve"> += </w:t>
+      </w:r>
+      <w:proofErr w:type="spellStart"/>
+      <w:r>
+        <w:rPr>
+          <w:sz w:val="20"/>
+          <w:szCs w:val="20"/>
+        </w:rPr>
+        <w:t>delta</w:t>
+      </w:r>
+      <w:proofErr w:type="spellEnd"/>
+    </w:p>
+    <w:p>
+      <w:pPr>
+        <w:spacing w:after="0"/>
+        <w:rPr>
+          <w:sz w:val="20"/>
+          <w:szCs w:val="20"/>
+        </w:rPr>
+      </w:pPr>
+      <w:r>
+        <w:rPr>
+          <w:sz w:val="20"/>
+          <w:szCs w:val="20"/>
+        </w:rPr>
+        <w:t xml:space="preserve">        @</w:t>
+      </w:r>
+      <w:proofErr w:type="spellStart"/>
+      <w:r>
+        <w:rPr>
+          <w:sz w:val="20"/>
+          <w:szCs w:val="20"/>
+        </w:rPr>
+        <w:t>notifyObservers</w:t>
+      </w:r>
+      <w:proofErr w:type="spellEnd"/>
+      <w:r>
+        <w:rPr>
+          <w:sz w:val="20"/>
+          <w:szCs w:val="20"/>
+        </w:rPr>
+        <w:t>()</w:t>
+      </w:r>
+    </w:p>
+    <w:p>
+      <w:pPr>
+        <w:spacing w:after="0"/>
+        <w:rPr>
+          <w:sz w:val="20"/>
+          <w:szCs w:val="20"/>
+        </w:rPr>
+      </w:pPr>
+    </w:p>
+    <w:p>
+      <w:pPr>
+        <w:spacing w:after="0"/>
+        <w:rPr>
+          <w:sz w:val="20"/>
+          <w:szCs w:val="20"/>
+        </w:rPr>
+      </w:pPr>
+      <w:r>
+        <w:rPr>
+          <w:sz w:val="20"/>
+          <w:szCs w:val="20"/>
+        </w:rPr>
+        <w:t xml:space="preserve">    </w:t>
+      </w:r>
+      <w:proofErr w:type="spellStart"/>
+      <w:r>
+        <w:rPr>
+          <w:sz w:val="20"/>
+          <w:szCs w:val="20"/>
+        </w:rPr>
+        <w:t>notifyObservers</w:t>
+      </w:r>
+      <w:proofErr w:type="spellEnd"/>
+      <w:r>
+        <w:rPr>
+          <w:sz w:val="20"/>
+          <w:szCs w:val="20"/>
+        </w:rPr>
+        <w:t>: =&gt;</w:t>
+      </w:r>
+    </w:p>
+    <w:p>
+      <w:pPr>
+        <w:spacing w:after="0"/>
+        <w:rPr>
+          <w:sz w:val="20"/>
+          <w:szCs w:val="20"/>
+        </w:rPr>
+      </w:pPr>
+      <w:r>
+        <w:rPr>
+          <w:sz w:val="20"/>
+          <w:szCs w:val="20"/>
+        </w:rPr>
+        <w:t xml:space="preserve">        </w:t>
+      </w:r>
+      <w:proofErr w:type="spellStart"/>
+      <w:r>
+        <w:rPr>
+          <w:sz w:val="20"/>
+          <w:szCs w:val="20"/>
+        </w:rPr>
+        <w:t>obj.notify</w:t>
+      </w:r>
+      <w:proofErr w:type="spellEnd"/>
+      <w:r>
+        <w:rPr>
+          <w:sz w:val="20"/>
+          <w:szCs w:val="20"/>
+        </w:rPr>
+        <w:t>(</w:t>
+      </w:r>
+      <w:proofErr w:type="spellStart"/>
+      <w:r>
+        <w:rPr>
+          <w:sz w:val="20"/>
+          <w:szCs w:val="20"/>
+        </w:rPr>
+        <w:t>this</w:t>
+      </w:r>
+      <w:proofErr w:type="spellEnd"/>
+      <w:r>
+        <w:rPr>
+          <w:sz w:val="20"/>
+          <w:szCs w:val="20"/>
+        </w:rPr>
+        <w:t xml:space="preserve">) </w:t>
+      </w:r>
+      <w:proofErr w:type="spellStart"/>
+      <w:r>
+        <w:rPr>
+          <w:sz w:val="20"/>
+          <w:szCs w:val="20"/>
+        </w:rPr>
+        <w:t>for</w:t>
+      </w:r>
+      <w:proofErr w:type="spellEnd"/>
+      <w:r>
+        <w:rPr>
+          <w:sz w:val="20"/>
+          <w:szCs w:val="20"/>
+        </w:rPr>
+        <w:t xml:space="preserve"> </w:t>
+      </w:r>
+      <w:proofErr w:type="spellStart"/>
+      <w:r>
+        <w:rPr>
+          <w:sz w:val="20"/>
+          <w:szCs w:val="20"/>
+        </w:rPr>
+        <w:t>obj</w:t>
+      </w:r>
+      <w:proofErr w:type="spellEnd"/>
+      <w:r>
+        <w:rPr>
+          <w:sz w:val="20"/>
+          <w:szCs w:val="20"/>
+        </w:rPr>
+        <w:t xml:space="preserve"> in @</w:t>
+      </w:r>
+      <w:proofErr w:type="spellStart"/>
+      <w:r>
+        <w:rPr>
+          <w:sz w:val="20"/>
+          <w:szCs w:val="20"/>
+        </w:rPr>
+        <w:t>observers</w:t>
+      </w:r>
+      <w:proofErr w:type="spellEnd"/>
+    </w:p>
+    <w:p>
+      <w:pPr>
+        <w:spacing w:after="0"/>
+        <w:rPr>
+          <w:sz w:val="20"/>
+          <w:szCs w:val="20"/>
+        </w:rPr>
+      </w:pPr>
+    </w:p>
+    <w:p>
+      <w:pPr>
+        <w:spacing w:after="0"/>
+        <w:rPr>
+          <w:sz w:val="20"/>
+          <w:szCs w:val="20"/>
+        </w:rPr>
+      </w:pPr>
+      <w:r>
+        <w:rPr>
+          <w:sz w:val="20"/>
+          <w:szCs w:val="20"/>
+        </w:rPr>
+        <w:t xml:space="preserve">    </w:t>
+      </w:r>
+      <w:proofErr w:type="spellStart"/>
+      <w:r>
+        <w:rPr>
+          <w:sz w:val="20"/>
+          <w:szCs w:val="20"/>
+        </w:rPr>
+        <w:t>registerObserver</w:t>
+      </w:r>
+      <w:proofErr w:type="spellEnd"/>
+      <w:r>
+        <w:rPr>
+          <w:sz w:val="20"/>
+          <w:szCs w:val="20"/>
+        </w:rPr>
+        <w:t>: (</w:t>
+      </w:r>
+      <w:proofErr w:type="spellStart"/>
+      <w:r>
+        <w:rPr>
+          <w:sz w:val="20"/>
+          <w:szCs w:val="20"/>
+        </w:rPr>
+        <w:t>observer</w:t>
+      </w:r>
+      <w:proofErr w:type="spellEnd"/>
+      <w:r>
+        <w:rPr>
+          <w:sz w:val="20"/>
+          <w:szCs w:val="20"/>
+        </w:rPr>
+        <w:t>) =&gt;</w:t>
+      </w:r>
+    </w:p>
+    <w:p>
+      <w:pPr>
+        <w:spacing w:after="0"/>
+        <w:rPr>
+          <w:sz w:val="20"/>
+          <w:szCs w:val="20"/>
+        </w:rPr>
+      </w:pPr>
+      <w:r>
+        <w:rPr>
+          <w:sz w:val="20"/>
+          <w:szCs w:val="20"/>
+        </w:rPr>
+        <w:t xml:space="preserve">        @</w:t>
+      </w:r>
+      <w:proofErr w:type="spellStart"/>
+      <w:r>
+        <w:rPr>
+          <w:sz w:val="20"/>
+          <w:szCs w:val="20"/>
+        </w:rPr>
+        <w:t>observers.push</w:t>
+      </w:r>
+      <w:proofErr w:type="spellEnd"/>
+      <w:r>
+        <w:rPr>
+          <w:sz w:val="20"/>
+          <w:szCs w:val="20"/>
+        </w:rPr>
+        <w:t>(</w:t>
+      </w:r>
+      <w:proofErr w:type="spellStart"/>
+      <w:r>
+        <w:rPr>
+          <w:sz w:val="20"/>
+          <w:szCs w:val="20"/>
+        </w:rPr>
+        <w:t>observer</w:t>
+      </w:r>
+      <w:proofErr w:type="spellEnd"/>
+      <w:r>
+        <w:rPr>
+          <w:sz w:val="20"/>
+          <w:szCs w:val="20"/>
+        </w:rPr>
+        <w:t>)</w:t>
+      </w:r>
+    </w:p>
+    <w:p>
+      <w:pPr>
+        <w:spacing w:after="0"/>
+        <w:rPr>
+          <w:sz w:val="20"/>
+          <w:szCs w:val="20"/>
+        </w:rPr>
+      </w:pPr>
+    </w:p>
+    <w:p>
+      <w:pPr>
+        <w:spacing w:after="0"/>
+        <w:rPr>
+          <w:sz w:val="20"/>
+          <w:szCs w:val="20"/>
+        </w:rPr>
+      </w:pPr>
+      <w:proofErr w:type="spellStart"/>
+      <w:r>
+        <w:rPr>
+          <w:sz w:val="20"/>
+          <w:szCs w:val="20"/>
+        </w:rPr>
+        <w:t>class</w:t>
+      </w:r>
+      <w:proofErr w:type="spellEnd"/>
+      <w:r>
+        <w:rPr>
+          <w:sz w:val="20"/>
+          <w:szCs w:val="20"/>
+        </w:rPr>
+        <w:t xml:space="preserve"> </w:t>
+      </w:r>
+      <w:proofErr w:type="spellStart"/>
+      <w:r>
+        <w:rPr>
+          <w:sz w:val="20"/>
+          <w:szCs w:val="20"/>
+        </w:rPr>
+        <w:t>ViewCounterButton</w:t>
+      </w:r>
+      <w:proofErr w:type="spellEnd"/>
+    </w:p>
+    <w:p>
+      <w:pPr>
+        <w:spacing w:after="0"/>
+        <w:rPr>
+          <w:sz w:val="20"/>
+          <w:szCs w:val="20"/>
+        </w:rPr>
+      </w:pPr>
+      <w:r>
+        <w:rPr>
+          <w:sz w:val="20"/>
+          <w:szCs w:val="20"/>
+        </w:rPr>
+        <w:t xml:space="preserve">    </w:t>
+      </w:r>
+      <w:proofErr w:type="spellStart"/>
+      <w:r>
+        <w:rPr>
+          <w:sz w:val="20"/>
+          <w:szCs w:val="20"/>
+        </w:rPr>
+        <w:t>constructor</w:t>
+      </w:r>
+      <w:proofErr w:type="spellEnd"/>
+      <w:r>
+        <w:rPr>
+          <w:sz w:val="20"/>
+          <w:szCs w:val="20"/>
+        </w:rPr>
+        <w:t>: (</w:t>
+      </w:r>
+      <w:proofErr w:type="spellStart"/>
+      <w:r>
+        <w:rPr>
+          <w:sz w:val="20"/>
+          <w:szCs w:val="20"/>
+        </w:rPr>
+        <w:t>opts</w:t>
+      </w:r>
+      <w:proofErr w:type="spellEnd"/>
+      <w:r>
+        <w:rPr>
+          <w:sz w:val="20"/>
+          <w:szCs w:val="20"/>
+        </w:rPr>
+        <w:t>) -&gt;</w:t>
+      </w:r>
+    </w:p>
+    <w:p>
+      <w:pPr>
+        <w:spacing w:after="0"/>
+        <w:rPr>
+          <w:sz w:val="20"/>
+          <w:szCs w:val="20"/>
+        </w:rPr>
+      </w:pPr>
+      <w:r>
+        <w:rPr>
+          <w:sz w:val="20"/>
+          <w:szCs w:val="20"/>
+        </w:rPr>
+        <w:t xml:space="preserve">        @</w:t>
+      </w:r>
+      <w:proofErr w:type="spellStart"/>
+      <w:r>
+        <w:rPr>
+          <w:sz w:val="20"/>
+          <w:szCs w:val="20"/>
+        </w:rPr>
+        <w:t>model_counter</w:t>
+      </w:r>
+      <w:proofErr w:type="spellEnd"/>
+      <w:r>
+        <w:rPr>
+          <w:sz w:val="20"/>
+          <w:szCs w:val="20"/>
+        </w:rPr>
+        <w:t xml:space="preserve"> = </w:t>
+      </w:r>
+      <w:proofErr w:type="spellStart"/>
+      <w:r>
+        <w:rPr>
+          <w:sz w:val="20"/>
+          <w:szCs w:val="20"/>
+        </w:rPr>
+        <w:t>opts.model_counter</w:t>
+      </w:r>
+      <w:proofErr w:type="spellEnd"/>
+    </w:p>
+    <w:p>
+      <w:pPr>
+        <w:spacing w:after="0"/>
+        <w:rPr>
+          <w:sz w:val="20"/>
+          <w:szCs w:val="20"/>
+        </w:rPr>
+      </w:pPr>
+      <w:r>
+        <w:rPr>
+          <w:sz w:val="20"/>
+          <w:szCs w:val="20"/>
+        </w:rPr>
+        <w:t xml:space="preserve">        @</w:t>
+      </w:r>
+      <w:proofErr w:type="spellStart"/>
+      <w:r>
+        <w:rPr>
+          <w:sz w:val="20"/>
+          <w:szCs w:val="20"/>
+        </w:rPr>
+        <w:t>button_class</w:t>
+      </w:r>
+      <w:proofErr w:type="spellEnd"/>
+      <w:r>
+        <w:rPr>
+          <w:sz w:val="20"/>
+          <w:szCs w:val="20"/>
+        </w:rPr>
+        <w:t xml:space="preserve"> = </w:t>
+      </w:r>
+      <w:proofErr w:type="spellStart"/>
+      <w:r>
+        <w:rPr>
+          <w:sz w:val="20"/>
+          <w:szCs w:val="20"/>
+        </w:rPr>
+        <w:t>opts.button_class</w:t>
+      </w:r>
+      <w:proofErr w:type="spellEnd"/>
+      <w:r>
+        <w:rPr>
+          <w:sz w:val="20"/>
+          <w:szCs w:val="20"/>
+        </w:rPr>
+        <w:t xml:space="preserve"> </w:t>
+      </w:r>
+      <w:proofErr w:type="spellStart"/>
+      <w:r>
+        <w:rPr>
+          <w:sz w:val="20"/>
+          <w:szCs w:val="20"/>
+        </w:rPr>
+        <w:t>or</w:t>
+      </w:r>
+      <w:proofErr w:type="spellEnd"/>
+      <w:r>
+        <w:rPr>
+          <w:sz w:val="20"/>
+          <w:szCs w:val="20"/>
+        </w:rPr>
+        <w:t xml:space="preserve"> '</w:t>
+      </w:r>
+      <w:proofErr w:type="spellStart"/>
+      <w:r>
+        <w:rPr>
+          <w:sz w:val="20"/>
+          <w:szCs w:val="20"/>
+        </w:rPr>
+        <w:t>button_counter</w:t>
+      </w:r>
+      <w:proofErr w:type="spellEnd"/>
+      <w:r>
+        <w:rPr>
+          <w:sz w:val="20"/>
+          <w:szCs w:val="20"/>
+        </w:rPr>
+        <w:t>'</w:t>
+      </w:r>
+    </w:p>
+    <w:p>
+      <w:pPr>
+        <w:spacing w:after="0"/>
+        <w:rPr>
+          <w:sz w:val="20"/>
+          <w:szCs w:val="20"/>
+        </w:rPr>
+      </w:pPr>
+      <w:r>
+        <w:rPr>
+          <w:sz w:val="20"/>
+          <w:szCs w:val="20"/>
+        </w:rPr>
+        <w:t xml:space="preserve">        @</w:t>
+      </w:r>
+      <w:proofErr w:type="spellStart"/>
+      <w:r>
+        <w:rPr>
+          <w:sz w:val="20"/>
+          <w:szCs w:val="20"/>
+        </w:rPr>
+        <w:t>model_counter.registerObserver</w:t>
+      </w:r>
+      <w:proofErr w:type="spellEnd"/>
+      <w:r>
+        <w:rPr>
+          <w:sz w:val="20"/>
+          <w:szCs w:val="20"/>
+        </w:rPr>
+        <w:t>(</w:t>
+      </w:r>
+      <w:proofErr w:type="spellStart"/>
+      <w:r>
+        <w:rPr>
+          <w:sz w:val="20"/>
+          <w:szCs w:val="20"/>
+        </w:rPr>
+        <w:t>this</w:t>
+      </w:r>
+      <w:proofErr w:type="spellEnd"/>
+      <w:r>
+        <w:rPr>
+          <w:sz w:val="20"/>
+          <w:szCs w:val="20"/>
+        </w:rPr>
+        <w:t>)</w:t>
+      </w:r>
+    </w:p>
+    <w:p>
+      <w:pPr>
+        <w:spacing w:after="0"/>
+        <w:rPr>
+          <w:sz w:val="20"/>
+          <w:szCs w:val="20"/>
+        </w:rPr>
+      </w:pPr>
+    </w:p>
+    <w:p>
+      <w:pPr>
+        <w:spacing w:after="0"/>
+        <w:rPr>
+          <w:sz w:val="20"/>
+          <w:szCs w:val="20"/>
+        </w:rPr>
+      </w:pPr>
+      <w:r>
+        <w:rPr>
+          <w:sz w:val="20"/>
+          <w:szCs w:val="20"/>
+        </w:rPr>
+        <w:t xml:space="preserve">    </w:t>
+      </w:r>
+      <w:proofErr w:type="spellStart"/>
+      <w:r>
+        <w:rPr>
+          <w:sz w:val="20"/>
+          <w:szCs w:val="20"/>
+        </w:rPr>
+        <w:t>render</w:t>
+      </w:r>
+      <w:proofErr w:type="spellEnd"/>
+      <w:r>
+        <w:rPr>
+          <w:sz w:val="20"/>
+          <w:szCs w:val="20"/>
+        </w:rPr>
+        <w:t>: =&gt;</w:t>
+      </w:r>
+    </w:p>
+    <w:p>
+      <w:pPr>
+        <w:spacing w:after="0"/>
+        <w:rPr>
+          <w:sz w:val="20"/>
+          <w:szCs w:val="20"/>
+        </w:rPr>
+      </w:pPr>
+      <w:r>
+        <w:rPr>
+          <w:sz w:val="20"/>
+          <w:szCs w:val="20"/>
+        </w:rPr>
+        <w:t xml:space="preserve">        </w:t>
+      </w:r>
+      <w:proofErr w:type="spellStart"/>
+      <w:r>
+        <w:rPr>
+          <w:sz w:val="20"/>
+          <w:szCs w:val="20"/>
+        </w:rPr>
+        <w:t>elm</w:t>
+      </w:r>
+      <w:proofErr w:type="spellEnd"/>
+      <w:r>
+        <w:rPr>
+          <w:sz w:val="20"/>
+          <w:szCs w:val="20"/>
+        </w:rPr>
+        <w:t xml:space="preserve"> = $("&lt;</w:t>
+      </w:r>
+      <w:proofErr w:type="spellStart"/>
+      <w:r>
+        <w:rPr>
+          <w:sz w:val="20"/>
+          <w:szCs w:val="20"/>
+        </w:rPr>
+        <w:t>button</w:t>
+      </w:r>
+      <w:proofErr w:type="spellEnd"/>
+      <w:r>
+        <w:rPr>
+          <w:sz w:val="20"/>
+          <w:szCs w:val="20"/>
+        </w:rPr>
+        <w:t xml:space="preserve"> </w:t>
+      </w:r>
+      <w:proofErr w:type="spellStart"/>
+      <w:r>
+        <w:rPr>
+          <w:sz w:val="20"/>
+          <w:szCs w:val="20"/>
+        </w:rPr>
+        <w:t>class</w:t>
+      </w:r>
+      <w:proofErr w:type="spellEnd"/>
+      <w:r>
+        <w:rPr>
+          <w:sz w:val="20"/>
+          <w:szCs w:val="20"/>
+        </w:rPr>
+        <w:t>=\"#{@</w:t>
+      </w:r>
+      <w:proofErr w:type="spellStart"/>
+      <w:r>
+        <w:rPr>
+          <w:sz w:val="20"/>
+          <w:szCs w:val="20"/>
+        </w:rPr>
+        <w:t>button_class</w:t>
+      </w:r>
+      <w:proofErr w:type="spellEnd"/>
+      <w:r>
+        <w:rPr>
+          <w:sz w:val="20"/>
+          <w:szCs w:val="20"/>
+        </w:rPr>
+        <w:t>}\"&gt;</w:t>
+      </w:r>
+    </w:p>
+    <w:p>
+      <w:pPr>
+        <w:spacing w:after="0"/>
+        <w:rPr>
+          <w:sz w:val="20"/>
+          <w:szCs w:val="20"/>
+        </w:rPr>
+      </w:pPr>
+      <w:r>
+        <w:rPr>
+          <w:sz w:val="20"/>
+          <w:szCs w:val="20"/>
+        </w:rPr>
+        <w:t xml:space="preserve">                #{@</w:t>
+      </w:r>
+      <w:proofErr w:type="spellStart"/>
+      <w:r>
+        <w:rPr>
+          <w:sz w:val="20"/>
+          <w:szCs w:val="20"/>
+        </w:rPr>
+        <w:t>model_counter.value</w:t>
+      </w:r>
+      <w:proofErr w:type="spellEnd"/>
+      <w:r>
+        <w:rPr>
+          <w:sz w:val="20"/>
+          <w:szCs w:val="20"/>
+        </w:rPr>
+        <w:t>}&lt;/</w:t>
+      </w:r>
+      <w:proofErr w:type="spellStart"/>
+      <w:r>
+        <w:rPr>
+          <w:sz w:val="20"/>
+          <w:szCs w:val="20"/>
+        </w:rPr>
+        <w:t>button</w:t>
+      </w:r>
+      <w:proofErr w:type="spellEnd"/>
+      <w:r>
+        <w:rPr>
+          <w:sz w:val="20"/>
+          <w:szCs w:val="20"/>
+        </w:rPr>
+        <w:t>&gt;")</w:t>
+      </w:r>
+    </w:p>
+    <w:p>
+      <w:pPr>
+        <w:spacing w:after="0"/>
+        <w:rPr>
+          <w:sz w:val="20"/>
+          <w:szCs w:val="20"/>
+        </w:rPr>
+      </w:pPr>
+      <w:r>
+        <w:rPr>
+          <w:sz w:val="20"/>
+          <w:szCs w:val="20"/>
+        </w:rPr>
+        <w:t xml:space="preserve">        </w:t>
+      </w:r>
+      <w:proofErr w:type="spellStart"/>
+      <w:r>
+        <w:rPr>
+          <w:sz w:val="20"/>
+          <w:szCs w:val="20"/>
+        </w:rPr>
+        <w:t>elm.click</w:t>
+      </w:r>
+      <w:proofErr w:type="spellEnd"/>
+      <w:r>
+        <w:rPr>
+          <w:sz w:val="20"/>
+          <w:szCs w:val="20"/>
+        </w:rPr>
+        <w:t xml:space="preserve"> =&gt;</w:t>
+      </w:r>
+    </w:p>
+    <w:p>
+      <w:pPr>
+        <w:spacing w:after="0"/>
+        <w:rPr>
+          <w:sz w:val="20"/>
+          <w:szCs w:val="20"/>
+        </w:rPr>
+      </w:pPr>
+      <w:r>
+        <w:rPr>
+          <w:sz w:val="20"/>
+          <w:szCs w:val="20"/>
+        </w:rPr>
+        <w:t xml:space="preserve">            @</w:t>
+      </w:r>
+      <w:proofErr w:type="spellStart"/>
+      <w:r>
+        <w:rPr>
+          <w:sz w:val="20"/>
+          <w:szCs w:val="20"/>
+        </w:rPr>
+        <w:t>model_counter.increaseValue</w:t>
+      </w:r>
+      <w:proofErr w:type="spellEnd"/>
+      <w:r>
+        <w:rPr>
+          <w:sz w:val="20"/>
+          <w:szCs w:val="20"/>
+        </w:rPr>
+        <w:t>(1)</w:t>
+      </w:r>
+    </w:p>
+    <w:p>
+      <w:pPr>
+        <w:spacing w:after="0"/>
+        <w:rPr>
+          <w:sz w:val="20"/>
+          <w:szCs w:val="20"/>
+        </w:rPr>
+      </w:pPr>
+      <w:r>
+        <w:rPr>
+          <w:sz w:val="20"/>
+          <w:szCs w:val="20"/>
+        </w:rPr>
+        <w:t xml:space="preserve">        </w:t>
+      </w:r>
+      <w:proofErr w:type="spellStart"/>
+      <w:r>
+        <w:rPr>
+          <w:sz w:val="20"/>
+          <w:szCs w:val="20"/>
+        </w:rPr>
+        <w:t>return</w:t>
+      </w:r>
+      <w:proofErr w:type="spellEnd"/>
+      <w:r>
+        <w:rPr>
+          <w:sz w:val="20"/>
+          <w:szCs w:val="20"/>
+        </w:rPr>
+        <w:t xml:space="preserve"> </w:t>
+      </w:r>
+      <w:proofErr w:type="spellStart"/>
+      <w:r>
+        <w:rPr>
+          <w:sz w:val="20"/>
+          <w:szCs w:val="20"/>
+        </w:rPr>
+        <w:t>elm</w:t>
+      </w:r>
+      <w:proofErr w:type="spellEnd"/>
+    </w:p>
+    <w:p>
+      <w:pPr>
+        <w:spacing w:after="0"/>
+        <w:rPr>
+          <w:sz w:val="20"/>
+          <w:szCs w:val="20"/>
+        </w:rPr>
+      </w:pPr>
+    </w:p>
+    <w:p>
+      <w:pPr>
+        <w:spacing w:after="0"/>
+        <w:rPr>
+          <w:sz w:val="20"/>
+          <w:szCs w:val="20"/>
+        </w:rPr>
+      </w:pPr>
+      <w:r>
+        <w:rPr>
+          <w:sz w:val="20"/>
+          <w:szCs w:val="20"/>
+        </w:rPr>
+        <w:t xml:space="preserve">    </w:t>
+      </w:r>
+      <w:proofErr w:type="spellStart"/>
+      <w:r>
+        <w:rPr>
+          <w:sz w:val="20"/>
+          <w:szCs w:val="20"/>
+        </w:rPr>
+        <w:t>notify</w:t>
+      </w:r>
+      <w:proofErr w:type="spellEnd"/>
+      <w:r>
+        <w:rPr>
+          <w:sz w:val="20"/>
+          <w:szCs w:val="20"/>
+        </w:rPr>
+        <w:t>: =&gt;</w:t>
+      </w:r>
+    </w:p>
+    <w:p>
+      <w:pPr>
+        <w:spacing w:after="0"/>
+        <w:rPr>
+          <w:sz w:val="20"/>
+          <w:szCs w:val="20"/>
+        </w:rPr>
+      </w:pPr>
+      <w:r>
+        <w:rPr>
+          <w:sz w:val="20"/>
+          <w:szCs w:val="20"/>
+        </w:rPr>
+        <w:t xml:space="preserve">        $("</w:t>
+      </w:r>
+      <w:proofErr w:type="spellStart"/>
+      <w:r>
+        <w:rPr>
+          <w:sz w:val="20"/>
+          <w:szCs w:val="20"/>
+        </w:rPr>
+        <w:t>button</w:t>
+      </w:r>
+      <w:proofErr w:type="spellEnd"/>
+      <w:r>
+        <w:rPr>
+          <w:sz w:val="20"/>
+          <w:szCs w:val="20"/>
+        </w:rPr>
+        <w:t>.#{@</w:t>
+      </w:r>
+      <w:proofErr w:type="spellStart"/>
+      <w:r>
+        <w:rPr>
+          <w:sz w:val="20"/>
+          <w:szCs w:val="20"/>
+        </w:rPr>
+        <w:t>button_class</w:t>
+      </w:r>
+      <w:proofErr w:type="spellEnd"/>
+      <w:r>
+        <w:rPr>
+          <w:sz w:val="20"/>
+          <w:szCs w:val="20"/>
+        </w:rPr>
+        <w:t>}").</w:t>
+      </w:r>
+      <w:proofErr w:type="spellStart"/>
+      <w:r>
+        <w:rPr>
+          <w:sz w:val="20"/>
+          <w:szCs w:val="20"/>
+        </w:rPr>
+        <w:t>replaceWith</w:t>
+      </w:r>
+      <w:proofErr w:type="spellEnd"/>
+      <w:r>
+        <w:rPr>
+          <w:sz w:val="20"/>
+          <w:szCs w:val="20"/>
+        </w:rPr>
+        <w:t>(=&gt; @</w:t>
+      </w:r>
+      <w:proofErr w:type="spellStart"/>
+      <w:r>
+        <w:rPr>
+          <w:sz w:val="20"/>
+          <w:szCs w:val="20"/>
+        </w:rPr>
+        <w:t>render</w:t>
+      </w:r>
+      <w:proofErr w:type="spellEnd"/>
+      <w:r>
+        <w:rPr>
+          <w:sz w:val="20"/>
+          <w:szCs w:val="20"/>
+        </w:rPr>
+        <w:t>())</w:t>
+      </w:r>
+    </w:p>
+    <w:p>
+      <w:pPr>
         <w:rPr>
           <w:sz w:val="36"/>
           <w:szCs w:val="36"/>
         </w:rPr>
-        <w:lastRenderedPageBreak/>
+      </w:pPr>
+    </w:p>
+    <w:p>
+      <w:pPr>
+        <w:rPr>
+          <w:sz w:val="36"/>
+          <w:szCs w:val="36"/>
+        </w:rPr>
+      </w:pPr>
+    </w:p>
+    <w:p>
+      <w:pPr>
+        <w:rPr>
+          <w:sz w:val="36"/>
+          <w:szCs w:val="36"/>
+        </w:rPr>
+      </w:pPr>
+      <w:r>
+        <w:rPr>
+          <w:sz w:val="36"/>
+          <w:szCs w:val="36"/>
+        </w:rPr>
         <w:t>Geschichte</w:t>
       </w:r>
     </w:p>
@@ -599,7 +2418,47 @@
           <w:sz w:val="23"/>
           <w:szCs w:val="23"/>
         </w:rPr>
-        <w:t xml:space="preserve">MVC wurde von Trygve Reenskaug im Jahre 1979 </w:t>
+        <w:t xml:space="preserve">MVC wurde von </w:t>
+      </w:r>
+      <w:proofErr w:type="spellStart"/>
+      <w:r>
+        <w:rPr>
+          <w:rFonts w:ascii="Calibri" w:hAnsi="Calibri"/>
+          <w:color w:val="222222"/>
+          <w:sz w:val="23"/>
+          <w:szCs w:val="23"/>
+        </w:rPr>
+        <w:t>Trygve</w:t>
+      </w:r>
+      <w:proofErr w:type="spellEnd"/>
+      <w:r>
+        <w:rPr>
+          <w:rFonts w:ascii="Calibri" w:hAnsi="Calibri"/>
+          <w:color w:val="222222"/>
+          <w:sz w:val="23"/>
+          <w:szCs w:val="23"/>
+        </w:rPr>
+        <w:t xml:space="preserve"> </w:t>
+      </w:r>
+      <w:proofErr w:type="spellStart"/>
+      <w:r>
+        <w:rPr>
+          <w:rFonts w:ascii="Calibri" w:hAnsi="Calibri"/>
+          <w:color w:val="222222"/>
+          <w:sz w:val="23"/>
+          <w:szCs w:val="23"/>
+        </w:rPr>
+        <w:t>Reenskaug</w:t>
+      </w:r>
+      <w:proofErr w:type="spellEnd"/>
+      <w:r>
+        <w:rPr>
+          <w:rFonts w:ascii="Calibri" w:hAnsi="Calibri"/>
+          <w:color w:val="222222"/>
+          <w:sz w:val="23"/>
+          <w:szCs w:val="23"/>
+        </w:rPr>
+        <w:t xml:space="preserve"> im Jahre 1979 </w:t>
       </w:r>
       <w:r>
         <w:rPr>
@@ -623,7 +2482,15 @@
     <w:p/>
     <w:p>
       <w:r>
-        <w:t>Smalltalk-80 System:</w:t>
+        <w:t xml:space="preserve">Smalltalk-80 </w:t>
+      </w:r>
+      <w:proofErr w:type="gramStart"/>
+      <w:r>
+        <w:t>System</w:t>
+      </w:r>
+      <w:proofErr w:type="gramEnd"/>
+      <w:r>
+        <w:t>:</w:t>
       </w:r>
     </w:p>
     <w:p>
@@ -641,20 +2508,92 @@
       </w:r>
     </w:p>
     <w:p>
+      <w:bookmarkStart w:id="0" w:name="_GoBack"/>
       <w:r>
         <w:t xml:space="preserve">Eine der ersten Diskussion </w:t>
       </w:r>
       <w:r>
-        <w:t>"A Cookbook for Using the Model-View-Controller User Interface Paradigm in Smalltalk-80", by Glenn Krasner and Stephen Pope, August/September 1988 </w:t>
-      </w:r>
-      <w:hyperlink r:id="rId10" w:history="1">
-        <w:r>
-          <w:rPr>
-            <w:rStyle w:val="Hyperlink"/>
-          </w:rPr>
-          <w:t>JournalOfObjectOrientedProgramming</w:t>
-        </w:r>
-      </w:hyperlink>
+        <w:t xml:space="preserve">"A </w:t>
+      </w:r>
+      <w:proofErr w:type="spellStart"/>
+      <w:r>
+        <w:t>Cookbook</w:t>
+      </w:r>
+      <w:proofErr w:type="spellEnd"/>
+      <w:r>
+        <w:t xml:space="preserve"> </w:t>
+      </w:r>
+      <w:proofErr w:type="spellStart"/>
+      <w:r>
+        <w:t>for</w:t>
+      </w:r>
+      <w:proofErr w:type="spellEnd"/>
+      <w:r>
+        <w:t xml:space="preserve"> </w:t>
+      </w:r>
+      <w:proofErr w:type="spellStart"/>
+      <w:r>
+        <w:t>Using</w:t>
+      </w:r>
+      <w:proofErr w:type="spellEnd"/>
+      <w:r>
+        <w:t xml:space="preserve"> </w:t>
+      </w:r>
+      <w:proofErr w:type="spellStart"/>
+      <w:r>
+        <w:t>the</w:t>
+      </w:r>
+      <w:proofErr w:type="spellEnd"/>
+      <w:r>
+        <w:t xml:space="preserve"> Model-View-Controller User Interface </w:t>
+      </w:r>
+      <w:proofErr w:type="spellStart"/>
+      <w:r>
+        <w:t>Paradigm</w:t>
+      </w:r>
+      <w:proofErr w:type="spellEnd"/>
+      <w:r>
+        <w:t xml:space="preserve"> in Smalltalk-80", </w:t>
+      </w:r>
+      <w:proofErr w:type="spellStart"/>
+      <w:r>
+        <w:t>by</w:t>
+      </w:r>
+      <w:proofErr w:type="spellEnd"/>
+      <w:r>
+        <w:t xml:space="preserve"> Glenn Krasner </w:t>
+      </w:r>
+      <w:proofErr w:type="spellStart"/>
+      <w:r>
+        <w:t>and</w:t>
+      </w:r>
+      <w:proofErr w:type="spellEnd"/>
+      <w:r>
+        <w:t xml:space="preserve"> Stephen Pope, August/September 1988 </w:t>
+      </w:r>
+      <w:proofErr w:type="spellStart"/>
+      <w:r>
+        <w:fldChar w:fldCharType="begin"/>
+      </w:r>
+      <w:r>
+        <w:instrText xml:space="preserve"> HYPERLINK "http://c2.com/cgi/wiki?JournalOfObjectOrientedProgramming" </w:instrText>
+      </w:r>
+      <w:r>
+        <w:fldChar w:fldCharType="separate"/>
+      </w:r>
+      <w:r>
+        <w:rPr>
+          <w:rStyle w:val="Hyperlink"/>
+        </w:rPr>
+        <w:t>JournalOfObjectOrientedProgramming</w:t>
+      </w:r>
+      <w:proofErr w:type="spellEnd"/>
+      <w:r>
+        <w:rPr>
+          <w:rStyle w:val="Hyperlink"/>
+        </w:rPr>
+        <w:fldChar w:fldCharType="end"/>
+      </w:r>
       <w:r>
         <w:t xml:space="preserve"> (JOOP)</w:t>
       </w:r>
@@ -662,6 +2601,7 @@
         <w:t>.</w:t>
       </w:r>
     </w:p>
+    <w:bookmarkEnd w:id="0"/>
     <w:p>
       <w:r>
         <w:t>Dieser Artikel hat MVC wie folgt definiert:</w:t>
@@ -671,130 +2611,971 @@
       <w:r>
         <w:t>"</w:t>
       </w:r>
+      <w:proofErr w:type="spellStart"/>
+      <w:r>
+        <w:fldChar w:fldCharType="begin"/>
+      </w:r>
+      <w:r>
+        <w:instrText xml:space="preserve"> HYPERLINK "http://c</w:instrText>
+      </w:r>
+      <w:r>
+        <w:instrText xml:space="preserve">2.com/cgi/wiki?ModelViewController" </w:instrText>
+      </w:r>
+      <w:r>
+        <w:fldChar w:fldCharType="separate"/>
+      </w:r>
+      <w:r>
+        <w:rPr>
+          <w:rStyle w:val="Hyperlink"/>
+        </w:rPr>
+        <w:t>ModelViewController</w:t>
+      </w:r>
+      <w:proofErr w:type="spellEnd"/>
+      <w:r>
+        <w:rPr>
+          <w:rStyle w:val="Hyperlink"/>
+        </w:rPr>
+        <w:fldChar w:fldCharType="end"/>
+      </w:r>
+      <w:r>
+        <w:t xml:space="preserve"> (MVC) </w:t>
+      </w:r>
+      <w:proofErr w:type="spellStart"/>
+      <w:r>
+        <w:t>programming</w:t>
+      </w:r>
+      <w:proofErr w:type="spellEnd"/>
+      <w:r>
+        <w:t xml:space="preserve"> </w:t>
+      </w:r>
+      <w:proofErr w:type="spellStart"/>
+      <w:r>
+        <w:t>is</w:t>
+      </w:r>
+      <w:proofErr w:type="spellEnd"/>
+      <w:r>
+        <w:t xml:space="preserve"> </w:t>
+      </w:r>
+      <w:proofErr w:type="spellStart"/>
+      <w:r>
+        <w:t>the</w:t>
+      </w:r>
+      <w:proofErr w:type="spellEnd"/>
+      <w:r>
+        <w:t xml:space="preserve"> </w:t>
+      </w:r>
+      <w:proofErr w:type="spellStart"/>
+      <w:r>
+        <w:t>application</w:t>
+      </w:r>
+      <w:proofErr w:type="spellEnd"/>
+      <w:r>
+        <w:t xml:space="preserve"> </w:t>
+      </w:r>
+      <w:proofErr w:type="spellStart"/>
+      <w:r>
+        <w:t>of</w:t>
+      </w:r>
+      <w:proofErr w:type="spellEnd"/>
+      <w:r>
+        <w:t xml:space="preserve"> </w:t>
+      </w:r>
+      <w:proofErr w:type="spellStart"/>
+      <w:r>
+        <w:t>this</w:t>
+      </w:r>
+      <w:proofErr w:type="spellEnd"/>
+      <w:r>
+        <w:t xml:space="preserve"> </w:t>
+      </w:r>
+      <w:proofErr w:type="spellStart"/>
+      <w:r>
+        <w:t>three-way</w:t>
+      </w:r>
+      <w:proofErr w:type="spellEnd"/>
+      <w:r>
+        <w:t xml:space="preserve"> </w:t>
+      </w:r>
+      <w:proofErr w:type="spellStart"/>
+      <w:r>
+        <w:t>factoring</w:t>
+      </w:r>
+      <w:proofErr w:type="spellEnd"/>
+      <w:r>
+        <w:t xml:space="preserve"> </w:t>
+      </w:r>
+      <w:proofErr w:type="spellStart"/>
+      <w:r>
+        <w:t>whereby</w:t>
+      </w:r>
+      <w:proofErr w:type="spellEnd"/>
+      <w:r>
+        <w:t xml:space="preserve"> </w:t>
+      </w:r>
+      <w:proofErr w:type="spellStart"/>
+      <w:r>
+        <w:t>objects</w:t>
+      </w:r>
+      <w:proofErr w:type="spellEnd"/>
+      <w:r>
+        <w:t xml:space="preserve"> </w:t>
+      </w:r>
+      <w:proofErr w:type="spellStart"/>
+      <w:r>
+        <w:t>of</w:t>
+      </w:r>
+      <w:proofErr w:type="spellEnd"/>
+      <w:r>
+        <w:t xml:space="preserve"> different </w:t>
+      </w:r>
+      <w:proofErr w:type="spellStart"/>
+      <w:r>
+        <w:t>classes</w:t>
+      </w:r>
+      <w:proofErr w:type="spellEnd"/>
+      <w:r>
+        <w:t xml:space="preserve"> </w:t>
+      </w:r>
+      <w:proofErr w:type="spellStart"/>
+      <w:r>
+        <w:t>take</w:t>
+      </w:r>
+      <w:proofErr w:type="spellEnd"/>
+      <w:r>
+        <w:t xml:space="preserve"> </w:t>
+      </w:r>
+      <w:proofErr w:type="spellStart"/>
+      <w:r>
+        <w:t>over</w:t>
+      </w:r>
+      <w:proofErr w:type="spellEnd"/>
+      <w:r>
+        <w:t xml:space="preserve"> </w:t>
+      </w:r>
+      <w:proofErr w:type="spellStart"/>
+      <w:r>
+        <w:t>the</w:t>
+      </w:r>
+      <w:proofErr w:type="spellEnd"/>
+      <w:r>
+        <w:t xml:space="preserve"> </w:t>
+      </w:r>
+      <w:proofErr w:type="spellStart"/>
+      <w:r>
+        <w:t>operations</w:t>
+      </w:r>
+      <w:proofErr w:type="spellEnd"/>
+      <w:r>
+        <w:t xml:space="preserve"> </w:t>
+      </w:r>
+      <w:proofErr w:type="spellStart"/>
+      <w:r>
+        <w:t>related</w:t>
+      </w:r>
+      <w:proofErr w:type="spellEnd"/>
+      <w:r>
+        <w:t xml:space="preserve"> </w:t>
+      </w:r>
+      <w:proofErr w:type="spellStart"/>
+      <w:r>
+        <w:t>to</w:t>
+      </w:r>
+      <w:proofErr w:type="spellEnd"/>
+      <w:r>
+        <w:t xml:space="preserve"> </w:t>
+      </w:r>
+      <w:proofErr w:type="spellStart"/>
+      <w:r>
+        <w:t>the</w:t>
+      </w:r>
+      <w:proofErr w:type="spellEnd"/>
+      <w:r>
+        <w:t xml:space="preserve"> </w:t>
+      </w:r>
+      <w:proofErr w:type="spellStart"/>
+      <w:r>
+        <w:t>application</w:t>
+      </w:r>
+      <w:proofErr w:type="spellEnd"/>
+      <w:r>
+        <w:t xml:space="preserve"> </w:t>
+      </w:r>
+      <w:proofErr w:type="spellStart"/>
+      <w:r>
+        <w:t>domain</w:t>
+      </w:r>
+      <w:proofErr w:type="spellEnd"/>
+      <w:r>
+        <w:t xml:space="preserve"> (</w:t>
+      </w:r>
+      <w:proofErr w:type="spellStart"/>
+      <w:r>
+        <w:t>the</w:t>
+      </w:r>
+      <w:proofErr w:type="spellEnd"/>
+      <w:r>
+        <w:t xml:space="preserve"> </w:t>
+      </w:r>
+      <w:proofErr w:type="spellStart"/>
+      <w:r>
+        <w:t>model</w:t>
+      </w:r>
+      <w:proofErr w:type="spellEnd"/>
+      <w:r>
+        <w:t xml:space="preserve">), </w:t>
+      </w:r>
+      <w:proofErr w:type="spellStart"/>
+      <w:r>
+        <w:t>the</w:t>
+      </w:r>
+      <w:proofErr w:type="spellEnd"/>
+      <w:r>
+        <w:t xml:space="preserve"> </w:t>
+      </w:r>
+      <w:proofErr w:type="spellStart"/>
+      <w:r>
+        <w:t>display</w:t>
+      </w:r>
+      <w:proofErr w:type="spellEnd"/>
+      <w:r>
+        <w:t xml:space="preserve"> </w:t>
+      </w:r>
+      <w:proofErr w:type="spellStart"/>
+      <w:r>
+        <w:t>of</w:t>
+      </w:r>
+      <w:proofErr w:type="spellEnd"/>
+      <w:r>
+        <w:t xml:space="preserve"> </w:t>
+      </w:r>
+      <w:proofErr w:type="spellStart"/>
+      <w:r>
+        <w:t>the</w:t>
+      </w:r>
+      <w:proofErr w:type="spellEnd"/>
+      <w:r>
+        <w:t xml:space="preserve"> </w:t>
+      </w:r>
+      <w:proofErr w:type="spellStart"/>
+      <w:r>
+        <w:t>application's</w:t>
+      </w:r>
+      <w:proofErr w:type="spellEnd"/>
+      <w:r>
+        <w:t xml:space="preserve"> </w:t>
+      </w:r>
+      <w:proofErr w:type="spellStart"/>
+      <w:r>
+        <w:t>state</w:t>
+      </w:r>
+      <w:proofErr w:type="spellEnd"/>
+      <w:r>
+        <w:t xml:space="preserve"> (</w:t>
+      </w:r>
+      <w:proofErr w:type="spellStart"/>
+      <w:r>
+        <w:t>the</w:t>
+      </w:r>
+      <w:proofErr w:type="spellEnd"/>
+      <w:r>
+        <w:t xml:space="preserve"> </w:t>
+      </w:r>
+      <w:proofErr w:type="spellStart"/>
+      <w:r>
+        <w:t>view</w:t>
+      </w:r>
+      <w:proofErr w:type="spellEnd"/>
+      <w:r>
+        <w:t xml:space="preserve">), </w:t>
+      </w:r>
+      <w:proofErr w:type="spellStart"/>
+      <w:r>
+        <w:t>and</w:t>
+      </w:r>
+      <w:proofErr w:type="spellEnd"/>
+      <w:r>
+        <w:t xml:space="preserve"> </w:t>
+      </w:r>
+      <w:proofErr w:type="spellStart"/>
+      <w:r>
+        <w:t>the</w:t>
+      </w:r>
+      <w:proofErr w:type="spellEnd"/>
+      <w:r>
+        <w:t xml:space="preserve"> </w:t>
+      </w:r>
+      <w:proofErr w:type="spellStart"/>
+      <w:r>
+        <w:t>user</w:t>
+      </w:r>
+      <w:proofErr w:type="spellEnd"/>
+      <w:r>
+        <w:t xml:space="preserve"> </w:t>
+      </w:r>
+      <w:proofErr w:type="spellStart"/>
+      <w:r>
+        <w:t>interaction</w:t>
+      </w:r>
+      <w:proofErr w:type="spellEnd"/>
+      <w:r>
+        <w:t xml:space="preserve"> </w:t>
+      </w:r>
+      <w:proofErr w:type="spellStart"/>
+      <w:r>
+        <w:t>with</w:t>
+      </w:r>
+      <w:proofErr w:type="spellEnd"/>
+      <w:r>
+        <w:t xml:space="preserve"> </w:t>
+      </w:r>
+      <w:proofErr w:type="spellStart"/>
+      <w:r>
+        <w:t>the</w:t>
+      </w:r>
+      <w:proofErr w:type="spellEnd"/>
+      <w:r>
+        <w:t xml:space="preserve"> </w:t>
+      </w:r>
+      <w:proofErr w:type="spellStart"/>
+      <w:r>
+        <w:t>model</w:t>
+      </w:r>
+      <w:proofErr w:type="spellEnd"/>
+      <w:r>
+        <w:t xml:space="preserve"> </w:t>
+      </w:r>
+      <w:proofErr w:type="spellStart"/>
+      <w:r>
+        <w:t>and</w:t>
+      </w:r>
+      <w:proofErr w:type="spellEnd"/>
+      <w:r>
+        <w:t xml:space="preserve"> </w:t>
+      </w:r>
+      <w:proofErr w:type="spellStart"/>
+      <w:r>
+        <w:t>the</w:t>
+      </w:r>
+      <w:proofErr w:type="spellEnd"/>
+      <w:r>
+        <w:t xml:space="preserve"> </w:t>
+      </w:r>
+      <w:proofErr w:type="spellStart"/>
+      <w:r>
+        <w:t>view</w:t>
+      </w:r>
+      <w:proofErr w:type="spellEnd"/>
+      <w:r>
+        <w:t xml:space="preserve"> (</w:t>
+      </w:r>
+      <w:proofErr w:type="spellStart"/>
+      <w:r>
+        <w:t>the</w:t>
+      </w:r>
+      <w:proofErr w:type="spellEnd"/>
+      <w:r>
+        <w:t xml:space="preserve"> </w:t>
+      </w:r>
+      <w:proofErr w:type="spellStart"/>
+      <w:r>
+        <w:t>controller</w:t>
+      </w:r>
+      <w:proofErr w:type="spellEnd"/>
+      <w:r>
+        <w:t>)."</w:t>
+      </w:r>
+    </w:p>
+    <w:p>
+      <w:r>
+        <w:t>Die einzelnen Module werden wie folgt beschrieben</w:t>
+      </w:r>
+      <w:r>
+        <w:t>:</w:t>
+      </w:r>
+    </w:p>
+    <w:p>
+      <w:r>
+        <w:t xml:space="preserve">"Models -- The </w:t>
+      </w:r>
+      <w:proofErr w:type="spellStart"/>
+      <w:r>
+        <w:t>model</w:t>
+      </w:r>
+      <w:proofErr w:type="spellEnd"/>
+      <w:r>
+        <w:t xml:space="preserve"> </w:t>
+      </w:r>
+      <w:proofErr w:type="spellStart"/>
+      <w:r>
+        <w:t>of</w:t>
+      </w:r>
+      <w:proofErr w:type="spellEnd"/>
+      <w:r>
+        <w:t xml:space="preserve"> an </w:t>
+      </w:r>
+      <w:proofErr w:type="spellStart"/>
+      <w:r>
+        <w:t>application</w:t>
+      </w:r>
+      <w:proofErr w:type="spellEnd"/>
+      <w:r>
+        <w:t xml:space="preserve"> </w:t>
+      </w:r>
+      <w:proofErr w:type="spellStart"/>
+      <w:r>
+        <w:t>is</w:t>
+      </w:r>
+      <w:proofErr w:type="spellEnd"/>
+      <w:r>
+        <w:t xml:space="preserve"> </w:t>
+      </w:r>
+      <w:proofErr w:type="spellStart"/>
+      <w:r>
+        <w:t>the</w:t>
+      </w:r>
+      <w:proofErr w:type="spellEnd"/>
+      <w:r>
+        <w:t xml:space="preserve"> domain-</w:t>
+      </w:r>
+      <w:proofErr w:type="spellStart"/>
+      <w:r>
+        <w:t>specific</w:t>
+      </w:r>
+      <w:proofErr w:type="spellEnd"/>
+      <w:r>
+        <w:t xml:space="preserve"> </w:t>
+      </w:r>
+      <w:proofErr w:type="spellStart"/>
+      <w:r>
+        <w:t>software</w:t>
+      </w:r>
+      <w:proofErr w:type="spellEnd"/>
+      <w:r>
+        <w:t xml:space="preserve"> </w:t>
+      </w:r>
+      <w:proofErr w:type="spellStart"/>
+      <w:r>
+        <w:t>simulation</w:t>
+      </w:r>
+      <w:proofErr w:type="spellEnd"/>
+      <w:r>
+        <w:t xml:space="preserve"> </w:t>
+      </w:r>
+      <w:proofErr w:type="spellStart"/>
+      <w:r>
+        <w:t>or</w:t>
+      </w:r>
+      <w:proofErr w:type="spellEnd"/>
+      <w:r>
+        <w:t xml:space="preserve"> </w:t>
+      </w:r>
+      <w:proofErr w:type="spellStart"/>
+      <w:r>
+        <w:t>implementation</w:t>
+      </w:r>
+      <w:proofErr w:type="spellEnd"/>
+      <w:r>
+        <w:t xml:space="preserve"> </w:t>
+      </w:r>
+      <w:proofErr w:type="spellStart"/>
+      <w:r>
+        <w:t>of</w:t>
+      </w:r>
+      <w:proofErr w:type="spellEnd"/>
+      <w:r>
+        <w:t xml:space="preserve"> </w:t>
+      </w:r>
+      <w:proofErr w:type="spellStart"/>
+      <w:r>
+        <w:t>the</w:t>
+      </w:r>
+      <w:proofErr w:type="spellEnd"/>
+      <w:r>
+        <w:t xml:space="preserve"> </w:t>
+      </w:r>
+      <w:proofErr w:type="spellStart"/>
+      <w:r>
+        <w:t>application's</w:t>
+      </w:r>
+      <w:proofErr w:type="spellEnd"/>
+      <w:r>
+        <w:t xml:space="preserve"> </w:t>
+      </w:r>
+      <w:proofErr w:type="spellStart"/>
+      <w:r>
+        <w:t>central</w:t>
+      </w:r>
+      <w:proofErr w:type="spellEnd"/>
+      <w:r>
+        <w:t xml:space="preserve"> </w:t>
+      </w:r>
+      <w:proofErr w:type="spellStart"/>
+      <w:r>
+        <w:t>structure</w:t>
+      </w:r>
+      <w:proofErr w:type="spellEnd"/>
+      <w:r>
+        <w:t>."</w:t>
+      </w:r>
+    </w:p>
+    <w:p>
+      <w:r>
+        <w:t xml:space="preserve">"Views -- In </w:t>
+      </w:r>
+      <w:proofErr w:type="spellStart"/>
+      <w:r>
+        <w:t>this</w:t>
+      </w:r>
+      <w:proofErr w:type="spellEnd"/>
+      <w:r>
+        <w:t xml:space="preserve"> </w:t>
+      </w:r>
+      <w:proofErr w:type="spellStart"/>
+      <w:r>
+        <w:t>metaphor</w:t>
+      </w:r>
+      <w:proofErr w:type="spellEnd"/>
+      <w:r>
+        <w:t xml:space="preserve">, </w:t>
+      </w:r>
+      <w:proofErr w:type="spellStart"/>
+      <w:r>
+        <w:t>views</w:t>
+      </w:r>
+      <w:proofErr w:type="spellEnd"/>
+      <w:r>
+        <w:t xml:space="preserve"> deal </w:t>
+      </w:r>
+      <w:proofErr w:type="spellStart"/>
+      <w:r>
+        <w:t>with</w:t>
+      </w:r>
+      <w:proofErr w:type="spellEnd"/>
+      <w:r>
+        <w:t xml:space="preserve"> </w:t>
+      </w:r>
+      <w:proofErr w:type="spellStart"/>
+      <w:r>
+        <w:t>everything</w:t>
+      </w:r>
+      <w:proofErr w:type="spellEnd"/>
+      <w:r>
+        <w:t xml:space="preserve"> </w:t>
+      </w:r>
+      <w:proofErr w:type="spellStart"/>
+      <w:r>
+        <w:t>graphical</w:t>
+      </w:r>
+      <w:proofErr w:type="spellEnd"/>
+      <w:r>
+        <w:t xml:space="preserve">: </w:t>
+      </w:r>
+      <w:proofErr w:type="spellStart"/>
+      <w:r>
+        <w:t>they</w:t>
+      </w:r>
+      <w:proofErr w:type="spellEnd"/>
+      <w:r>
+        <w:t xml:space="preserve"> </w:t>
+      </w:r>
+      <w:proofErr w:type="spellStart"/>
+      <w:r>
+        <w:t>request</w:t>
+      </w:r>
+      <w:proofErr w:type="spellEnd"/>
+      <w:r>
+        <w:t xml:space="preserve"> </w:t>
+      </w:r>
+      <w:proofErr w:type="spellStart"/>
+      <w:r>
+        <w:t>data</w:t>
+      </w:r>
+      <w:proofErr w:type="spellEnd"/>
+      <w:r>
+        <w:t xml:space="preserve"> </w:t>
+      </w:r>
+      <w:proofErr w:type="spellStart"/>
+      <w:r>
+        <w:t>from</w:t>
+      </w:r>
+      <w:proofErr w:type="spellEnd"/>
+      <w:r>
+        <w:t xml:space="preserve"> </w:t>
+      </w:r>
+      <w:proofErr w:type="spellStart"/>
+      <w:r>
+        <w:t>their</w:t>
+      </w:r>
+      <w:proofErr w:type="spellEnd"/>
+      <w:r>
+        <w:t xml:space="preserve"> </w:t>
+      </w:r>
+      <w:proofErr w:type="spellStart"/>
+      <w:r>
+        <w:t>model</w:t>
+      </w:r>
+      <w:proofErr w:type="spellEnd"/>
+      <w:r>
+        <w:t xml:space="preserve"> </w:t>
+      </w:r>
+      <w:proofErr w:type="spellStart"/>
+      <w:r>
+        <w:t>and</w:t>
+      </w:r>
+      <w:proofErr w:type="spellEnd"/>
+      <w:r>
+        <w:t xml:space="preserve"> </w:t>
+      </w:r>
+      <w:proofErr w:type="spellStart"/>
+      <w:r>
+        <w:t>display</w:t>
+      </w:r>
+      <w:proofErr w:type="spellEnd"/>
+      <w:r>
+        <w:t xml:space="preserve"> </w:t>
+      </w:r>
+      <w:proofErr w:type="spellStart"/>
+      <w:r>
+        <w:t>the</w:t>
+      </w:r>
+      <w:proofErr w:type="spellEnd"/>
+      <w:r>
+        <w:t xml:space="preserve"> </w:t>
+      </w:r>
+      <w:proofErr w:type="spellStart"/>
+      <w:r>
+        <w:t>data</w:t>
+      </w:r>
+      <w:proofErr w:type="spellEnd"/>
+      <w:r>
+        <w:t>."</w:t>
+      </w:r>
+    </w:p>
+    <w:p>
+      <w:r>
+        <w:t xml:space="preserve">"Controllers -- </w:t>
+      </w:r>
+      <w:proofErr w:type="spellStart"/>
+      <w:r>
+        <w:t>Controllers</w:t>
+      </w:r>
+      <w:proofErr w:type="spellEnd"/>
+      <w:r>
+        <w:t xml:space="preserve"> </w:t>
+      </w:r>
+      <w:proofErr w:type="spellStart"/>
+      <w:r>
+        <w:t>contain</w:t>
+      </w:r>
+      <w:proofErr w:type="spellEnd"/>
+      <w:r>
+        <w:t xml:space="preserve"> </w:t>
+      </w:r>
+      <w:proofErr w:type="spellStart"/>
+      <w:r>
+        <w:t>the</w:t>
+      </w:r>
+      <w:proofErr w:type="spellEnd"/>
+      <w:r>
+        <w:t xml:space="preserve"> </w:t>
+      </w:r>
+      <w:proofErr w:type="spellStart"/>
+      <w:r>
+        <w:t>interface</w:t>
+      </w:r>
+      <w:proofErr w:type="spellEnd"/>
+      <w:r>
+        <w:t xml:space="preserve"> </w:t>
+      </w:r>
+      <w:proofErr w:type="spellStart"/>
+      <w:r>
+        <w:t>between</w:t>
+      </w:r>
+      <w:proofErr w:type="spellEnd"/>
+      <w:r>
+        <w:t xml:space="preserve"> </w:t>
+      </w:r>
+      <w:proofErr w:type="spellStart"/>
+      <w:r>
+        <w:t>their</w:t>
+      </w:r>
+      <w:proofErr w:type="spellEnd"/>
+      <w:r>
+        <w:t xml:space="preserve"> </w:t>
+      </w:r>
+      <w:proofErr w:type="spellStart"/>
+      <w:r>
+        <w:t>associated</w:t>
+      </w:r>
+      <w:proofErr w:type="spellEnd"/>
+      <w:r>
+        <w:t xml:space="preserve"> </w:t>
+      </w:r>
+      <w:proofErr w:type="spellStart"/>
+      <w:r>
+        <w:t>models</w:t>
+      </w:r>
+      <w:proofErr w:type="spellEnd"/>
+      <w:r>
+        <w:t xml:space="preserve"> </w:t>
+      </w:r>
+      <w:proofErr w:type="spellStart"/>
+      <w:r>
+        <w:t>and</w:t>
+      </w:r>
+      <w:proofErr w:type="spellEnd"/>
+      <w:r>
+        <w:t xml:space="preserve"> </w:t>
+      </w:r>
+      <w:proofErr w:type="spellStart"/>
+      <w:r>
+        <w:t>views</w:t>
+      </w:r>
+      <w:proofErr w:type="spellEnd"/>
+      <w:r>
+        <w:t xml:space="preserve"> </w:t>
+      </w:r>
+      <w:proofErr w:type="spellStart"/>
+      <w:r>
+        <w:t>and</w:t>
+      </w:r>
+      <w:proofErr w:type="spellEnd"/>
+      <w:r>
+        <w:t xml:space="preserve"> </w:t>
+      </w:r>
+      <w:proofErr w:type="spellStart"/>
+      <w:r>
+        <w:t>the</w:t>
+      </w:r>
+      <w:proofErr w:type="spellEnd"/>
+      <w:r>
+        <w:t xml:space="preserve"> </w:t>
+      </w:r>
+      <w:proofErr w:type="spellStart"/>
+      <w:r>
+        <w:t>input</w:t>
+      </w:r>
+      <w:proofErr w:type="spellEnd"/>
+      <w:r>
+        <w:t xml:space="preserve"> </w:t>
+      </w:r>
+      <w:proofErr w:type="spellStart"/>
+      <w:r>
+        <w:t>devices</w:t>
+      </w:r>
+      <w:proofErr w:type="spellEnd"/>
+      <w:r>
+        <w:t xml:space="preserve"> (e.g., </w:t>
+      </w:r>
+      <w:proofErr w:type="spellStart"/>
+      <w:r>
+        <w:t>keyboard</w:t>
+      </w:r>
+      <w:proofErr w:type="spellEnd"/>
+      <w:r>
+        <w:t xml:space="preserve">, </w:t>
+      </w:r>
+      <w:proofErr w:type="spellStart"/>
+      <w:r>
+        <w:t>pointing</w:t>
+      </w:r>
+      <w:proofErr w:type="spellEnd"/>
+      <w:r>
+        <w:t xml:space="preserve"> </w:t>
+      </w:r>
+      <w:proofErr w:type="spellStart"/>
+      <w:r>
+        <w:t>device</w:t>
+      </w:r>
+      <w:proofErr w:type="spellEnd"/>
+      <w:r>
+        <w:t>, time)."</w:t>
+      </w:r>
+    </w:p>
+    <w:p/>
+    <w:p>
+      <w:r>
+        <w:t xml:space="preserve">In dieser Interpretation werden Controller als schlichte und gut abgegrenzte Klassen beschrieben. Diese kümmern sich um die </w:t>
+      </w:r>
+      <w:proofErr w:type="spellStart"/>
+      <w:r>
+        <w:t>verarbeitung</w:t>
+      </w:r>
+      <w:proofErr w:type="spellEnd"/>
+      <w:r>
+        <w:t xml:space="preserve"> von Event </w:t>
+      </w:r>
+      <w:proofErr w:type="spellStart"/>
+      <w:r>
+        <w:t>loops</w:t>
+      </w:r>
+      <w:proofErr w:type="spellEnd"/>
+      <w:r>
+        <w:t xml:space="preserve"> für eine bestimmte View.</w:t>
+      </w:r>
+    </w:p>
+    <w:p>
+      <w:r>
+        <w:t xml:space="preserve">Für Smalltalk-80- und </w:t>
+      </w:r>
+      <w:proofErr w:type="spellStart"/>
+      <w:r>
+        <w:t>VisualWorks</w:t>
+      </w:r>
+      <w:proofErr w:type="spellEnd"/>
+      <w:r>
+        <w:t>-Programmierer sind Controller eine Unterklasse von „Controller“. Mehr nicht.</w:t>
+      </w:r>
+    </w:p>
+    <w:p>
+      <w:proofErr w:type="spellStart"/>
+      <w:r>
+        <w:t>Reinterpretation</w:t>
+      </w:r>
+      <w:proofErr w:type="spellEnd"/>
+      <w:r>
+        <w:t xml:space="preserve"> von </w:t>
+      </w:r>
+      <w:proofErr w:type="spellStart"/>
+      <w:r>
+        <w:t>IvarJacobson</w:t>
+      </w:r>
+      <w:proofErr w:type="spellEnd"/>
+      <w:r>
+        <w:t xml:space="preserve"> 1992 in „</w:t>
+      </w:r>
+      <w:proofErr w:type="spellStart"/>
+      <w:r>
+        <w:t>Object-Oriented</w:t>
+      </w:r>
+      <w:proofErr w:type="spellEnd"/>
+      <w:r>
+        <w:t xml:space="preserve"> Software Engineering: A </w:t>
+      </w:r>
+      <w:proofErr w:type="spellStart"/>
+      <w:r>
+        <w:t>Use</w:t>
+      </w:r>
+      <w:proofErr w:type="spellEnd"/>
+      <w:r>
+        <w:t xml:space="preserve"> Case </w:t>
+      </w:r>
+      <w:proofErr w:type="spellStart"/>
+      <w:r>
+        <w:t>Driven</w:t>
+      </w:r>
+      <w:proofErr w:type="spellEnd"/>
+      <w:r>
+        <w:t xml:space="preserve"> Approach“</w:t>
+      </w:r>
+    </w:p>
+    <w:p>
+      <w:r>
+        <w:t xml:space="preserve">Hauptfokus: Entwicklung mehrerer Modelle in einem großen System welches auf </w:t>
+      </w:r>
+      <w:proofErr w:type="spellStart"/>
+      <w:r>
+        <w:t>Use</w:t>
+      </w:r>
+      <w:proofErr w:type="spellEnd"/>
+      <w:r>
+        <w:t xml:space="preserve"> Cases basiert.</w:t>
+      </w:r>
+    </w:p>
+    <w:p>
+      <w:r>
+        <w:lastRenderedPageBreak/>
+        <w:t>Nachdem ein Anforderungsmodell definiert wurde, wird ein Analysemodell definiert. Seine eigenen Worte dabei: „Dieses Modell zielt darauf ab, das System unabhängig von der eigentlichen Entwicklungsumgebung zu strukturieren.“</w:t>
+      </w:r>
+    </w:p>
+    <w:p>
+      <w:r>
+        <w:t xml:space="preserve">Die Struktur des </w:t>
+      </w:r>
+      <w:proofErr w:type="spellStart"/>
+      <w:r>
+        <w:t>AnalyseModells</w:t>
+      </w:r>
+      <w:proofErr w:type="spellEnd"/>
+      <w:r>
+        <w:t xml:space="preserve"> wird so beschrieben:</w:t>
+      </w:r>
+    </w:p>
+    <w:p>
+      <w:r>
+        <w:t>„Das Ziel ist es im Informationsraum des Modells, Informationen, Verhalten und Präsentation einzufangen. Das Analysemodell besteht aus spezifischen Objekten dieses Informationsraumes</w:t>
+      </w:r>
+      <w:r>
+        <w:t>.</w:t>
+      </w:r>
+      <w:r>
+        <w:t>“</w:t>
+      </w:r>
+    </w:p>
+    <w:p>
+      <w:r>
+        <w:t>„Viele Objekt-Orientierte Analysemethoden haben nur einen Objekttyp, welcher überall in diesem Informationsraum passt. Die Objekttypen des Analysemodells sind Entitätsobjekte, Interfaceobjekte und Kontrollobjekte.“</w:t>
+      </w:r>
+    </w:p>
+    <w:p>
+      <w:r>
+        <w:t>Ivar beschreibt seine Entitätsobjekte ähnlich wie ein Modellobjekt.</w:t>
+      </w:r>
+    </w:p>
+    <w:p>
+      <w:r>
+        <w:t xml:space="preserve">Kontrollobjekt: Bei komplexeren </w:t>
+      </w:r>
+      <w:proofErr w:type="spellStart"/>
+      <w:r>
+        <w:t>UseCases</w:t>
+      </w:r>
+      <w:proofErr w:type="spellEnd"/>
+      <w:r>
+        <w:t xml:space="preserve"> bleiben oft Anwendungen</w:t>
+      </w:r>
+      <w:r>
+        <w:t xml:space="preserve"> </w:t>
+      </w:r>
+      <w:r>
+        <w:t>übrig welche weder als Modell noch als View bezeichnet werden können. Diese sind Kontrollobjekte.</w:t>
+      </w:r>
+      <w:r>
+        <w:t xml:space="preserve"> Sie verhalten sich wie Kleber welche andere Objekte zusammenhalten und somit einen Anwendungsfall beschreiben.</w:t>
+      </w:r>
+    </w:p>
+    <w:p>
+      <w:r>
+        <w:t xml:space="preserve">Ivar Jacobsons </w:t>
+      </w:r>
+      <w:proofErr w:type="spellStart"/>
+      <w:r>
+        <w:t>definition</w:t>
+      </w:r>
+      <w:proofErr w:type="spellEnd"/>
+      <w:r>
+        <w:t xml:space="preserve"> wurde nach und nach immer mehr angenommen (zum Nachteil der anderen Definition von Smalltalk-80)</w:t>
+      </w:r>
+      <w:r>
+        <w:t>.</w:t>
+      </w:r>
+    </w:p>
+    <w:p>
+      <w:r>
+        <w:t>Weitere Neudefinition</w:t>
+      </w:r>
+      <w:r>
+        <w:t xml:space="preserve"> </w:t>
+      </w:r>
       <w:hyperlink r:id="rId11" w:history="1">
-        <w:r>
-          <w:rPr>
-            <w:rStyle w:val="Hyperlink"/>
-          </w:rPr>
-          <w:t>ModelViewController</w:t>
-        </w:r>
-      </w:hyperlink>
-      <w:r>
-        <w:t> (MVC) programming is the application of this three-way factoring whereby objects of different classes take over the operations related to the application domain (the model), the display of the application's state (the view), and the user interaction with the model and the view (the controller)."</w:t>
-      </w:r>
-    </w:p>
-    <w:p>
-      <w:r>
-        <w:t>Die einzelnen Module werden wie folgt beschrieben</w:t>
-      </w:r>
-      <w:r>
-        <w:t>:</w:t>
-      </w:r>
-    </w:p>
-    <w:p>
-      <w:r>
-        <w:t>"Models -- The model of an application is the domain-specific software simulation or implementation of the application's central structure."</w:t>
-      </w:r>
-    </w:p>
-    <w:p>
-      <w:r>
-        <w:t>"Views -- In this metaphor, views deal with everything graphical: they request data from their model and display the data."</w:t>
-      </w:r>
-    </w:p>
-    <w:p>
-      <w:r>
-        <w:t>"Controllers -- Controllers contain the interface between their associated models and views and the input devices (e.g., keyboard, pointing device, time)."</w:t>
-      </w:r>
-    </w:p>
-    <w:p/>
-    <w:p>
-      <w:r>
-        <w:t>In dieser Interpretation werden Controller als schlichte und gut abgegrenzte Klassen beschrieben. Diese kümmern sich um die verarbeitung von Event loops für eine bestimmte View.</w:t>
-      </w:r>
-    </w:p>
-    <w:p>
-      <w:r>
-        <w:t>Für Smalltalk-80- und VisualWorks-Programmierer sind Controller eine Unterklasse von „Controller“. Mehr nicht.</w:t>
-      </w:r>
-    </w:p>
-    <w:p>
-      <w:r>
-        <w:t>Reinterpretation von IvarJacobson 1992 in „Object-Oriented Software Engineering: A Use Case Driven Approach“</w:t>
-      </w:r>
-    </w:p>
-    <w:p>
-      <w:r>
-        <w:t>Hauptfokus: Entwicklung mehrerer Modelle in einem großen System welches auf Use Cases basiert.</w:t>
-      </w:r>
-    </w:p>
-    <w:p>
-      <w:r>
-        <w:t>Nachdem ein Anforderungsmodell definiert wurde, wird ein Analysemodell definiert. Seine eigenen Worte dabei: „Dieses Modell zielt darauf ab, das System unabhängig von der eigentlichen Entwicklungsumgebung zu strukturieren.“</w:t>
-      </w:r>
-    </w:p>
-    <w:p>
-      <w:r>
-        <w:t>Die Struktur des AnalyseModells wird so beschrieben:</w:t>
-      </w:r>
-    </w:p>
-    <w:p>
-      <w:r>
-        <w:lastRenderedPageBreak/>
-        <w:t>„Das Ziel ist es im Informationsraum des Modells, Informationen, Verhalten und Präsentation einzufangen. Das Analysemodell besteht aus spezifischen Objekten dieses Informationsraumes</w:t>
-      </w:r>
-      <w:r>
-        <w:t>.</w:t>
-      </w:r>
-      <w:r>
-        <w:t>“</w:t>
-      </w:r>
-    </w:p>
-    <w:p>
-      <w:r>
-        <w:t>„Viele Objekt-Orientierte Analysemethoden haben nur einen Objekttyp, welcher überall in diesem Informationsraum passt. Die Objekttypen des Analysemodells sind Entitätsobjekte, Interfaceobjekte und Kontrollobjekte.“</w:t>
-      </w:r>
-    </w:p>
-    <w:p>
-      <w:r>
-        <w:t>Ivar beschreibt seine Entitätsobjekte ähnlich wie ein Modellobjekt.</w:t>
-      </w:r>
-    </w:p>
-    <w:p>
-      <w:r>
-        <w:t>Kontrollobjekt: Bei komplexeren UseCases bleiben oft Anwendungen</w:t>
-      </w:r>
-      <w:r>
-        <w:t xml:space="preserve"> </w:t>
-      </w:r>
-      <w:r>
-        <w:t>übrig welche weder als Modell noch als View bezeichnet werden können. Diese sind Kontrollobjekte.</w:t>
-      </w:r>
-      <w:r>
-        <w:t xml:space="preserve"> Sie verhalten sich wie Kleber welche andere Objekte zusammenhalten und somit einen Anwendungsfall beschreiben.</w:t>
-      </w:r>
-    </w:p>
-    <w:p>
-      <w:r>
-        <w:t>Ivar Jacobsons definition wurde nach und nach immer mehr angenommen (zum Nachteil der anderen Definition von Smalltalk-80)</w:t>
-      </w:r>
-      <w:r>
-        <w:t>.</w:t>
-      </w:r>
-    </w:p>
-    <w:p>
-      <w:r>
-        <w:t>Weitere Neudefinition</w:t>
-      </w:r>
-      <w:r>
-        <w:t xml:space="preserve"> </w:t>
-      </w:r>
-      <w:hyperlink r:id="rId12" w:history="1">
+        <w:proofErr w:type="spellStart"/>
         <w:r>
           <w:rPr>
             <w:rStyle w:val="Hyperlink"/>
           </w:rPr>
           <w:t>PresentationAbstractionControl</w:t>
         </w:r>
+        <w:proofErr w:type="spellEnd"/>
       </w:hyperlink>
       <w:r>
         <w:t xml:space="preserve"> </w:t>
@@ -818,8 +3599,13 @@
         <w:t>von</w:t>
       </w:r>
       <w:r>
-        <w:t xml:space="preserve"> Joelle Coutaz</w:t>
-      </w:r>
+        <w:t xml:space="preserve"> Joelle </w:t>
+      </w:r>
+      <w:proofErr w:type="spellStart"/>
+      <w:r>
+        <w:t>Coutaz</w:t>
+      </w:r>
+      <w:proofErr w:type="spellEnd"/>
       <w:r>
         <w:t xml:space="preserve"> im Jahr </w:t>
       </w:r>
@@ -829,7 +3615,7 @@
       <w:r>
         <w:t>aus „</w:t>
       </w:r>
-      <w:hyperlink r:id="rId13" w:history="1">
+      <w:hyperlink r:id="rId12" w:history="1">
         <w:r>
           <w:rPr>
             <w:rStyle w:val="Hyperlink"/>
@@ -842,12 +3628,14 @@
           </w:rPr>
           <w:t xml:space="preserve"> </w:t>
         </w:r>
+        <w:proofErr w:type="spellStart"/>
         <w:r>
           <w:rPr>
             <w:rStyle w:val="Hyperlink"/>
           </w:rPr>
           <w:t>Oriented</w:t>
         </w:r>
+        <w:proofErr w:type="spellEnd"/>
         <w:r>
           <w:rPr>
             <w:rStyle w:val="Hyperlink"/>
@@ -866,30 +3654,42 @@
           </w:rPr>
           <w:t xml:space="preserve"> </w:t>
         </w:r>
+        <w:proofErr w:type="spellStart"/>
         <w:r>
           <w:rPr>
             <w:rStyle w:val="Hyperlink"/>
           </w:rPr>
           <w:t>Architecture</w:t>
         </w:r>
+        <w:proofErr w:type="spellEnd"/>
         <w:r>
           <w:rPr>
             <w:rStyle w:val="Hyperlink"/>
           </w:rPr>
           <w:t xml:space="preserve"> </w:t>
         </w:r>
+        <w:proofErr w:type="spellStart"/>
         <w:r>
           <w:rPr>
             <w:rStyle w:val="Hyperlink"/>
           </w:rPr>
           <w:t>One</w:t>
         </w:r>
+        <w:proofErr w:type="spellEnd"/>
       </w:hyperlink>
       <w:r>
         <w:t>“.</w:t>
       </w:r>
       <w:r>
-        <w:t xml:space="preserve"> Dieses beschreibt grob View/Controller Model and Mediator. Dieses wurde in Pattern form in POSA 1995 beschrieben</w:t>
+        <w:t xml:space="preserve"> Dieses beschreibt grob View/Controller Model </w:t>
+      </w:r>
+      <w:proofErr w:type="spellStart"/>
+      <w:r>
+        <w:t>and</w:t>
+      </w:r>
+      <w:proofErr w:type="spellEnd"/>
+      <w:r>
+        <w:t xml:space="preserve"> Mediator. Dieses wurde in Pattern form in POSA 1995 beschrieben</w:t>
       </w:r>
       <w:r>
         <w:t>.</w:t>
@@ -900,7 +3700,15 @@
         <w:t xml:space="preserve">In 1992 haben </w:t>
       </w:r>
       <w:r>
-        <w:t xml:space="preserve">Greg Hendley </w:t>
+        <w:t xml:space="preserve">Greg </w:t>
+      </w:r>
+      <w:proofErr w:type="spellStart"/>
+      <w:r>
+        <w:t>Hendley</w:t>
+      </w:r>
+      <w:proofErr w:type="spellEnd"/>
+      <w:r>
+        <w:t xml:space="preserve"> </w:t>
       </w:r>
       <w:r>
         <w:t>u</w:t>
@@ -909,7 +3717,47 @@
         <w:t>nd Eric Smith</w:t>
       </w:r>
       <w:r>
-        <w:t xml:space="preserve"> mehrere Artikel im Smalltalk Report verfasst welche sie als „Interface-Control-Model (ICM)“ Architektur beschrieben. Dieses war sehr ähnlich zu Jacobsons concept und sogar fast identisch zu Presentation Abstraction Control (PAC).</w:t>
+        <w:t xml:space="preserve"> mehrere Artikel im Smalltalk Report verfasst welche sie als „Interface-</w:t>
+      </w:r>
+      <w:proofErr w:type="spellStart"/>
+      <w:r>
+        <w:t>Control</w:t>
+      </w:r>
+      <w:proofErr w:type="spellEnd"/>
+      <w:r>
+        <w:t xml:space="preserve">-Model (ICM)“ Architektur beschrieben. Dieses war sehr ähnlich zu Jacobsons </w:t>
+      </w:r>
+      <w:proofErr w:type="spellStart"/>
+      <w:r>
+        <w:t>concept</w:t>
+      </w:r>
+      <w:proofErr w:type="spellEnd"/>
+      <w:r>
+        <w:t xml:space="preserve"> und sogar fast identisch zu </w:t>
+      </w:r>
+      <w:proofErr w:type="spellStart"/>
+      <w:r>
+        <w:t>Presentation</w:t>
+      </w:r>
+      <w:proofErr w:type="spellEnd"/>
+      <w:r>
+        <w:t xml:space="preserve"> </w:t>
+      </w:r>
+      <w:proofErr w:type="spellStart"/>
+      <w:r>
+        <w:t>Abstraction</w:t>
+      </w:r>
+      <w:proofErr w:type="spellEnd"/>
+      <w:r>
+        <w:t xml:space="preserve"> </w:t>
+      </w:r>
+      <w:proofErr w:type="spellStart"/>
+      <w:r>
+        <w:t>Control</w:t>
+      </w:r>
+      <w:proofErr w:type="spellEnd"/>
+      <w:r>
+        <w:t xml:space="preserve"> (PAC).</w:t>
       </w:r>
     </w:p>
     <w:p/>
@@ -923,7 +3771,39 @@
     </w:p>
     <w:p>
       <w:r>
-        <w:t>In Swing sind View und Controller zu einer Komponente zusammengefasst. Im Dokument „Getting started with Swing“ von Sun’s Webseite steht „traditionelle MVC Architekturen machen es sehr schwer generische Controller zu erstellen welche die Art der View zu Laufzeit erkennen die genutzt wird“. Sun hat also die Bedeutung von MVC von Smalltalk-80 absichtlich nicht in ihr Design übernommen.</w:t>
+        <w:t>In Swing sind View und Controller zu einer Komponente zusammengefasst. Im Dokument „</w:t>
+      </w:r>
+      <w:proofErr w:type="spellStart"/>
+      <w:r>
+        <w:t>Getting</w:t>
+      </w:r>
+      <w:proofErr w:type="spellEnd"/>
+      <w:r>
+        <w:t xml:space="preserve"> </w:t>
+      </w:r>
+      <w:proofErr w:type="spellStart"/>
+      <w:r>
+        <w:t>started</w:t>
+      </w:r>
+      <w:proofErr w:type="spellEnd"/>
+      <w:r>
+        <w:t xml:space="preserve"> </w:t>
+      </w:r>
+      <w:proofErr w:type="spellStart"/>
+      <w:r>
+        <w:t>with</w:t>
+      </w:r>
+      <w:proofErr w:type="spellEnd"/>
+      <w:r>
+        <w:t xml:space="preserve"> Swing“ von </w:t>
+      </w:r>
+      <w:proofErr w:type="spellStart"/>
+      <w:r>
+        <w:t>Sun’s</w:t>
+      </w:r>
+      <w:proofErr w:type="spellEnd"/>
+      <w:r>
+        <w:t xml:space="preserve"> Webseite steht „traditionelle MVC Architekturen machen es sehr schwer generische Controller zu erstellen welche die Art der View zu Laufzeit erkennen die genutzt wird“. Sun hat also die Bedeutung von MVC von Smalltalk-80 absichtlich nicht in ihr Design übernommen.</w:t>
       </w:r>
     </w:p>
     <w:p>
@@ -934,7 +3814,31 @@
         <w:t>, IBM Corporation</w:t>
       </w:r>
       <w:r>
-        <w:t xml:space="preserve"> zb. In „Using Server-Side Java Successfully“</w:t>
+        <w:t xml:space="preserve"> </w:t>
+      </w:r>
+      <w:proofErr w:type="spellStart"/>
+      <w:r>
+        <w:t>zb</w:t>
+      </w:r>
+      <w:proofErr w:type="spellEnd"/>
+      <w:r>
+        <w:t>. In „</w:t>
+      </w:r>
+      <w:proofErr w:type="spellStart"/>
+      <w:r>
+        <w:t>Using</w:t>
+      </w:r>
+      <w:proofErr w:type="spellEnd"/>
+      <w:r>
+        <w:t xml:space="preserve"> Server-Side Java </w:t>
+      </w:r>
+      <w:proofErr w:type="spellStart"/>
+      <w:r>
+        <w:t>Successfully</w:t>
+      </w:r>
+      <w:proofErr w:type="spellEnd"/>
+      <w:r>
+        <w:t>“</w:t>
       </w:r>
     </w:p>
     <w:sectPr>

</xml_diff>